<commit_message>
Guardian Pet Web - profile User working... - organizacion de la estructura del proyecto
</commit_message>
<xml_diff>
--- a/DOCUMENTATION/Docs/A9G Documentation.docx
+++ b/DOCUMENTATION/Docs/A9G Documentation.docx
@@ -5,126 +5,128 @@
     <w:p>
       <w:pPr>
         <w:spacing w:before="100" w:beforeAutospacing="1" w:after="100" w:afterAutospacing="1" w:line="240" w:lineRule="auto"/>
+        <w:jc w:val="both"/>
         <w:outlineLvl w:val="1"/>
         <w:rPr>
-          <w:rFonts w:ascii="Times New Roman" w:eastAsia="Times New Roman" w:hAnsi="Times New Roman" w:cs="Times New Roman"/>
+          <w:rFonts w:ascii="Arial" w:eastAsia="Times New Roman" w:hAnsi="Arial" w:cs="Arial"/>
           <w:b/>
           <w:bCs/>
-          <w:kern w:val="0"/>
-          <w:sz w:val="36"/>
-          <w:szCs w:val="36"/>
-          <w:lang w:eastAsia="es-CO"/>
-          <w14:ligatures w14:val="none"/>
-        </w:rPr>
-      </w:pPr>
-      <w:r>
-        <w:rPr>
-          <w:rFonts w:ascii="Segoe UI Emoji" w:eastAsia="Times New Roman" w:hAnsi="Segoe UI Emoji" w:cs="Segoe UI Emoji"/>
+          <w:color w:val="153D63" w:themeColor="text2" w:themeTint="E6"/>
+          <w:kern w:val="0"/>
+          <w:lang w:eastAsia="es-CO"/>
+          <w14:ligatures w14:val="none"/>
+        </w:rPr>
+      </w:pPr>
+      <w:r>
+        <w:rPr>
+          <w:rFonts w:ascii="Arial" w:eastAsia="Times New Roman" w:hAnsi="Arial" w:cs="Arial"/>
           <w:b/>
           <w:bCs/>
-          <w:kern w:val="0"/>
-          <w:sz w:val="36"/>
-          <w:szCs w:val="36"/>
-          <w:lang w:eastAsia="es-CO"/>
-          <w14:ligatures w14:val="none"/>
-        </w:rPr>
-        <w:t>🧩</w:t>
-      </w:r>
-      <w:r>
-        <w:rPr>
-          <w:rFonts w:ascii="Times New Roman" w:eastAsia="Times New Roman" w:hAnsi="Times New Roman" w:cs="Times New Roman"/>
+          <w:color w:val="153D63" w:themeColor="text2" w:themeTint="E6"/>
+          <w:kern w:val="0"/>
+          <w:lang w:eastAsia="es-CO"/>
+          <w14:ligatures w14:val="none"/>
+        </w:rPr>
+        <w:t>Arquitectura del A9G</w:t>
+      </w:r>
+    </w:p>
+    <w:p>
+      <w:pPr>
+        <w:spacing w:before="100" w:beforeAutospacing="1" w:after="100" w:afterAutospacing="1" w:line="240" w:lineRule="auto"/>
+        <w:jc w:val="both"/>
+        <w:rPr>
+          <w:rFonts w:ascii="Arial" w:eastAsia="Times New Roman" w:hAnsi="Arial" w:cs="Arial"/>
+          <w:kern w:val="0"/>
+          <w:lang w:eastAsia="es-CO"/>
+          <w14:ligatures w14:val="none"/>
+        </w:rPr>
+      </w:pPr>
+      <w:r>
+        <w:rPr>
+          <w:rFonts w:ascii="Arial" w:eastAsia="Times New Roman" w:hAnsi="Arial" w:cs="Arial"/>
+          <w:kern w:val="0"/>
+          <w:lang w:eastAsia="es-CO"/>
+          <w14:ligatures w14:val="none"/>
+        </w:rPr>
+        <w:t xml:space="preserve">El </w:t>
+      </w:r>
+      <w:r>
+        <w:rPr>
+          <w:rFonts w:ascii="Arial" w:eastAsia="Times New Roman" w:hAnsi="Arial" w:cs="Arial"/>
           <w:b/>
           <w:bCs/>
-          <w:kern w:val="0"/>
-          <w:sz w:val="36"/>
-          <w:szCs w:val="36"/>
-          <w:lang w:eastAsia="es-CO"/>
-          <w14:ligatures w14:val="none"/>
-        </w:rPr>
-        <w:t xml:space="preserve"> Arquitectura del A9G</w:t>
-      </w:r>
-    </w:p>
-    <w:p>
-      <w:pPr>
-        <w:spacing w:before="100" w:beforeAutospacing="1" w:after="100" w:afterAutospacing="1" w:line="240" w:lineRule="auto"/>
-        <w:rPr>
-          <w:rFonts w:ascii="Times New Roman" w:eastAsia="Times New Roman" w:hAnsi="Times New Roman" w:cs="Times New Roman"/>
-          <w:kern w:val="0"/>
-          <w:lang w:eastAsia="es-CO"/>
-          <w14:ligatures w14:val="none"/>
-        </w:rPr>
-      </w:pPr>
-      <w:r>
-        <w:rPr>
-          <w:rFonts w:ascii="Times New Roman" w:eastAsia="Times New Roman" w:hAnsi="Times New Roman" w:cs="Times New Roman"/>
-          <w:kern w:val="0"/>
-          <w:lang w:eastAsia="es-CO"/>
-          <w14:ligatures w14:val="none"/>
-        </w:rPr>
-        <w:t xml:space="preserve">El </w:t>
-      </w:r>
-      <w:r>
-        <w:rPr>
-          <w:rFonts w:ascii="Times New Roman" w:eastAsia="Times New Roman" w:hAnsi="Times New Roman" w:cs="Times New Roman"/>
+          <w:color w:val="153D63" w:themeColor="text2" w:themeTint="E6"/>
+          <w:kern w:val="0"/>
+          <w:lang w:eastAsia="es-CO"/>
+          <w14:ligatures w14:val="none"/>
+        </w:rPr>
+        <w:t>A9G</w:t>
+      </w:r>
+      <w:r>
+        <w:rPr>
+          <w:rFonts w:ascii="Arial" w:eastAsia="Times New Roman" w:hAnsi="Arial" w:cs="Arial"/>
+          <w:color w:val="153D63" w:themeColor="text2" w:themeTint="E6"/>
+          <w:kern w:val="0"/>
+          <w:lang w:eastAsia="es-CO"/>
+          <w14:ligatures w14:val="none"/>
+        </w:rPr>
+        <w:t xml:space="preserve"> </w:t>
+      </w:r>
+      <w:r>
+        <w:rPr>
+          <w:rFonts w:ascii="Arial" w:eastAsia="Times New Roman" w:hAnsi="Arial" w:cs="Arial"/>
+          <w:kern w:val="0"/>
+          <w:lang w:eastAsia="es-CO"/>
+          <w14:ligatures w14:val="none"/>
+        </w:rPr>
+        <w:t xml:space="preserve">es un </w:t>
+      </w:r>
+      <w:proofErr w:type="spellStart"/>
+      <w:r>
+        <w:rPr>
+          <w:rFonts w:ascii="Arial" w:eastAsia="Times New Roman" w:hAnsi="Arial" w:cs="Arial"/>
           <w:b/>
           <w:bCs/>
-          <w:kern w:val="0"/>
-          <w:lang w:eastAsia="es-CO"/>
-          <w14:ligatures w14:val="none"/>
-        </w:rPr>
-        <w:t>A9G</w:t>
-      </w:r>
-      <w:r>
-        <w:rPr>
-          <w:rFonts w:ascii="Times New Roman" w:eastAsia="Times New Roman" w:hAnsi="Times New Roman" w:cs="Times New Roman"/>
-          <w:kern w:val="0"/>
-          <w:lang w:eastAsia="es-CO"/>
-          <w14:ligatures w14:val="none"/>
-        </w:rPr>
-        <w:t xml:space="preserve"> es un </w:t>
-      </w:r>
-      <w:proofErr w:type="spellStart"/>
-      <w:r>
-        <w:rPr>
-          <w:rFonts w:ascii="Times New Roman" w:eastAsia="Times New Roman" w:hAnsi="Times New Roman" w:cs="Times New Roman"/>
+          <w:color w:val="153D63" w:themeColor="text2" w:themeTint="E6"/>
+          <w:kern w:val="0"/>
+          <w:lang w:eastAsia="es-CO"/>
+          <w14:ligatures w14:val="none"/>
+        </w:rPr>
+        <w:t>SoC</w:t>
+      </w:r>
+      <w:proofErr w:type="spellEnd"/>
+      <w:r>
+        <w:rPr>
+          <w:rFonts w:ascii="Arial" w:eastAsia="Times New Roman" w:hAnsi="Arial" w:cs="Arial"/>
           <w:b/>
           <w:bCs/>
-          <w:kern w:val="0"/>
-          <w:lang w:eastAsia="es-CO"/>
-          <w14:ligatures w14:val="none"/>
-        </w:rPr>
-        <w:t>SoC</w:t>
-      </w:r>
-      <w:proofErr w:type="spellEnd"/>
-      <w:r>
-        <w:rPr>
-          <w:rFonts w:ascii="Times New Roman" w:eastAsia="Times New Roman" w:hAnsi="Times New Roman" w:cs="Times New Roman"/>
+          <w:color w:val="153D63" w:themeColor="text2" w:themeTint="E6"/>
+          <w:kern w:val="0"/>
+          <w:lang w:eastAsia="es-CO"/>
+          <w14:ligatures w14:val="none"/>
+        </w:rPr>
+        <w:t xml:space="preserve"> (System </w:t>
+      </w:r>
+      <w:proofErr w:type="spellStart"/>
+      <w:r>
+        <w:rPr>
+          <w:rFonts w:ascii="Arial" w:eastAsia="Times New Roman" w:hAnsi="Arial" w:cs="Arial"/>
           <w:b/>
           <w:bCs/>
-          <w:kern w:val="0"/>
-          <w:lang w:eastAsia="es-CO"/>
-          <w14:ligatures w14:val="none"/>
-        </w:rPr>
-        <w:t xml:space="preserve"> (System </w:t>
-      </w:r>
-      <w:proofErr w:type="spellStart"/>
-      <w:r>
-        <w:rPr>
-          <w:rFonts w:ascii="Times New Roman" w:eastAsia="Times New Roman" w:hAnsi="Times New Roman" w:cs="Times New Roman"/>
+          <w:color w:val="153D63" w:themeColor="text2" w:themeTint="E6"/>
+          <w:kern w:val="0"/>
+          <w:lang w:eastAsia="es-CO"/>
+          <w14:ligatures w14:val="none"/>
+        </w:rPr>
+        <w:t>on</w:t>
+      </w:r>
+      <w:proofErr w:type="spellEnd"/>
+      <w:r>
+        <w:rPr>
+          <w:rFonts w:ascii="Arial" w:eastAsia="Times New Roman" w:hAnsi="Arial" w:cs="Arial"/>
           <w:b/>
           <w:bCs/>
-          <w:kern w:val="0"/>
-          <w:lang w:eastAsia="es-CO"/>
-          <w14:ligatures w14:val="none"/>
-        </w:rPr>
-        <w:t>on</w:t>
-      </w:r>
-      <w:proofErr w:type="spellEnd"/>
-      <w:r>
-        <w:rPr>
-          <w:rFonts w:ascii="Times New Roman" w:eastAsia="Times New Roman" w:hAnsi="Times New Roman" w:cs="Times New Roman"/>
-          <w:b/>
-          <w:bCs/>
+          <w:color w:val="153D63" w:themeColor="text2" w:themeTint="E6"/>
           <w:kern w:val="0"/>
           <w:lang w:eastAsia="es-CO"/>
           <w14:ligatures w14:val="none"/>
@@ -133,12 +135,22 @@
       </w:r>
       <w:r>
         <w:rPr>
-          <w:rFonts w:ascii="Times New Roman" w:eastAsia="Times New Roman" w:hAnsi="Times New Roman" w:cs="Times New Roman"/>
-          <w:kern w:val="0"/>
-          <w:lang w:eastAsia="es-CO"/>
-          <w14:ligatures w14:val="none"/>
-        </w:rPr>
-        <w:t xml:space="preserve"> que integra:</w:t>
+          <w:rFonts w:ascii="Arial" w:eastAsia="Times New Roman" w:hAnsi="Arial" w:cs="Arial"/>
+          <w:color w:val="153D63" w:themeColor="text2" w:themeTint="E6"/>
+          <w:kern w:val="0"/>
+          <w:lang w:eastAsia="es-CO"/>
+          <w14:ligatures w14:val="none"/>
+        </w:rPr>
+        <w:t xml:space="preserve"> </w:t>
+      </w:r>
+      <w:r>
+        <w:rPr>
+          <w:rFonts w:ascii="Arial" w:eastAsia="Times New Roman" w:hAnsi="Arial" w:cs="Arial"/>
+          <w:kern w:val="0"/>
+          <w:lang w:eastAsia="es-CO"/>
+          <w14:ligatures w14:val="none"/>
+        </w:rPr>
+        <w:t>que integra:</w:t>
       </w:r>
     </w:p>
     <w:p>
@@ -148,18 +160,20 @@
           <w:numId w:val="12"/>
         </w:numPr>
         <w:spacing w:before="100" w:beforeAutospacing="1" w:after="100" w:afterAutospacing="1" w:line="240" w:lineRule="auto"/>
-        <w:rPr>
-          <w:rFonts w:ascii="Times New Roman" w:eastAsia="Times New Roman" w:hAnsi="Times New Roman" w:cs="Times New Roman"/>
-          <w:kern w:val="0"/>
-          <w:lang w:eastAsia="es-CO"/>
-          <w14:ligatures w14:val="none"/>
-        </w:rPr>
-      </w:pPr>
-      <w:r>
-        <w:rPr>
-          <w:rFonts w:ascii="Times New Roman" w:eastAsia="Times New Roman" w:hAnsi="Times New Roman" w:cs="Times New Roman"/>
+        <w:jc w:val="both"/>
+        <w:rPr>
+          <w:rFonts w:ascii="Arial" w:eastAsia="Times New Roman" w:hAnsi="Arial" w:cs="Arial"/>
+          <w:kern w:val="0"/>
+          <w:lang w:eastAsia="es-CO"/>
+          <w14:ligatures w14:val="none"/>
+        </w:rPr>
+      </w:pPr>
+      <w:r>
+        <w:rPr>
+          <w:rFonts w:ascii="Arial" w:eastAsia="Times New Roman" w:hAnsi="Arial" w:cs="Arial"/>
           <w:b/>
           <w:bCs/>
+          <w:color w:val="153D63" w:themeColor="text2" w:themeTint="E6"/>
           <w:kern w:val="0"/>
           <w:lang w:eastAsia="es-CO"/>
           <w14:ligatures w14:val="none"/>
@@ -168,7 +182,7 @@
       </w:r>
       <w:r>
         <w:rPr>
-          <w:rFonts w:ascii="Times New Roman" w:eastAsia="Times New Roman" w:hAnsi="Times New Roman" w:cs="Times New Roman"/>
+          <w:rFonts w:ascii="Arial" w:eastAsia="Times New Roman" w:hAnsi="Arial" w:cs="Arial"/>
           <w:kern w:val="0"/>
           <w:lang w:eastAsia="es-CO"/>
           <w14:ligatures w14:val="none"/>
@@ -183,18 +197,20 @@
           <w:numId w:val="12"/>
         </w:numPr>
         <w:spacing w:before="100" w:beforeAutospacing="1" w:after="100" w:afterAutospacing="1" w:line="240" w:lineRule="auto"/>
-        <w:rPr>
-          <w:rFonts w:ascii="Times New Roman" w:eastAsia="Times New Roman" w:hAnsi="Times New Roman" w:cs="Times New Roman"/>
-          <w:kern w:val="0"/>
-          <w:lang w:eastAsia="es-CO"/>
-          <w14:ligatures w14:val="none"/>
-        </w:rPr>
-      </w:pPr>
-      <w:r>
-        <w:rPr>
-          <w:rFonts w:ascii="Times New Roman" w:eastAsia="Times New Roman" w:hAnsi="Times New Roman" w:cs="Times New Roman"/>
+        <w:jc w:val="both"/>
+        <w:rPr>
+          <w:rFonts w:ascii="Arial" w:eastAsia="Times New Roman" w:hAnsi="Arial" w:cs="Arial"/>
+          <w:kern w:val="0"/>
+          <w:lang w:eastAsia="es-CO"/>
+          <w14:ligatures w14:val="none"/>
+        </w:rPr>
+      </w:pPr>
+      <w:r>
+        <w:rPr>
+          <w:rFonts w:ascii="Arial" w:eastAsia="Times New Roman" w:hAnsi="Arial" w:cs="Arial"/>
           <w:b/>
           <w:bCs/>
+          <w:color w:val="153D63" w:themeColor="text2" w:themeTint="E6"/>
           <w:kern w:val="0"/>
           <w:lang w:eastAsia="es-CO"/>
           <w14:ligatures w14:val="none"/>
@@ -203,12 +219,22 @@
       </w:r>
       <w:r>
         <w:rPr>
-          <w:rFonts w:ascii="Times New Roman" w:eastAsia="Times New Roman" w:hAnsi="Times New Roman" w:cs="Times New Roman"/>
-          <w:kern w:val="0"/>
-          <w:lang w:eastAsia="es-CO"/>
-          <w14:ligatures w14:val="none"/>
-        </w:rPr>
-        <w:t>: maneja la capa física y protocolos de comunicación celular.</w:t>
+          <w:rFonts w:ascii="Arial" w:eastAsia="Times New Roman" w:hAnsi="Arial" w:cs="Arial"/>
+          <w:color w:val="153D63" w:themeColor="text2" w:themeTint="E6"/>
+          <w:kern w:val="0"/>
+          <w:lang w:eastAsia="es-CO"/>
+          <w14:ligatures w14:val="none"/>
+        </w:rPr>
+        <w:t xml:space="preserve">: </w:t>
+      </w:r>
+      <w:r>
+        <w:rPr>
+          <w:rFonts w:ascii="Arial" w:eastAsia="Times New Roman" w:hAnsi="Arial" w:cs="Arial"/>
+          <w:kern w:val="0"/>
+          <w:lang w:eastAsia="es-CO"/>
+          <w14:ligatures w14:val="none"/>
+        </w:rPr>
+        <w:t>maneja la capa física y protocolos de comunicación celular.</w:t>
       </w:r>
     </w:p>
     <w:p>
@@ -218,18 +244,20 @@
           <w:numId w:val="12"/>
         </w:numPr>
         <w:spacing w:before="100" w:beforeAutospacing="1" w:after="100" w:afterAutospacing="1" w:line="240" w:lineRule="auto"/>
-        <w:rPr>
-          <w:rFonts w:ascii="Times New Roman" w:eastAsia="Times New Roman" w:hAnsi="Times New Roman" w:cs="Times New Roman"/>
-          <w:kern w:val="0"/>
-          <w:lang w:eastAsia="es-CO"/>
-          <w14:ligatures w14:val="none"/>
-        </w:rPr>
-      </w:pPr>
-      <w:r>
-        <w:rPr>
-          <w:rFonts w:ascii="Times New Roman" w:eastAsia="Times New Roman" w:hAnsi="Times New Roman" w:cs="Times New Roman"/>
+        <w:jc w:val="both"/>
+        <w:rPr>
+          <w:rFonts w:ascii="Arial" w:eastAsia="Times New Roman" w:hAnsi="Arial" w:cs="Arial"/>
+          <w:kern w:val="0"/>
+          <w:lang w:eastAsia="es-CO"/>
+          <w14:ligatures w14:val="none"/>
+        </w:rPr>
+      </w:pPr>
+      <w:r>
+        <w:rPr>
+          <w:rFonts w:ascii="Arial" w:eastAsia="Times New Roman" w:hAnsi="Arial" w:cs="Arial"/>
           <w:b/>
           <w:bCs/>
+          <w:color w:val="153D63" w:themeColor="text2" w:themeTint="E6"/>
           <w:kern w:val="0"/>
           <w:lang w:eastAsia="es-CO"/>
           <w14:ligatures w14:val="none"/>
@@ -238,7 +266,7 @@
       </w:r>
       <w:r>
         <w:rPr>
-          <w:rFonts w:ascii="Times New Roman" w:eastAsia="Times New Roman" w:hAnsi="Times New Roman" w:cs="Times New Roman"/>
+          <w:rFonts w:ascii="Arial" w:eastAsia="Times New Roman" w:hAnsi="Arial" w:cs="Arial"/>
           <w:kern w:val="0"/>
           <w:lang w:eastAsia="es-CO"/>
           <w14:ligatures w14:val="none"/>
@@ -253,18 +281,20 @@
           <w:numId w:val="12"/>
         </w:numPr>
         <w:spacing w:before="100" w:beforeAutospacing="1" w:after="100" w:afterAutospacing="1" w:line="240" w:lineRule="auto"/>
-        <w:rPr>
-          <w:rFonts w:ascii="Times New Roman" w:eastAsia="Times New Roman" w:hAnsi="Times New Roman" w:cs="Times New Roman"/>
-          <w:kern w:val="0"/>
-          <w:lang w:eastAsia="es-CO"/>
-          <w14:ligatures w14:val="none"/>
-        </w:rPr>
-      </w:pPr>
-      <w:r>
-        <w:rPr>
-          <w:rFonts w:ascii="Times New Roman" w:eastAsia="Times New Roman" w:hAnsi="Times New Roman" w:cs="Times New Roman"/>
+        <w:jc w:val="both"/>
+        <w:rPr>
+          <w:rFonts w:ascii="Arial" w:eastAsia="Times New Roman" w:hAnsi="Arial" w:cs="Arial"/>
+          <w:kern w:val="0"/>
+          <w:lang w:eastAsia="es-CO"/>
+          <w14:ligatures w14:val="none"/>
+        </w:rPr>
+      </w:pPr>
+      <w:r>
+        <w:rPr>
+          <w:rFonts w:ascii="Arial" w:eastAsia="Times New Roman" w:hAnsi="Arial" w:cs="Arial"/>
           <w:b/>
           <w:bCs/>
+          <w:color w:val="153D63" w:themeColor="text2" w:themeTint="E6"/>
           <w:kern w:val="0"/>
           <w:lang w:eastAsia="es-CO"/>
           <w14:ligatures w14:val="none"/>
@@ -273,12 +303,22 @@
       </w:r>
       <w:r>
         <w:rPr>
-          <w:rFonts w:ascii="Times New Roman" w:eastAsia="Times New Roman" w:hAnsi="Times New Roman" w:cs="Times New Roman"/>
-          <w:kern w:val="0"/>
-          <w:lang w:eastAsia="es-CO"/>
-          <w14:ligatures w14:val="none"/>
-        </w:rPr>
-        <w:t>: regula entrada de batería y USB.</w:t>
+          <w:rFonts w:ascii="Arial" w:eastAsia="Times New Roman" w:hAnsi="Arial" w:cs="Arial"/>
+          <w:color w:val="153D63" w:themeColor="text2" w:themeTint="E6"/>
+          <w:kern w:val="0"/>
+          <w:lang w:eastAsia="es-CO"/>
+          <w14:ligatures w14:val="none"/>
+        </w:rPr>
+        <w:t xml:space="preserve">: </w:t>
+      </w:r>
+      <w:r>
+        <w:rPr>
+          <w:rFonts w:ascii="Arial" w:eastAsia="Times New Roman" w:hAnsi="Arial" w:cs="Arial"/>
+          <w:kern w:val="0"/>
+          <w:lang w:eastAsia="es-CO"/>
+          <w14:ligatures w14:val="none"/>
+        </w:rPr>
+        <w:t>regula entrada de batería y USB.</w:t>
       </w:r>
     </w:p>
     <w:p>
@@ -288,18 +328,20 @@
           <w:numId w:val="12"/>
         </w:numPr>
         <w:spacing w:before="100" w:beforeAutospacing="1" w:after="100" w:afterAutospacing="1" w:line="240" w:lineRule="auto"/>
-        <w:rPr>
-          <w:rFonts w:ascii="Times New Roman" w:eastAsia="Times New Roman" w:hAnsi="Times New Roman" w:cs="Times New Roman"/>
-          <w:kern w:val="0"/>
-          <w:lang w:eastAsia="es-CO"/>
-          <w14:ligatures w14:val="none"/>
-        </w:rPr>
-      </w:pPr>
-      <w:r>
-        <w:rPr>
-          <w:rFonts w:ascii="Times New Roman" w:eastAsia="Times New Roman" w:hAnsi="Times New Roman" w:cs="Times New Roman"/>
+        <w:jc w:val="both"/>
+        <w:rPr>
+          <w:rFonts w:ascii="Arial" w:eastAsia="Times New Roman" w:hAnsi="Arial" w:cs="Arial"/>
+          <w:kern w:val="0"/>
+          <w:lang w:eastAsia="es-CO"/>
+          <w14:ligatures w14:val="none"/>
+        </w:rPr>
+      </w:pPr>
+      <w:r>
+        <w:rPr>
+          <w:rFonts w:ascii="Arial" w:eastAsia="Times New Roman" w:hAnsi="Arial" w:cs="Arial"/>
           <w:b/>
           <w:bCs/>
+          <w:color w:val="153D63" w:themeColor="text2" w:themeTint="E6"/>
           <w:kern w:val="0"/>
           <w:lang w:eastAsia="es-CO"/>
           <w14:ligatures w14:val="none"/>
@@ -308,12 +350,22 @@
       </w:r>
       <w:r>
         <w:rPr>
-          <w:rFonts w:ascii="Times New Roman" w:eastAsia="Times New Roman" w:hAnsi="Times New Roman" w:cs="Times New Roman"/>
-          <w:kern w:val="0"/>
-          <w:lang w:eastAsia="es-CO"/>
-          <w14:ligatures w14:val="none"/>
-        </w:rPr>
-        <w:t>: UART, I²C, SPI, ADC, PWM, GPIO.</w:t>
+          <w:rFonts w:ascii="Arial" w:eastAsia="Times New Roman" w:hAnsi="Arial" w:cs="Arial"/>
+          <w:color w:val="153D63" w:themeColor="text2" w:themeTint="E6"/>
+          <w:kern w:val="0"/>
+          <w:lang w:eastAsia="es-CO"/>
+          <w14:ligatures w14:val="none"/>
+        </w:rPr>
+        <w:t xml:space="preserve">: </w:t>
+      </w:r>
+      <w:r>
+        <w:rPr>
+          <w:rFonts w:ascii="Arial" w:eastAsia="Times New Roman" w:hAnsi="Arial" w:cs="Arial"/>
+          <w:kern w:val="0"/>
+          <w:lang w:eastAsia="es-CO"/>
+          <w14:ligatures w14:val="none"/>
+        </w:rPr>
+        <w:t>UART, I²C, SPI, ADC, PWM, GPIO.</w:t>
       </w:r>
     </w:p>
     <w:p>
@@ -323,18 +375,20 @@
           <w:numId w:val="12"/>
         </w:numPr>
         <w:spacing w:before="100" w:beforeAutospacing="1" w:after="100" w:afterAutospacing="1" w:line="240" w:lineRule="auto"/>
-        <w:rPr>
-          <w:rFonts w:ascii="Times New Roman" w:eastAsia="Times New Roman" w:hAnsi="Times New Roman" w:cs="Times New Roman"/>
-          <w:kern w:val="0"/>
-          <w:lang w:eastAsia="es-CO"/>
-          <w14:ligatures w14:val="none"/>
-        </w:rPr>
-      </w:pPr>
-      <w:r>
-        <w:rPr>
-          <w:rFonts w:ascii="Times New Roman" w:eastAsia="Times New Roman" w:hAnsi="Times New Roman" w:cs="Times New Roman"/>
+        <w:jc w:val="both"/>
+        <w:rPr>
+          <w:rFonts w:ascii="Arial" w:eastAsia="Times New Roman" w:hAnsi="Arial" w:cs="Arial"/>
+          <w:kern w:val="0"/>
+          <w:lang w:eastAsia="es-CO"/>
+          <w14:ligatures w14:val="none"/>
+        </w:rPr>
+      </w:pPr>
+      <w:r>
+        <w:rPr>
+          <w:rFonts w:ascii="Arial" w:eastAsia="Times New Roman" w:hAnsi="Arial" w:cs="Arial"/>
           <w:b/>
           <w:bCs/>
+          <w:color w:val="153D63" w:themeColor="text2" w:themeTint="E6"/>
           <w:kern w:val="0"/>
           <w:lang w:eastAsia="es-CO"/>
           <w14:ligatures w14:val="none"/>
@@ -343,17 +397,27 @@
       </w:r>
       <w:r>
         <w:rPr>
-          <w:rFonts w:ascii="Times New Roman" w:eastAsia="Times New Roman" w:hAnsi="Times New Roman" w:cs="Times New Roman"/>
-          <w:kern w:val="0"/>
-          <w:lang w:eastAsia="es-CO"/>
-          <w14:ligatures w14:val="none"/>
-        </w:rPr>
-        <w:t>: RAM + Flash para firmware y ejecución de scripts (</w:t>
+          <w:rFonts w:ascii="Arial" w:eastAsia="Times New Roman" w:hAnsi="Arial" w:cs="Arial"/>
+          <w:color w:val="153D63" w:themeColor="text2" w:themeTint="E6"/>
+          <w:kern w:val="0"/>
+          <w:lang w:eastAsia="es-CO"/>
+          <w14:ligatures w14:val="none"/>
+        </w:rPr>
+        <w:t xml:space="preserve">: </w:t>
+      </w:r>
+      <w:r>
+        <w:rPr>
+          <w:rFonts w:ascii="Arial" w:eastAsia="Times New Roman" w:hAnsi="Arial" w:cs="Arial"/>
+          <w:kern w:val="0"/>
+          <w:lang w:eastAsia="es-CO"/>
+          <w14:ligatures w14:val="none"/>
+        </w:rPr>
+        <w:t>RAM + Flash para firmware y ejecución de scripts (</w:t>
       </w:r>
       <w:proofErr w:type="spellStart"/>
       <w:r>
         <w:rPr>
-          <w:rFonts w:ascii="Times New Roman" w:eastAsia="Times New Roman" w:hAnsi="Times New Roman" w:cs="Times New Roman"/>
+          <w:rFonts w:ascii="Arial" w:eastAsia="Times New Roman" w:hAnsi="Arial" w:cs="Arial"/>
           <w:kern w:val="0"/>
           <w:lang w:eastAsia="es-CO"/>
           <w14:ligatures w14:val="none"/>
@@ -363,7 +427,7 @@
       <w:proofErr w:type="spellEnd"/>
       <w:r>
         <w:rPr>
-          <w:rFonts w:ascii="Times New Roman" w:eastAsia="Times New Roman" w:hAnsi="Times New Roman" w:cs="Times New Roman"/>
+          <w:rFonts w:ascii="Arial" w:eastAsia="Times New Roman" w:hAnsi="Arial" w:cs="Arial"/>
           <w:kern w:val="0"/>
           <w:lang w:eastAsia="es-CO"/>
           <w14:ligatures w14:val="none"/>
@@ -373,7 +437,7 @@
       <w:proofErr w:type="spellStart"/>
       <w:r>
         <w:rPr>
-          <w:rFonts w:ascii="Times New Roman" w:eastAsia="Times New Roman" w:hAnsi="Times New Roman" w:cs="Times New Roman"/>
+          <w:rFonts w:ascii="Arial" w:eastAsia="Times New Roman" w:hAnsi="Arial" w:cs="Arial"/>
           <w:kern w:val="0"/>
           <w:lang w:eastAsia="es-CO"/>
           <w14:ligatures w14:val="none"/>
@@ -383,7 +447,7 @@
       <w:proofErr w:type="spellEnd"/>
       <w:r>
         <w:rPr>
-          <w:rFonts w:ascii="Times New Roman" w:eastAsia="Times New Roman" w:hAnsi="Times New Roman" w:cs="Times New Roman"/>
+          <w:rFonts w:ascii="Arial" w:eastAsia="Times New Roman" w:hAnsi="Arial" w:cs="Arial"/>
           <w:kern w:val="0"/>
           <w:lang w:eastAsia="es-CO"/>
           <w14:ligatures w14:val="none"/>
@@ -394,131 +458,130 @@
     <w:p>
       <w:pPr>
         <w:spacing w:before="100" w:beforeAutospacing="1" w:after="100" w:afterAutospacing="1" w:line="240" w:lineRule="auto"/>
+        <w:jc w:val="both"/>
         <w:outlineLvl w:val="1"/>
         <w:rPr>
-          <w:rFonts w:ascii="Times New Roman" w:eastAsia="Times New Roman" w:hAnsi="Times New Roman" w:cs="Times New Roman"/>
+          <w:rFonts w:ascii="Arial" w:eastAsia="Times New Roman" w:hAnsi="Arial" w:cs="Arial"/>
           <w:b/>
           <w:bCs/>
-          <w:kern w:val="0"/>
-          <w:sz w:val="36"/>
-          <w:szCs w:val="36"/>
-          <w:lang w:eastAsia="es-CO"/>
-          <w14:ligatures w14:val="none"/>
-        </w:rPr>
-      </w:pPr>
-      <w:r>
-        <w:rPr>
-          <w:rFonts w:ascii="Segoe UI Emoji" w:eastAsia="Times New Roman" w:hAnsi="Segoe UI Emoji" w:cs="Segoe UI Emoji"/>
+          <w:color w:val="153D63" w:themeColor="text2" w:themeTint="E6"/>
+          <w:kern w:val="0"/>
+          <w:lang w:eastAsia="es-CO"/>
+          <w14:ligatures w14:val="none"/>
+        </w:rPr>
+      </w:pPr>
+      <w:r>
+        <w:rPr>
+          <w:rFonts w:ascii="Arial" w:eastAsia="Times New Roman" w:hAnsi="Arial" w:cs="Arial"/>
           <w:b/>
           <w:bCs/>
-          <w:kern w:val="0"/>
-          <w:sz w:val="36"/>
-          <w:szCs w:val="36"/>
-          <w:lang w:eastAsia="es-CO"/>
-          <w14:ligatures w14:val="none"/>
-        </w:rPr>
-        <w:t>📌</w:t>
-      </w:r>
-      <w:r>
-        <w:rPr>
-          <w:rFonts w:ascii="Times New Roman" w:eastAsia="Times New Roman" w:hAnsi="Times New Roman" w:cs="Times New Roman"/>
+          <w:color w:val="153D63" w:themeColor="text2" w:themeTint="E6"/>
+          <w:kern w:val="0"/>
+          <w:lang w:eastAsia="es-CO"/>
+          <w14:ligatures w14:val="none"/>
+        </w:rPr>
+        <w:t xml:space="preserve"> Ingeniería de pines y señales</w:t>
+      </w:r>
+    </w:p>
+    <w:p>
+      <w:pPr>
+        <w:spacing w:before="100" w:beforeAutospacing="1" w:after="100" w:afterAutospacing="1" w:line="240" w:lineRule="auto"/>
+        <w:jc w:val="both"/>
+        <w:rPr>
+          <w:rFonts w:ascii="Arial" w:eastAsia="Times New Roman" w:hAnsi="Arial" w:cs="Arial"/>
+          <w:kern w:val="0"/>
+          <w:lang w:eastAsia="es-CO"/>
+          <w14:ligatures w14:val="none"/>
+        </w:rPr>
+      </w:pPr>
+      <w:r>
+        <w:rPr>
+          <w:rFonts w:ascii="Arial" w:eastAsia="Times New Roman" w:hAnsi="Arial" w:cs="Arial"/>
+          <w:kern w:val="0"/>
+          <w:lang w:eastAsia="es-CO"/>
+          <w14:ligatures w14:val="none"/>
+        </w:rPr>
+        <w:t xml:space="preserve">El módulo expone </w:t>
+      </w:r>
+      <w:proofErr w:type="spellStart"/>
+      <w:r>
+        <w:rPr>
+          <w:rFonts w:ascii="Arial" w:eastAsia="Times New Roman" w:hAnsi="Arial" w:cs="Arial"/>
           <w:b/>
           <w:bCs/>
-          <w:kern w:val="0"/>
-          <w:sz w:val="36"/>
-          <w:szCs w:val="36"/>
-          <w:lang w:eastAsia="es-CO"/>
-          <w14:ligatures w14:val="none"/>
-        </w:rPr>
-        <w:t xml:space="preserve"> Ingeniería de pines y señales</w:t>
-      </w:r>
-    </w:p>
-    <w:p>
-      <w:pPr>
-        <w:spacing w:before="100" w:beforeAutospacing="1" w:after="100" w:afterAutospacing="1" w:line="240" w:lineRule="auto"/>
-        <w:rPr>
-          <w:rFonts w:ascii="Times New Roman" w:eastAsia="Times New Roman" w:hAnsi="Times New Roman" w:cs="Times New Roman"/>
-          <w:kern w:val="0"/>
-          <w:lang w:eastAsia="es-CO"/>
-          <w14:ligatures w14:val="none"/>
-        </w:rPr>
-      </w:pPr>
-      <w:r>
-        <w:rPr>
-          <w:rFonts w:ascii="Times New Roman" w:eastAsia="Times New Roman" w:hAnsi="Times New Roman" w:cs="Times New Roman"/>
-          <w:kern w:val="0"/>
-          <w:lang w:eastAsia="es-CO"/>
-          <w14:ligatures w14:val="none"/>
-        </w:rPr>
-        <w:t xml:space="preserve">El módulo expone </w:t>
-      </w:r>
-      <w:proofErr w:type="spellStart"/>
-      <w:r>
-        <w:rPr>
-          <w:rFonts w:ascii="Times New Roman" w:eastAsia="Times New Roman" w:hAnsi="Times New Roman" w:cs="Times New Roman"/>
+          <w:color w:val="153D63" w:themeColor="text2" w:themeTint="E6"/>
+          <w:kern w:val="0"/>
+          <w:lang w:eastAsia="es-CO"/>
+          <w14:ligatures w14:val="none"/>
+        </w:rPr>
+        <w:t>pads</w:t>
+      </w:r>
+      <w:proofErr w:type="spellEnd"/>
+      <w:r>
+        <w:rPr>
+          <w:rFonts w:ascii="Arial" w:eastAsia="Times New Roman" w:hAnsi="Arial" w:cs="Arial"/>
           <w:b/>
           <w:bCs/>
-          <w:kern w:val="0"/>
-          <w:lang w:eastAsia="es-CO"/>
-          <w14:ligatures w14:val="none"/>
-        </w:rPr>
-        <w:t>pads</w:t>
+          <w:color w:val="153D63" w:themeColor="text2" w:themeTint="E6"/>
+          <w:kern w:val="0"/>
+          <w:lang w:eastAsia="es-CO"/>
+          <w14:ligatures w14:val="none"/>
+        </w:rPr>
+        <w:t xml:space="preserve"> inferiores</w:t>
+      </w:r>
+      <w:r>
+        <w:rPr>
+          <w:rFonts w:ascii="Arial" w:eastAsia="Times New Roman" w:hAnsi="Arial" w:cs="Arial"/>
+          <w:color w:val="153D63" w:themeColor="text2" w:themeTint="E6"/>
+          <w:kern w:val="0"/>
+          <w:lang w:eastAsia="es-CO"/>
+          <w14:ligatures w14:val="none"/>
+        </w:rPr>
+        <w:t xml:space="preserve"> </w:t>
+      </w:r>
+      <w:r>
+        <w:rPr>
+          <w:rFonts w:ascii="Arial" w:eastAsia="Times New Roman" w:hAnsi="Arial" w:cs="Arial"/>
+          <w:kern w:val="0"/>
+          <w:lang w:eastAsia="es-CO"/>
+          <w14:ligatures w14:val="none"/>
+        </w:rPr>
+        <w:t xml:space="preserve">que se conectan a tu PCB o </w:t>
+      </w:r>
+      <w:proofErr w:type="spellStart"/>
+      <w:r>
+        <w:rPr>
+          <w:rFonts w:ascii="Arial" w:eastAsia="Times New Roman" w:hAnsi="Arial" w:cs="Arial"/>
+          <w:kern w:val="0"/>
+          <w:lang w:eastAsia="es-CO"/>
+          <w14:ligatures w14:val="none"/>
+        </w:rPr>
+        <w:t>dev</w:t>
       </w:r>
       <w:proofErr w:type="spellEnd"/>
       <w:r>
         <w:rPr>
-          <w:rFonts w:ascii="Times New Roman" w:eastAsia="Times New Roman" w:hAnsi="Times New Roman" w:cs="Times New Roman"/>
-          <w:b/>
-          <w:bCs/>
-          <w:kern w:val="0"/>
-          <w:lang w:eastAsia="es-CO"/>
-          <w14:ligatures w14:val="none"/>
-        </w:rPr>
-        <w:t xml:space="preserve"> inferiores</w:t>
-      </w:r>
-      <w:r>
-        <w:rPr>
-          <w:rFonts w:ascii="Times New Roman" w:eastAsia="Times New Roman" w:hAnsi="Times New Roman" w:cs="Times New Roman"/>
-          <w:kern w:val="0"/>
-          <w:lang w:eastAsia="es-CO"/>
-          <w14:ligatures w14:val="none"/>
-        </w:rPr>
-        <w:t xml:space="preserve"> que se conectan a tu PCB o </w:t>
+          <w:rFonts w:ascii="Arial" w:eastAsia="Times New Roman" w:hAnsi="Arial" w:cs="Arial"/>
+          <w:kern w:val="0"/>
+          <w:lang w:eastAsia="es-CO"/>
+          <w14:ligatures w14:val="none"/>
+        </w:rPr>
+        <w:t xml:space="preserve"> </w:t>
       </w:r>
       <w:proofErr w:type="spellStart"/>
       <w:r>
         <w:rPr>
-          <w:rFonts w:ascii="Times New Roman" w:eastAsia="Times New Roman" w:hAnsi="Times New Roman" w:cs="Times New Roman"/>
-          <w:kern w:val="0"/>
-          <w:lang w:eastAsia="es-CO"/>
-          <w14:ligatures w14:val="none"/>
-        </w:rPr>
-        <w:t>dev</w:t>
+          <w:rFonts w:ascii="Arial" w:eastAsia="Times New Roman" w:hAnsi="Arial" w:cs="Arial"/>
+          <w:kern w:val="0"/>
+          <w:lang w:eastAsia="es-CO"/>
+          <w14:ligatures w14:val="none"/>
+        </w:rPr>
+        <w:t>board</w:t>
       </w:r>
       <w:proofErr w:type="spellEnd"/>
       <w:r>
         <w:rPr>
-          <w:rFonts w:ascii="Times New Roman" w:eastAsia="Times New Roman" w:hAnsi="Times New Roman" w:cs="Times New Roman"/>
-          <w:kern w:val="0"/>
-          <w:lang w:eastAsia="es-CO"/>
-          <w14:ligatures w14:val="none"/>
-        </w:rPr>
-        <w:t xml:space="preserve"> </w:t>
-      </w:r>
-      <w:proofErr w:type="spellStart"/>
-      <w:r>
-        <w:rPr>
-          <w:rFonts w:ascii="Times New Roman" w:eastAsia="Times New Roman" w:hAnsi="Times New Roman" w:cs="Times New Roman"/>
-          <w:kern w:val="0"/>
-          <w:lang w:eastAsia="es-CO"/>
-          <w14:ligatures w14:val="none"/>
-        </w:rPr>
-        <w:t>board</w:t>
-      </w:r>
-      <w:proofErr w:type="spellEnd"/>
-      <w:r>
-        <w:rPr>
-          <w:rFonts w:ascii="Times New Roman" w:eastAsia="Times New Roman" w:hAnsi="Times New Roman" w:cs="Times New Roman"/>
+          <w:rFonts w:ascii="Arial" w:eastAsia="Times New Roman" w:hAnsi="Arial" w:cs="Arial"/>
           <w:kern w:val="0"/>
           <w:lang w:eastAsia="es-CO"/>
           <w14:ligatures w14:val="none"/>
@@ -539,9 +602,9 @@
         <w:tblLook w:val="04A0" w:firstRow="1" w:lastRow="0" w:firstColumn="1" w:lastColumn="0" w:noHBand="0" w:noVBand="1"/>
       </w:tblPr>
       <w:tblGrid>
-        <w:gridCol w:w="1478"/>
-        <w:gridCol w:w="3426"/>
-        <w:gridCol w:w="3934"/>
+        <w:gridCol w:w="1582"/>
+        <w:gridCol w:w="3164"/>
+        <w:gridCol w:w="4092"/>
       </w:tblGrid>
       <w:tr>
         <w:trPr>
@@ -550,18 +613,19 @@
         </w:trPr>
         <w:tc>
           <w:tcPr>
-            <w:tcW w:w="0" w:type="auto"/>
+            <w:tcW w:w="1537" w:type="dxa"/>
             <w:vAlign w:val="center"/>
             <w:hideMark/>
           </w:tcPr>
           <w:p>
             <w:pPr>
               <w:spacing w:after="0" w:line="240" w:lineRule="auto"/>
-              <w:jc w:val="center"/>
+              <w:jc w:val="both"/>
               <w:rPr>
-                <w:rFonts w:ascii="Times New Roman" w:eastAsia="Times New Roman" w:hAnsi="Times New Roman" w:cs="Times New Roman"/>
+                <w:rFonts w:ascii="Arial" w:eastAsia="Times New Roman" w:hAnsi="Arial" w:cs="Arial"/>
                 <w:b/>
                 <w:bCs/>
+                <w:color w:val="153D63" w:themeColor="text2" w:themeTint="E6"/>
                 <w:kern w:val="0"/>
                 <w:lang w:eastAsia="es-CO"/>
                 <w14:ligatures w14:val="none"/>
@@ -569,9 +633,10 @@
             </w:pPr>
             <w:r>
               <w:rPr>
-                <w:rFonts w:ascii="Times New Roman" w:eastAsia="Times New Roman" w:hAnsi="Times New Roman" w:cs="Times New Roman"/>
+                <w:rFonts w:ascii="Arial" w:eastAsia="Times New Roman" w:hAnsi="Arial" w:cs="Arial"/>
                 <w:b/>
                 <w:bCs/>
+                <w:color w:val="153D63" w:themeColor="text2" w:themeTint="E6"/>
                 <w:kern w:val="0"/>
                 <w:lang w:eastAsia="es-CO"/>
                 <w14:ligatures w14:val="none"/>
@@ -582,18 +647,19 @@
         </w:tc>
         <w:tc>
           <w:tcPr>
-            <w:tcW w:w="0" w:type="auto"/>
+            <w:tcW w:w="3134" w:type="dxa"/>
             <w:vAlign w:val="center"/>
             <w:hideMark/>
           </w:tcPr>
           <w:p>
             <w:pPr>
               <w:spacing w:after="0" w:line="240" w:lineRule="auto"/>
-              <w:jc w:val="center"/>
+              <w:jc w:val="both"/>
               <w:rPr>
-                <w:rFonts w:ascii="Times New Roman" w:eastAsia="Times New Roman" w:hAnsi="Times New Roman" w:cs="Times New Roman"/>
+                <w:rFonts w:ascii="Arial" w:eastAsia="Times New Roman" w:hAnsi="Arial" w:cs="Arial"/>
                 <w:b/>
                 <w:bCs/>
+                <w:color w:val="153D63" w:themeColor="text2" w:themeTint="E6"/>
                 <w:kern w:val="0"/>
                 <w:lang w:eastAsia="es-CO"/>
                 <w14:ligatures w14:val="none"/>
@@ -601,9 +667,10 @@
             </w:pPr>
             <w:r>
               <w:rPr>
-                <w:rFonts w:ascii="Times New Roman" w:eastAsia="Times New Roman" w:hAnsi="Times New Roman" w:cs="Times New Roman"/>
+                <w:rFonts w:ascii="Arial" w:eastAsia="Times New Roman" w:hAnsi="Arial" w:cs="Arial"/>
                 <w:b/>
                 <w:bCs/>
+                <w:color w:val="153D63" w:themeColor="text2" w:themeTint="E6"/>
                 <w:kern w:val="0"/>
                 <w:lang w:eastAsia="es-CO"/>
                 <w14:ligatures w14:val="none"/>
@@ -621,11 +688,12 @@
           <w:p>
             <w:pPr>
               <w:spacing w:after="0" w:line="240" w:lineRule="auto"/>
-              <w:jc w:val="center"/>
+              <w:jc w:val="both"/>
               <w:rPr>
-                <w:rFonts w:ascii="Times New Roman" w:eastAsia="Times New Roman" w:hAnsi="Times New Roman" w:cs="Times New Roman"/>
+                <w:rFonts w:ascii="Arial" w:eastAsia="Times New Roman" w:hAnsi="Arial" w:cs="Arial"/>
                 <w:b/>
                 <w:bCs/>
+                <w:color w:val="153D63" w:themeColor="text2" w:themeTint="E6"/>
                 <w:kern w:val="0"/>
                 <w:lang w:eastAsia="es-CO"/>
                 <w14:ligatures w14:val="none"/>
@@ -633,9 +701,10 @@
             </w:pPr>
             <w:r>
               <w:rPr>
-                <w:rFonts w:ascii="Times New Roman" w:eastAsia="Times New Roman" w:hAnsi="Times New Roman" w:cs="Times New Roman"/>
+                <w:rFonts w:ascii="Arial" w:eastAsia="Times New Roman" w:hAnsi="Arial" w:cs="Arial"/>
                 <w:b/>
                 <w:bCs/>
+                <w:color w:val="153D63" w:themeColor="text2" w:themeTint="E6"/>
                 <w:kern w:val="0"/>
                 <w:lang w:eastAsia="es-CO"/>
                 <w14:ligatures w14:val="none"/>
@@ -651,15 +720,17 @@
         </w:trPr>
         <w:tc>
           <w:tcPr>
-            <w:tcW w:w="0" w:type="auto"/>
+            <w:tcW w:w="1537" w:type="dxa"/>
             <w:vAlign w:val="center"/>
             <w:hideMark/>
           </w:tcPr>
           <w:p>
             <w:pPr>
               <w:spacing w:after="0" w:line="240" w:lineRule="auto"/>
+              <w:jc w:val="both"/>
               <w:rPr>
-                <w:rFonts w:ascii="Times New Roman" w:eastAsia="Times New Roman" w:hAnsi="Times New Roman" w:cs="Times New Roman"/>
+                <w:rFonts w:ascii="Arial" w:eastAsia="Times New Roman" w:hAnsi="Arial" w:cs="Arial"/>
+                <w:color w:val="153D63" w:themeColor="text2" w:themeTint="E6"/>
                 <w:kern w:val="0"/>
                 <w:lang w:eastAsia="es-CO"/>
                 <w14:ligatures w14:val="none"/>
@@ -667,9 +738,10 @@
             </w:pPr>
             <w:r>
               <w:rPr>
-                <w:rFonts w:ascii="Times New Roman" w:eastAsia="Times New Roman" w:hAnsi="Times New Roman" w:cs="Times New Roman"/>
+                <w:rFonts w:ascii="Arial" w:eastAsia="Times New Roman" w:hAnsi="Arial" w:cs="Arial"/>
                 <w:b/>
                 <w:bCs/>
+                <w:color w:val="153D63" w:themeColor="text2" w:themeTint="E6"/>
                 <w:kern w:val="0"/>
                 <w:lang w:eastAsia="es-CO"/>
                 <w14:ligatures w14:val="none"/>
@@ -680,15 +752,16 @@
         </w:tc>
         <w:tc>
           <w:tcPr>
-            <w:tcW w:w="0" w:type="auto"/>
+            <w:tcW w:w="3134" w:type="dxa"/>
             <w:vAlign w:val="center"/>
             <w:hideMark/>
           </w:tcPr>
           <w:p>
             <w:pPr>
               <w:spacing w:after="0" w:line="240" w:lineRule="auto"/>
+              <w:jc w:val="both"/>
               <w:rPr>
-                <w:rFonts w:ascii="Times New Roman" w:eastAsia="Times New Roman" w:hAnsi="Times New Roman" w:cs="Times New Roman"/>
+                <w:rFonts w:ascii="Arial" w:eastAsia="Times New Roman" w:hAnsi="Arial" w:cs="Arial"/>
                 <w:kern w:val="0"/>
                 <w:lang w:eastAsia="es-CO"/>
                 <w14:ligatures w14:val="none"/>
@@ -696,7 +769,7 @@
             </w:pPr>
             <w:r>
               <w:rPr>
-                <w:rFonts w:ascii="Times New Roman" w:eastAsia="Times New Roman" w:hAnsi="Times New Roman" w:cs="Times New Roman"/>
+                <w:rFonts w:ascii="Arial" w:eastAsia="Times New Roman" w:hAnsi="Arial" w:cs="Arial"/>
                 <w:kern w:val="0"/>
                 <w:lang w:eastAsia="es-CO"/>
                 <w14:ligatures w14:val="none"/>
@@ -714,8 +787,9 @@
           <w:p>
             <w:pPr>
               <w:spacing w:after="0" w:line="240" w:lineRule="auto"/>
+              <w:jc w:val="both"/>
               <w:rPr>
-                <w:rFonts w:ascii="Times New Roman" w:eastAsia="Times New Roman" w:hAnsi="Times New Roman" w:cs="Times New Roman"/>
+                <w:rFonts w:ascii="Arial" w:eastAsia="Times New Roman" w:hAnsi="Arial" w:cs="Arial"/>
                 <w:kern w:val="0"/>
                 <w:lang w:eastAsia="es-CO"/>
                 <w14:ligatures w14:val="none"/>
@@ -723,7 +797,7 @@
             </w:pPr>
             <w:r>
               <w:rPr>
-                <w:rFonts w:ascii="Times New Roman" w:eastAsia="Times New Roman" w:hAnsi="Times New Roman" w:cs="Times New Roman"/>
+                <w:rFonts w:ascii="Arial" w:eastAsia="Times New Roman" w:hAnsi="Arial" w:cs="Arial"/>
                 <w:kern w:val="0"/>
                 <w:lang w:eastAsia="es-CO"/>
                 <w14:ligatures w14:val="none"/>
@@ -732,7 +806,7 @@
             </w:r>
             <w:r>
               <w:rPr>
-                <w:rFonts w:ascii="Times New Roman" w:eastAsia="Times New Roman" w:hAnsi="Times New Roman" w:cs="Times New Roman"/>
+                <w:rFonts w:ascii="Arial" w:eastAsia="Times New Roman" w:hAnsi="Arial" w:cs="Arial"/>
                 <w:kern w:val="0"/>
                 <w:lang w:eastAsia="es-CO"/>
                 <w14:ligatures w14:val="none"/>
@@ -749,15 +823,16 @@
         </w:trPr>
         <w:tc>
           <w:tcPr>
-            <w:tcW w:w="0" w:type="auto"/>
+            <w:tcW w:w="1537" w:type="dxa"/>
             <w:vAlign w:val="center"/>
             <w:hideMark/>
           </w:tcPr>
           <w:p>
             <w:pPr>
               <w:spacing w:after="0" w:line="240" w:lineRule="auto"/>
+              <w:jc w:val="both"/>
               <w:rPr>
-                <w:rFonts w:ascii="Times New Roman" w:eastAsia="Times New Roman" w:hAnsi="Times New Roman" w:cs="Times New Roman"/>
+                <w:rFonts w:ascii="Arial" w:eastAsia="Times New Roman" w:hAnsi="Arial" w:cs="Arial"/>
                 <w:kern w:val="0"/>
                 <w:lang w:eastAsia="es-CO"/>
                 <w14:ligatures w14:val="none"/>
@@ -765,9 +840,10 @@
             </w:pPr>
             <w:r>
               <w:rPr>
-                <w:rFonts w:ascii="Times New Roman" w:eastAsia="Times New Roman" w:hAnsi="Times New Roman" w:cs="Times New Roman"/>
+                <w:rFonts w:ascii="Arial" w:eastAsia="Times New Roman" w:hAnsi="Arial" w:cs="Arial"/>
                 <w:b/>
                 <w:bCs/>
+                <w:color w:val="153D63" w:themeColor="text2" w:themeTint="E6"/>
                 <w:kern w:val="0"/>
                 <w:lang w:eastAsia="es-CO"/>
                 <w14:ligatures w14:val="none"/>
@@ -778,15 +854,16 @@
         </w:tc>
         <w:tc>
           <w:tcPr>
-            <w:tcW w:w="0" w:type="auto"/>
+            <w:tcW w:w="3134" w:type="dxa"/>
             <w:vAlign w:val="center"/>
             <w:hideMark/>
           </w:tcPr>
           <w:p>
             <w:pPr>
               <w:spacing w:after="0" w:line="240" w:lineRule="auto"/>
+              <w:jc w:val="both"/>
               <w:rPr>
-                <w:rFonts w:ascii="Times New Roman" w:eastAsia="Times New Roman" w:hAnsi="Times New Roman" w:cs="Times New Roman"/>
+                <w:rFonts w:ascii="Arial" w:eastAsia="Times New Roman" w:hAnsi="Arial" w:cs="Arial"/>
                 <w:kern w:val="0"/>
                 <w:lang w:eastAsia="es-CO"/>
                 <w14:ligatures w14:val="none"/>
@@ -794,7 +871,7 @@
             </w:pPr>
             <w:r>
               <w:rPr>
-                <w:rFonts w:ascii="Times New Roman" w:eastAsia="Times New Roman" w:hAnsi="Times New Roman" w:cs="Times New Roman"/>
+                <w:rFonts w:ascii="Arial" w:eastAsia="Times New Roman" w:hAnsi="Arial" w:cs="Arial"/>
                 <w:kern w:val="0"/>
                 <w:lang w:eastAsia="es-CO"/>
                 <w14:ligatures w14:val="none"/>
@@ -812,8 +889,9 @@
           <w:p>
             <w:pPr>
               <w:spacing w:after="0" w:line="240" w:lineRule="auto"/>
+              <w:jc w:val="both"/>
               <w:rPr>
-                <w:rFonts w:ascii="Times New Roman" w:eastAsia="Times New Roman" w:hAnsi="Times New Roman" w:cs="Times New Roman"/>
+                <w:rFonts w:ascii="Arial" w:eastAsia="Times New Roman" w:hAnsi="Arial" w:cs="Arial"/>
                 <w:kern w:val="0"/>
                 <w:lang w:eastAsia="es-CO"/>
                 <w14:ligatures w14:val="none"/>
@@ -821,7 +899,7 @@
             </w:pPr>
             <w:r>
               <w:rPr>
-                <w:rFonts w:ascii="Times New Roman" w:eastAsia="Times New Roman" w:hAnsi="Times New Roman" w:cs="Times New Roman"/>
+                <w:rFonts w:ascii="Arial" w:eastAsia="Times New Roman" w:hAnsi="Arial" w:cs="Arial"/>
                 <w:kern w:val="0"/>
                 <w:lang w:eastAsia="es-CO"/>
                 <w14:ligatures w14:val="none"/>
@@ -837,15 +915,16 @@
         </w:trPr>
         <w:tc>
           <w:tcPr>
-            <w:tcW w:w="0" w:type="auto"/>
+            <w:tcW w:w="1537" w:type="dxa"/>
             <w:vAlign w:val="center"/>
             <w:hideMark/>
           </w:tcPr>
           <w:p>
             <w:pPr>
               <w:spacing w:after="0" w:line="240" w:lineRule="auto"/>
+              <w:jc w:val="both"/>
               <w:rPr>
-                <w:rFonts w:ascii="Times New Roman" w:eastAsia="Times New Roman" w:hAnsi="Times New Roman" w:cs="Times New Roman"/>
+                <w:rFonts w:ascii="Arial" w:eastAsia="Times New Roman" w:hAnsi="Arial" w:cs="Arial"/>
                 <w:kern w:val="0"/>
                 <w:lang w:eastAsia="es-CO"/>
                 <w14:ligatures w14:val="none"/>
@@ -853,9 +932,10 @@
             </w:pPr>
             <w:r>
               <w:rPr>
-                <w:rFonts w:ascii="Times New Roman" w:eastAsia="Times New Roman" w:hAnsi="Times New Roman" w:cs="Times New Roman"/>
+                <w:rFonts w:ascii="Arial" w:eastAsia="Times New Roman" w:hAnsi="Arial" w:cs="Arial"/>
                 <w:b/>
                 <w:bCs/>
+                <w:color w:val="153D63" w:themeColor="text2" w:themeTint="E6"/>
                 <w:kern w:val="0"/>
                 <w:lang w:eastAsia="es-CO"/>
                 <w14:ligatures w14:val="none"/>
@@ -866,15 +946,16 @@
         </w:tc>
         <w:tc>
           <w:tcPr>
-            <w:tcW w:w="0" w:type="auto"/>
+            <w:tcW w:w="3134" w:type="dxa"/>
             <w:vAlign w:val="center"/>
             <w:hideMark/>
           </w:tcPr>
           <w:p>
             <w:pPr>
               <w:spacing w:after="0" w:line="240" w:lineRule="auto"/>
+              <w:jc w:val="both"/>
               <w:rPr>
-                <w:rFonts w:ascii="Times New Roman" w:eastAsia="Times New Roman" w:hAnsi="Times New Roman" w:cs="Times New Roman"/>
+                <w:rFonts w:ascii="Arial" w:eastAsia="Times New Roman" w:hAnsi="Arial" w:cs="Arial"/>
                 <w:kern w:val="0"/>
                 <w:lang w:eastAsia="es-CO"/>
                 <w14:ligatures w14:val="none"/>
@@ -882,7 +963,7 @@
             </w:pPr>
             <w:r>
               <w:rPr>
-                <w:rFonts w:ascii="Times New Roman" w:eastAsia="Times New Roman" w:hAnsi="Times New Roman" w:cs="Times New Roman"/>
+                <w:rFonts w:ascii="Arial" w:eastAsia="Times New Roman" w:hAnsi="Arial" w:cs="Arial"/>
                 <w:kern w:val="0"/>
                 <w:lang w:eastAsia="es-CO"/>
                 <w14:ligatures w14:val="none"/>
@@ -900,8 +981,9 @@
           <w:p>
             <w:pPr>
               <w:spacing w:after="0" w:line="240" w:lineRule="auto"/>
+              <w:jc w:val="both"/>
               <w:rPr>
-                <w:rFonts w:ascii="Times New Roman" w:eastAsia="Times New Roman" w:hAnsi="Times New Roman" w:cs="Times New Roman"/>
+                <w:rFonts w:ascii="Arial" w:eastAsia="Times New Roman" w:hAnsi="Arial" w:cs="Arial"/>
                 <w:kern w:val="0"/>
                 <w:lang w:eastAsia="es-CO"/>
                 <w14:ligatures w14:val="none"/>
@@ -909,7 +991,7 @@
             </w:pPr>
             <w:r>
               <w:rPr>
-                <w:rFonts w:ascii="Times New Roman" w:eastAsia="Times New Roman" w:hAnsi="Times New Roman" w:cs="Times New Roman"/>
+                <w:rFonts w:ascii="Arial" w:eastAsia="Times New Roman" w:hAnsi="Arial" w:cs="Arial"/>
                 <w:kern w:val="0"/>
                 <w:lang w:eastAsia="es-CO"/>
                 <w14:ligatures w14:val="none"/>
@@ -925,15 +1007,16 @@
         </w:trPr>
         <w:tc>
           <w:tcPr>
-            <w:tcW w:w="0" w:type="auto"/>
+            <w:tcW w:w="1537" w:type="dxa"/>
             <w:vAlign w:val="center"/>
             <w:hideMark/>
           </w:tcPr>
           <w:p>
             <w:pPr>
               <w:spacing w:after="0" w:line="240" w:lineRule="auto"/>
+              <w:jc w:val="both"/>
               <w:rPr>
-                <w:rFonts w:ascii="Times New Roman" w:eastAsia="Times New Roman" w:hAnsi="Times New Roman" w:cs="Times New Roman"/>
+                <w:rFonts w:ascii="Arial" w:eastAsia="Times New Roman" w:hAnsi="Arial" w:cs="Arial"/>
                 <w:kern w:val="0"/>
                 <w:lang w:eastAsia="es-CO"/>
                 <w14:ligatures w14:val="none"/>
@@ -941,9 +1024,10 @@
             </w:pPr>
             <w:r>
               <w:rPr>
-                <w:rFonts w:ascii="Times New Roman" w:eastAsia="Times New Roman" w:hAnsi="Times New Roman" w:cs="Times New Roman"/>
+                <w:rFonts w:ascii="Arial" w:eastAsia="Times New Roman" w:hAnsi="Arial" w:cs="Arial"/>
                 <w:b/>
                 <w:bCs/>
+                <w:color w:val="153D63" w:themeColor="text2" w:themeTint="E6"/>
                 <w:kern w:val="0"/>
                 <w:lang w:eastAsia="es-CO"/>
                 <w14:ligatures w14:val="none"/>
@@ -954,15 +1038,16 @@
         </w:tc>
         <w:tc>
           <w:tcPr>
-            <w:tcW w:w="0" w:type="auto"/>
+            <w:tcW w:w="3134" w:type="dxa"/>
             <w:vAlign w:val="center"/>
             <w:hideMark/>
           </w:tcPr>
           <w:p>
             <w:pPr>
               <w:spacing w:after="0" w:line="240" w:lineRule="auto"/>
+              <w:jc w:val="both"/>
               <w:rPr>
-                <w:rFonts w:ascii="Times New Roman" w:eastAsia="Times New Roman" w:hAnsi="Times New Roman" w:cs="Times New Roman"/>
+                <w:rFonts w:ascii="Arial" w:eastAsia="Times New Roman" w:hAnsi="Arial" w:cs="Arial"/>
                 <w:kern w:val="0"/>
                 <w:lang w:eastAsia="es-CO"/>
                 <w14:ligatures w14:val="none"/>
@@ -970,7 +1055,7 @@
             </w:pPr>
             <w:r>
               <w:rPr>
-                <w:rFonts w:ascii="Times New Roman" w:eastAsia="Times New Roman" w:hAnsi="Times New Roman" w:cs="Times New Roman"/>
+                <w:rFonts w:ascii="Arial" w:eastAsia="Times New Roman" w:hAnsi="Arial" w:cs="Arial"/>
                 <w:kern w:val="0"/>
                 <w:lang w:eastAsia="es-CO"/>
                 <w14:ligatures w14:val="none"/>
@@ -988,8 +1073,9 @@
           <w:p>
             <w:pPr>
               <w:spacing w:after="0" w:line="240" w:lineRule="auto"/>
+              <w:jc w:val="both"/>
               <w:rPr>
-                <w:rFonts w:ascii="Times New Roman" w:eastAsia="Times New Roman" w:hAnsi="Times New Roman" w:cs="Times New Roman"/>
+                <w:rFonts w:ascii="Arial" w:eastAsia="Times New Roman" w:hAnsi="Arial" w:cs="Arial"/>
                 <w:kern w:val="0"/>
                 <w:lang w:eastAsia="es-CO"/>
                 <w14:ligatures w14:val="none"/>
@@ -997,7 +1083,7 @@
             </w:pPr>
             <w:r>
               <w:rPr>
-                <w:rFonts w:ascii="Times New Roman" w:eastAsia="Times New Roman" w:hAnsi="Times New Roman" w:cs="Times New Roman"/>
+                <w:rFonts w:ascii="Arial" w:eastAsia="Times New Roman" w:hAnsi="Arial" w:cs="Arial"/>
                 <w:kern w:val="0"/>
                 <w:lang w:eastAsia="es-CO"/>
                 <w14:ligatures w14:val="none"/>
@@ -1013,15 +1099,16 @@
         </w:trPr>
         <w:tc>
           <w:tcPr>
-            <w:tcW w:w="0" w:type="auto"/>
+            <w:tcW w:w="1537" w:type="dxa"/>
             <w:vAlign w:val="center"/>
             <w:hideMark/>
           </w:tcPr>
           <w:p>
             <w:pPr>
               <w:spacing w:after="0" w:line="240" w:lineRule="auto"/>
+              <w:jc w:val="both"/>
               <w:rPr>
-                <w:rFonts w:ascii="Times New Roman" w:eastAsia="Times New Roman" w:hAnsi="Times New Roman" w:cs="Times New Roman"/>
+                <w:rFonts w:ascii="Arial" w:eastAsia="Times New Roman" w:hAnsi="Arial" w:cs="Arial"/>
                 <w:kern w:val="0"/>
                 <w:lang w:eastAsia="es-CO"/>
                 <w14:ligatures w14:val="none"/>
@@ -1029,9 +1116,10 @@
             </w:pPr>
             <w:r>
               <w:rPr>
-                <w:rFonts w:ascii="Times New Roman" w:eastAsia="Times New Roman" w:hAnsi="Times New Roman" w:cs="Times New Roman"/>
+                <w:rFonts w:ascii="Arial" w:eastAsia="Times New Roman" w:hAnsi="Arial" w:cs="Arial"/>
                 <w:b/>
                 <w:bCs/>
+                <w:color w:val="153D63" w:themeColor="text2" w:themeTint="E6"/>
                 <w:kern w:val="0"/>
                 <w:lang w:eastAsia="es-CO"/>
                 <w14:ligatures w14:val="none"/>
@@ -1042,15 +1130,16 @@
         </w:tc>
         <w:tc>
           <w:tcPr>
-            <w:tcW w:w="0" w:type="auto"/>
+            <w:tcW w:w="3134" w:type="dxa"/>
             <w:vAlign w:val="center"/>
             <w:hideMark/>
           </w:tcPr>
           <w:p>
             <w:pPr>
               <w:spacing w:after="0" w:line="240" w:lineRule="auto"/>
+              <w:jc w:val="both"/>
               <w:rPr>
-                <w:rFonts w:ascii="Times New Roman" w:eastAsia="Times New Roman" w:hAnsi="Times New Roman" w:cs="Times New Roman"/>
+                <w:rFonts w:ascii="Arial" w:eastAsia="Times New Roman" w:hAnsi="Arial" w:cs="Arial"/>
                 <w:kern w:val="0"/>
                 <w:lang w:eastAsia="es-CO"/>
                 <w14:ligatures w14:val="none"/>
@@ -1058,7 +1147,7 @@
             </w:pPr>
             <w:r>
               <w:rPr>
-                <w:rFonts w:ascii="Times New Roman" w:eastAsia="Times New Roman" w:hAnsi="Times New Roman" w:cs="Times New Roman"/>
+                <w:rFonts w:ascii="Arial" w:eastAsia="Times New Roman" w:hAnsi="Arial" w:cs="Arial"/>
                 <w:kern w:val="0"/>
                 <w:lang w:eastAsia="es-CO"/>
                 <w14:ligatures w14:val="none"/>
@@ -1076,8 +1165,9 @@
           <w:p>
             <w:pPr>
               <w:spacing w:after="0" w:line="240" w:lineRule="auto"/>
+              <w:jc w:val="both"/>
               <w:rPr>
-                <w:rFonts w:ascii="Times New Roman" w:eastAsia="Times New Roman" w:hAnsi="Times New Roman" w:cs="Times New Roman"/>
+                <w:rFonts w:ascii="Arial" w:eastAsia="Times New Roman" w:hAnsi="Arial" w:cs="Arial"/>
                 <w:kern w:val="0"/>
                 <w:lang w:eastAsia="es-CO"/>
                 <w14:ligatures w14:val="none"/>
@@ -1085,7 +1175,7 @@
             </w:pPr>
             <w:r>
               <w:rPr>
-                <w:rFonts w:ascii="Times New Roman" w:eastAsia="Times New Roman" w:hAnsi="Times New Roman" w:cs="Times New Roman"/>
+                <w:rFonts w:ascii="Arial" w:eastAsia="Times New Roman" w:hAnsi="Arial" w:cs="Arial"/>
                 <w:kern w:val="0"/>
                 <w:lang w:eastAsia="es-CO"/>
                 <w14:ligatures w14:val="none"/>
@@ -1101,15 +1191,16 @@
         </w:trPr>
         <w:tc>
           <w:tcPr>
-            <w:tcW w:w="0" w:type="auto"/>
+            <w:tcW w:w="1537" w:type="dxa"/>
             <w:vAlign w:val="center"/>
             <w:hideMark/>
           </w:tcPr>
           <w:p>
             <w:pPr>
               <w:spacing w:after="0" w:line="240" w:lineRule="auto"/>
+              <w:jc w:val="both"/>
               <w:rPr>
-                <w:rFonts w:ascii="Times New Roman" w:eastAsia="Times New Roman" w:hAnsi="Times New Roman" w:cs="Times New Roman"/>
+                <w:rFonts w:ascii="Arial" w:eastAsia="Times New Roman" w:hAnsi="Arial" w:cs="Arial"/>
                 <w:kern w:val="0"/>
                 <w:lang w:eastAsia="es-CO"/>
                 <w14:ligatures w14:val="none"/>
@@ -1117,9 +1208,10 @@
             </w:pPr>
             <w:r>
               <w:rPr>
-                <w:rFonts w:ascii="Times New Roman" w:eastAsia="Times New Roman" w:hAnsi="Times New Roman" w:cs="Times New Roman"/>
+                <w:rFonts w:ascii="Arial" w:eastAsia="Times New Roman" w:hAnsi="Arial" w:cs="Arial"/>
                 <w:b/>
                 <w:bCs/>
+                <w:color w:val="153D63" w:themeColor="text2" w:themeTint="E6"/>
                 <w:kern w:val="0"/>
                 <w:lang w:eastAsia="es-CO"/>
                 <w14:ligatures w14:val="none"/>
@@ -1130,15 +1222,16 @@
         </w:tc>
         <w:tc>
           <w:tcPr>
-            <w:tcW w:w="0" w:type="auto"/>
+            <w:tcW w:w="3134" w:type="dxa"/>
             <w:vAlign w:val="center"/>
             <w:hideMark/>
           </w:tcPr>
           <w:p>
             <w:pPr>
               <w:spacing w:after="0" w:line="240" w:lineRule="auto"/>
+              <w:jc w:val="both"/>
               <w:rPr>
-                <w:rFonts w:ascii="Times New Roman" w:eastAsia="Times New Roman" w:hAnsi="Times New Roman" w:cs="Times New Roman"/>
+                <w:rFonts w:ascii="Arial" w:eastAsia="Times New Roman" w:hAnsi="Arial" w:cs="Arial"/>
                 <w:kern w:val="0"/>
                 <w:lang w:eastAsia="es-CO"/>
                 <w14:ligatures w14:val="none"/>
@@ -1146,7 +1239,7 @@
             </w:pPr>
             <w:r>
               <w:rPr>
-                <w:rFonts w:ascii="Times New Roman" w:eastAsia="Times New Roman" w:hAnsi="Times New Roman" w:cs="Times New Roman"/>
+                <w:rFonts w:ascii="Arial" w:eastAsia="Times New Roman" w:hAnsi="Arial" w:cs="Arial"/>
                 <w:kern w:val="0"/>
                 <w:lang w:eastAsia="es-CO"/>
                 <w14:ligatures w14:val="none"/>
@@ -1164,8 +1257,9 @@
           <w:p>
             <w:pPr>
               <w:spacing w:after="0" w:line="240" w:lineRule="auto"/>
+              <w:jc w:val="both"/>
               <w:rPr>
-                <w:rFonts w:ascii="Times New Roman" w:eastAsia="Times New Roman" w:hAnsi="Times New Roman" w:cs="Times New Roman"/>
+                <w:rFonts w:ascii="Arial" w:eastAsia="Times New Roman" w:hAnsi="Arial" w:cs="Arial"/>
                 <w:kern w:val="0"/>
                 <w:lang w:eastAsia="es-CO"/>
                 <w14:ligatures w14:val="none"/>
@@ -1173,7 +1267,7 @@
             </w:pPr>
             <w:r>
               <w:rPr>
-                <w:rFonts w:ascii="Times New Roman" w:eastAsia="Times New Roman" w:hAnsi="Times New Roman" w:cs="Times New Roman"/>
+                <w:rFonts w:ascii="Arial" w:eastAsia="Times New Roman" w:hAnsi="Arial" w:cs="Arial"/>
                 <w:kern w:val="0"/>
                 <w:lang w:eastAsia="es-CO"/>
                 <w14:ligatures w14:val="none"/>
@@ -1189,15 +1283,16 @@
         </w:trPr>
         <w:tc>
           <w:tcPr>
-            <w:tcW w:w="0" w:type="auto"/>
+            <w:tcW w:w="1537" w:type="dxa"/>
             <w:vAlign w:val="center"/>
             <w:hideMark/>
           </w:tcPr>
           <w:p>
             <w:pPr>
               <w:spacing w:after="0" w:line="240" w:lineRule="auto"/>
+              <w:jc w:val="both"/>
               <w:rPr>
-                <w:rFonts w:ascii="Times New Roman" w:eastAsia="Times New Roman" w:hAnsi="Times New Roman" w:cs="Times New Roman"/>
+                <w:rFonts w:ascii="Arial" w:eastAsia="Times New Roman" w:hAnsi="Arial" w:cs="Arial"/>
                 <w:kern w:val="0"/>
                 <w:lang w:eastAsia="es-CO"/>
                 <w14:ligatures w14:val="none"/>
@@ -1205,9 +1300,10 @@
             </w:pPr>
             <w:r>
               <w:rPr>
-                <w:rFonts w:ascii="Times New Roman" w:eastAsia="Times New Roman" w:hAnsi="Times New Roman" w:cs="Times New Roman"/>
+                <w:rFonts w:ascii="Arial" w:eastAsia="Times New Roman" w:hAnsi="Arial" w:cs="Arial"/>
                 <w:b/>
                 <w:bCs/>
+                <w:color w:val="153D63" w:themeColor="text2" w:themeTint="E6"/>
                 <w:kern w:val="0"/>
                 <w:lang w:eastAsia="es-CO"/>
                 <w14:ligatures w14:val="none"/>
@@ -1218,15 +1314,16 @@
         </w:tc>
         <w:tc>
           <w:tcPr>
-            <w:tcW w:w="0" w:type="auto"/>
+            <w:tcW w:w="3134" w:type="dxa"/>
             <w:vAlign w:val="center"/>
             <w:hideMark/>
           </w:tcPr>
           <w:p>
             <w:pPr>
               <w:spacing w:after="0" w:line="240" w:lineRule="auto"/>
+              <w:jc w:val="both"/>
               <w:rPr>
-                <w:rFonts w:ascii="Times New Roman" w:eastAsia="Times New Roman" w:hAnsi="Times New Roman" w:cs="Times New Roman"/>
+                <w:rFonts w:ascii="Arial" w:eastAsia="Times New Roman" w:hAnsi="Arial" w:cs="Arial"/>
                 <w:kern w:val="0"/>
                 <w:lang w:eastAsia="es-CO"/>
                 <w14:ligatures w14:val="none"/>
@@ -1234,7 +1331,7 @@
             </w:pPr>
             <w:r>
               <w:rPr>
-                <w:rFonts w:ascii="Times New Roman" w:eastAsia="Times New Roman" w:hAnsi="Times New Roman" w:cs="Times New Roman"/>
+                <w:rFonts w:ascii="Arial" w:eastAsia="Times New Roman" w:hAnsi="Arial" w:cs="Arial"/>
                 <w:kern w:val="0"/>
                 <w:lang w:eastAsia="es-CO"/>
                 <w14:ligatures w14:val="none"/>
@@ -1252,8 +1349,9 @@
           <w:p>
             <w:pPr>
               <w:spacing w:after="0" w:line="240" w:lineRule="auto"/>
+              <w:jc w:val="both"/>
               <w:rPr>
-                <w:rFonts w:ascii="Times New Roman" w:eastAsia="Times New Roman" w:hAnsi="Times New Roman" w:cs="Times New Roman"/>
+                <w:rFonts w:ascii="Arial" w:eastAsia="Times New Roman" w:hAnsi="Arial" w:cs="Arial"/>
                 <w:kern w:val="0"/>
                 <w:lang w:eastAsia="es-CO"/>
                 <w14:ligatures w14:val="none"/>
@@ -1261,7 +1359,7 @@
             </w:pPr>
             <w:r>
               <w:rPr>
-                <w:rFonts w:ascii="Times New Roman" w:eastAsia="Times New Roman" w:hAnsi="Times New Roman" w:cs="Times New Roman"/>
+                <w:rFonts w:ascii="Arial" w:eastAsia="Times New Roman" w:hAnsi="Arial" w:cs="Arial"/>
                 <w:kern w:val="0"/>
                 <w:lang w:eastAsia="es-CO"/>
                 <w14:ligatures w14:val="none"/>
@@ -1277,15 +1375,16 @@
         </w:trPr>
         <w:tc>
           <w:tcPr>
-            <w:tcW w:w="0" w:type="auto"/>
+            <w:tcW w:w="1537" w:type="dxa"/>
             <w:vAlign w:val="center"/>
             <w:hideMark/>
           </w:tcPr>
           <w:p>
             <w:pPr>
               <w:spacing w:after="0" w:line="240" w:lineRule="auto"/>
+              <w:jc w:val="both"/>
               <w:rPr>
-                <w:rFonts w:ascii="Times New Roman" w:eastAsia="Times New Roman" w:hAnsi="Times New Roman" w:cs="Times New Roman"/>
+                <w:rFonts w:ascii="Arial" w:eastAsia="Times New Roman" w:hAnsi="Arial" w:cs="Arial"/>
                 <w:kern w:val="0"/>
                 <w:lang w:eastAsia="es-CO"/>
                 <w14:ligatures w14:val="none"/>
@@ -1293,9 +1392,10 @@
             </w:pPr>
             <w:r>
               <w:rPr>
-                <w:rFonts w:ascii="Times New Roman" w:eastAsia="Times New Roman" w:hAnsi="Times New Roman" w:cs="Times New Roman"/>
+                <w:rFonts w:ascii="Arial" w:eastAsia="Times New Roman" w:hAnsi="Arial" w:cs="Arial"/>
                 <w:b/>
                 <w:bCs/>
+                <w:color w:val="153D63" w:themeColor="text2" w:themeTint="E6"/>
                 <w:kern w:val="0"/>
                 <w:lang w:eastAsia="es-CO"/>
                 <w14:ligatures w14:val="none"/>
@@ -1306,15 +1406,16 @@
         </w:tc>
         <w:tc>
           <w:tcPr>
-            <w:tcW w:w="0" w:type="auto"/>
+            <w:tcW w:w="3134" w:type="dxa"/>
             <w:vAlign w:val="center"/>
             <w:hideMark/>
           </w:tcPr>
           <w:p>
             <w:pPr>
               <w:spacing w:after="0" w:line="240" w:lineRule="auto"/>
+              <w:jc w:val="both"/>
               <w:rPr>
-                <w:rFonts w:ascii="Times New Roman" w:eastAsia="Times New Roman" w:hAnsi="Times New Roman" w:cs="Times New Roman"/>
+                <w:rFonts w:ascii="Arial" w:eastAsia="Times New Roman" w:hAnsi="Arial" w:cs="Arial"/>
                 <w:kern w:val="0"/>
                 <w:lang w:eastAsia="es-CO"/>
                 <w14:ligatures w14:val="none"/>
@@ -1322,7 +1423,7 @@
             </w:pPr>
             <w:r>
               <w:rPr>
-                <w:rFonts w:ascii="Times New Roman" w:eastAsia="Times New Roman" w:hAnsi="Times New Roman" w:cs="Times New Roman"/>
+                <w:rFonts w:ascii="Arial" w:eastAsia="Times New Roman" w:hAnsi="Arial" w:cs="Arial"/>
                 <w:kern w:val="0"/>
                 <w:lang w:eastAsia="es-CO"/>
                 <w14:ligatures w14:val="none"/>
@@ -1340,8 +1441,9 @@
           <w:p>
             <w:pPr>
               <w:spacing w:after="0" w:line="240" w:lineRule="auto"/>
+              <w:jc w:val="both"/>
               <w:rPr>
-                <w:rFonts w:ascii="Times New Roman" w:eastAsia="Times New Roman" w:hAnsi="Times New Roman" w:cs="Times New Roman"/>
+                <w:rFonts w:ascii="Arial" w:eastAsia="Times New Roman" w:hAnsi="Arial" w:cs="Arial"/>
                 <w:kern w:val="0"/>
                 <w:lang w:eastAsia="es-CO"/>
                 <w14:ligatures w14:val="none"/>
@@ -1349,7 +1451,7 @@
             </w:pPr>
             <w:r>
               <w:rPr>
-                <w:rFonts w:ascii="Times New Roman" w:eastAsia="Times New Roman" w:hAnsi="Times New Roman" w:cs="Times New Roman"/>
+                <w:rFonts w:ascii="Arial" w:eastAsia="Times New Roman" w:hAnsi="Arial" w:cs="Arial"/>
                 <w:kern w:val="0"/>
                 <w:lang w:eastAsia="es-CO"/>
                 <w14:ligatures w14:val="none"/>
@@ -1365,15 +1467,16 @@
         </w:trPr>
         <w:tc>
           <w:tcPr>
-            <w:tcW w:w="0" w:type="auto"/>
+            <w:tcW w:w="1537" w:type="dxa"/>
             <w:vAlign w:val="center"/>
             <w:hideMark/>
           </w:tcPr>
           <w:p>
             <w:pPr>
               <w:spacing w:after="0" w:line="240" w:lineRule="auto"/>
+              <w:jc w:val="both"/>
               <w:rPr>
-                <w:rFonts w:ascii="Times New Roman" w:eastAsia="Times New Roman" w:hAnsi="Times New Roman" w:cs="Times New Roman"/>
+                <w:rFonts w:ascii="Arial" w:eastAsia="Times New Roman" w:hAnsi="Arial" w:cs="Arial"/>
                 <w:kern w:val="0"/>
                 <w:lang w:eastAsia="es-CO"/>
                 <w14:ligatures w14:val="none"/>
@@ -1381,9 +1484,10 @@
             </w:pPr>
             <w:r>
               <w:rPr>
-                <w:rFonts w:ascii="Times New Roman" w:eastAsia="Times New Roman" w:hAnsi="Times New Roman" w:cs="Times New Roman"/>
+                <w:rFonts w:ascii="Arial" w:eastAsia="Times New Roman" w:hAnsi="Arial" w:cs="Arial"/>
                 <w:b/>
                 <w:bCs/>
+                <w:color w:val="153D63" w:themeColor="text2" w:themeTint="E6"/>
                 <w:kern w:val="0"/>
                 <w:lang w:eastAsia="es-CO"/>
                 <w14:ligatures w14:val="none"/>
@@ -1394,15 +1498,16 @@
         </w:tc>
         <w:tc>
           <w:tcPr>
-            <w:tcW w:w="0" w:type="auto"/>
+            <w:tcW w:w="3134" w:type="dxa"/>
             <w:vAlign w:val="center"/>
             <w:hideMark/>
           </w:tcPr>
           <w:p>
             <w:pPr>
               <w:spacing w:after="0" w:line="240" w:lineRule="auto"/>
+              <w:jc w:val="both"/>
               <w:rPr>
-                <w:rFonts w:ascii="Times New Roman" w:eastAsia="Times New Roman" w:hAnsi="Times New Roman" w:cs="Times New Roman"/>
+                <w:rFonts w:ascii="Arial" w:eastAsia="Times New Roman" w:hAnsi="Arial" w:cs="Arial"/>
                 <w:kern w:val="0"/>
                 <w:lang w:eastAsia="es-CO"/>
                 <w14:ligatures w14:val="none"/>
@@ -1410,7 +1515,7 @@
             </w:pPr>
             <w:r>
               <w:rPr>
-                <w:rFonts w:ascii="Times New Roman" w:eastAsia="Times New Roman" w:hAnsi="Times New Roman" w:cs="Times New Roman"/>
+                <w:rFonts w:ascii="Arial" w:eastAsia="Times New Roman" w:hAnsi="Arial" w:cs="Arial"/>
                 <w:kern w:val="0"/>
                 <w:lang w:eastAsia="es-CO"/>
                 <w14:ligatures w14:val="none"/>
@@ -1428,8 +1533,9 @@
           <w:p>
             <w:pPr>
               <w:spacing w:after="0" w:line="240" w:lineRule="auto"/>
+              <w:jc w:val="both"/>
               <w:rPr>
-                <w:rFonts w:ascii="Times New Roman" w:eastAsia="Times New Roman" w:hAnsi="Times New Roman" w:cs="Times New Roman"/>
+                <w:rFonts w:ascii="Arial" w:eastAsia="Times New Roman" w:hAnsi="Arial" w:cs="Arial"/>
                 <w:kern w:val="0"/>
                 <w:lang w:eastAsia="es-CO"/>
                 <w14:ligatures w14:val="none"/>
@@ -1437,7 +1543,7 @@
             </w:pPr>
             <w:r>
               <w:rPr>
-                <w:rFonts w:ascii="Times New Roman" w:eastAsia="Times New Roman" w:hAnsi="Times New Roman" w:cs="Times New Roman"/>
+                <w:rFonts w:ascii="Arial" w:eastAsia="Times New Roman" w:hAnsi="Arial" w:cs="Arial"/>
                 <w:kern w:val="0"/>
                 <w:lang w:eastAsia="es-CO"/>
                 <w14:ligatures w14:val="none"/>
@@ -1453,15 +1559,16 @@
         </w:trPr>
         <w:tc>
           <w:tcPr>
-            <w:tcW w:w="0" w:type="auto"/>
+            <w:tcW w:w="1537" w:type="dxa"/>
             <w:vAlign w:val="center"/>
             <w:hideMark/>
           </w:tcPr>
           <w:p>
             <w:pPr>
               <w:spacing w:after="0" w:line="240" w:lineRule="auto"/>
+              <w:jc w:val="both"/>
               <w:rPr>
-                <w:rFonts w:ascii="Times New Roman" w:eastAsia="Times New Roman" w:hAnsi="Times New Roman" w:cs="Times New Roman"/>
+                <w:rFonts w:ascii="Arial" w:eastAsia="Times New Roman" w:hAnsi="Arial" w:cs="Arial"/>
                 <w:kern w:val="0"/>
                 <w:lang w:eastAsia="es-CO"/>
                 <w14:ligatures w14:val="none"/>
@@ -1469,9 +1576,10 @@
             </w:pPr>
             <w:r>
               <w:rPr>
-                <w:rFonts w:ascii="Times New Roman" w:eastAsia="Times New Roman" w:hAnsi="Times New Roman" w:cs="Times New Roman"/>
+                <w:rFonts w:ascii="Arial" w:eastAsia="Times New Roman" w:hAnsi="Arial" w:cs="Arial"/>
                 <w:b/>
                 <w:bCs/>
+                <w:color w:val="153D63" w:themeColor="text2" w:themeTint="E6"/>
                 <w:kern w:val="0"/>
                 <w:lang w:eastAsia="es-CO"/>
                 <w14:ligatures w14:val="none"/>
@@ -1482,15 +1590,16 @@
         </w:tc>
         <w:tc>
           <w:tcPr>
-            <w:tcW w:w="0" w:type="auto"/>
+            <w:tcW w:w="3134" w:type="dxa"/>
             <w:vAlign w:val="center"/>
             <w:hideMark/>
           </w:tcPr>
           <w:p>
             <w:pPr>
               <w:spacing w:after="0" w:line="240" w:lineRule="auto"/>
+              <w:jc w:val="both"/>
               <w:rPr>
-                <w:rFonts w:ascii="Times New Roman" w:eastAsia="Times New Roman" w:hAnsi="Times New Roman" w:cs="Times New Roman"/>
+                <w:rFonts w:ascii="Arial" w:eastAsia="Times New Roman" w:hAnsi="Arial" w:cs="Arial"/>
                 <w:kern w:val="0"/>
                 <w:lang w:eastAsia="es-CO"/>
                 <w14:ligatures w14:val="none"/>
@@ -1498,7 +1607,7 @@
             </w:pPr>
             <w:r>
               <w:rPr>
-                <w:rFonts w:ascii="Times New Roman" w:eastAsia="Times New Roman" w:hAnsi="Times New Roman" w:cs="Times New Roman"/>
+                <w:rFonts w:ascii="Arial" w:eastAsia="Times New Roman" w:hAnsi="Arial" w:cs="Arial"/>
                 <w:kern w:val="0"/>
                 <w:lang w:eastAsia="es-CO"/>
                 <w14:ligatures w14:val="none"/>
@@ -1516,8 +1625,9 @@
           <w:p>
             <w:pPr>
               <w:spacing w:after="0" w:line="240" w:lineRule="auto"/>
+              <w:jc w:val="both"/>
               <w:rPr>
-                <w:rFonts w:ascii="Times New Roman" w:eastAsia="Times New Roman" w:hAnsi="Times New Roman" w:cs="Times New Roman"/>
+                <w:rFonts w:ascii="Arial" w:eastAsia="Times New Roman" w:hAnsi="Arial" w:cs="Arial"/>
                 <w:kern w:val="0"/>
                 <w:lang w:eastAsia="es-CO"/>
                 <w14:ligatures w14:val="none"/>
@@ -1525,7 +1635,7 @@
             </w:pPr>
             <w:r>
               <w:rPr>
-                <w:rFonts w:ascii="Times New Roman" w:eastAsia="Times New Roman" w:hAnsi="Times New Roman" w:cs="Times New Roman"/>
+                <w:rFonts w:ascii="Arial" w:eastAsia="Times New Roman" w:hAnsi="Arial" w:cs="Arial"/>
                 <w:kern w:val="0"/>
                 <w:lang w:eastAsia="es-CO"/>
                 <w14:ligatures w14:val="none"/>
@@ -1533,49 +1643,57 @@
               <w:t>Encendido/apagado y reinicio</w:t>
             </w:r>
           </w:p>
+          <w:p>
+            <w:pPr>
+              <w:spacing w:after="0" w:line="240" w:lineRule="auto"/>
+              <w:jc w:val="both"/>
+              <w:rPr>
+                <w:rFonts w:ascii="Arial" w:eastAsia="Times New Roman" w:hAnsi="Arial" w:cs="Arial"/>
+                <w:kern w:val="0"/>
+                <w:lang w:eastAsia="es-CO"/>
+                <w14:ligatures w14:val="none"/>
+              </w:rPr>
+            </w:pPr>
+          </w:p>
         </w:tc>
       </w:tr>
     </w:tbl>
     <w:p>
       <w:pPr>
         <w:spacing w:before="100" w:beforeAutospacing="1" w:after="100" w:afterAutospacing="1" w:line="240" w:lineRule="auto"/>
+        <w:jc w:val="both"/>
         <w:outlineLvl w:val="1"/>
         <w:rPr>
-          <w:rFonts w:ascii="Times New Roman" w:eastAsia="Times New Roman" w:hAnsi="Times New Roman" w:cs="Times New Roman"/>
+          <w:rFonts w:ascii="Arial" w:eastAsia="Times New Roman" w:hAnsi="Arial" w:cs="Arial"/>
           <w:b/>
           <w:bCs/>
           <w:kern w:val="0"/>
-          <w:sz w:val="36"/>
-          <w:szCs w:val="36"/>
-          <w:lang w:eastAsia="es-CO"/>
-          <w14:ligatures w14:val="none"/>
-        </w:rPr>
-      </w:pPr>
-      <w:r>
-        <w:rPr>
-          <w:rFonts w:ascii="Segoe UI Emoji" w:eastAsia="Times New Roman" w:hAnsi="Segoe UI Emoji" w:cs="Segoe UI Emoji"/>
+          <w:lang w:eastAsia="es-CO"/>
+          <w14:ligatures w14:val="none"/>
+        </w:rPr>
+      </w:pPr>
+      <w:r>
+        <w:rPr>
+          <w:rFonts w:ascii="Arial" w:eastAsia="Times New Roman" w:hAnsi="Arial" w:cs="Arial"/>
           <w:b/>
           <w:bCs/>
           <w:kern w:val="0"/>
-          <w:sz w:val="36"/>
-          <w:szCs w:val="36"/>
-          <w:lang w:eastAsia="es-CO"/>
-          <w14:ligatures w14:val="none"/>
-        </w:rPr>
-        <w:t>⚡</w:t>
-      </w:r>
-      <w:r>
-        <w:rPr>
-          <w:rFonts w:ascii="Times New Roman" w:eastAsia="Times New Roman" w:hAnsi="Times New Roman" w:cs="Times New Roman"/>
+          <w:lang w:eastAsia="es-CO"/>
+          <w14:ligatures w14:val="none"/>
+        </w:rPr>
+        <w:t xml:space="preserve"> </w:t>
+      </w:r>
+      <w:r>
+        <w:rPr>
+          <w:rFonts w:ascii="Arial" w:eastAsia="Times New Roman" w:hAnsi="Arial" w:cs="Arial"/>
           <w:b/>
           <w:bCs/>
-          <w:kern w:val="0"/>
-          <w:sz w:val="36"/>
-          <w:szCs w:val="36"/>
-          <w:lang w:eastAsia="es-CO"/>
-          <w14:ligatures w14:val="none"/>
-        </w:rPr>
-        <w:t xml:space="preserve"> Ingeniería de energía</w:t>
+          <w:color w:val="153D63" w:themeColor="text2" w:themeTint="E6"/>
+          <w:kern w:val="0"/>
+          <w:lang w:eastAsia="es-CO"/>
+          <w14:ligatures w14:val="none"/>
+        </w:rPr>
+        <w:t>Ingeniería de energía</w:t>
       </w:r>
     </w:p>
     <w:p>
@@ -1585,18 +1703,20 @@
           <w:numId w:val="13"/>
         </w:numPr>
         <w:spacing w:before="100" w:beforeAutospacing="1" w:after="100" w:afterAutospacing="1" w:line="240" w:lineRule="auto"/>
-        <w:rPr>
-          <w:rFonts w:ascii="Times New Roman" w:eastAsia="Times New Roman" w:hAnsi="Times New Roman" w:cs="Times New Roman"/>
-          <w:kern w:val="0"/>
-          <w:lang w:eastAsia="es-CO"/>
-          <w14:ligatures w14:val="none"/>
-        </w:rPr>
-      </w:pPr>
-      <w:r>
-        <w:rPr>
-          <w:rFonts w:ascii="Times New Roman" w:eastAsia="Times New Roman" w:hAnsi="Times New Roman" w:cs="Times New Roman"/>
+        <w:jc w:val="both"/>
+        <w:rPr>
+          <w:rFonts w:ascii="Arial" w:eastAsia="Times New Roman" w:hAnsi="Arial" w:cs="Arial"/>
+          <w:kern w:val="0"/>
+          <w:lang w:eastAsia="es-CO"/>
+          <w14:ligatures w14:val="none"/>
+        </w:rPr>
+      </w:pPr>
+      <w:r>
+        <w:rPr>
+          <w:rFonts w:ascii="Arial" w:eastAsia="Times New Roman" w:hAnsi="Arial" w:cs="Arial"/>
           <w:b/>
           <w:bCs/>
+          <w:color w:val="153D63" w:themeColor="text2" w:themeTint="E6"/>
           <w:kern w:val="0"/>
           <w:lang w:eastAsia="es-CO"/>
           <w14:ligatures w14:val="none"/>
@@ -1605,16 +1725,26 @@
       </w:r>
       <w:r>
         <w:rPr>
-          <w:rFonts w:ascii="Times New Roman" w:eastAsia="Times New Roman" w:hAnsi="Times New Roman" w:cs="Times New Roman"/>
-          <w:kern w:val="0"/>
-          <w:lang w:eastAsia="es-CO"/>
-          <w14:ligatures w14:val="none"/>
-        </w:rPr>
-        <w:t xml:space="preserve"> batería Li</w:t>
-      </w:r>
-      <w:r>
-        <w:rPr>
-          <w:rFonts w:ascii="Times New Roman" w:eastAsia="Times New Roman" w:hAnsi="Times New Roman" w:cs="Times New Roman"/>
+          <w:rFonts w:ascii="Arial" w:eastAsia="Times New Roman" w:hAnsi="Arial" w:cs="Arial"/>
+          <w:color w:val="153D63" w:themeColor="text2" w:themeTint="E6"/>
+          <w:kern w:val="0"/>
+          <w:lang w:eastAsia="es-CO"/>
+          <w14:ligatures w14:val="none"/>
+        </w:rPr>
+        <w:t xml:space="preserve"> </w:t>
+      </w:r>
+      <w:r>
+        <w:rPr>
+          <w:rFonts w:ascii="Arial" w:eastAsia="Times New Roman" w:hAnsi="Arial" w:cs="Arial"/>
+          <w:kern w:val="0"/>
+          <w:lang w:eastAsia="es-CO"/>
+          <w14:ligatures w14:val="none"/>
+        </w:rPr>
+        <w:t>batería Li</w:t>
+      </w:r>
+      <w:r>
+        <w:rPr>
+          <w:rFonts w:ascii="Arial" w:eastAsia="Times New Roman" w:hAnsi="Arial" w:cs="Arial"/>
           <w:kern w:val="0"/>
           <w:lang w:eastAsia="es-CO"/>
           <w14:ligatures w14:val="none"/>
@@ -1630,18 +1760,20 @@
           <w:numId w:val="13"/>
         </w:numPr>
         <w:spacing w:before="100" w:beforeAutospacing="1" w:after="100" w:afterAutospacing="1" w:line="240" w:lineRule="auto"/>
-        <w:rPr>
-          <w:rFonts w:ascii="Times New Roman" w:eastAsia="Times New Roman" w:hAnsi="Times New Roman" w:cs="Times New Roman"/>
-          <w:kern w:val="0"/>
-          <w:lang w:eastAsia="es-CO"/>
-          <w14:ligatures w14:val="none"/>
-        </w:rPr>
-      </w:pPr>
-      <w:r>
-        <w:rPr>
-          <w:rFonts w:ascii="Times New Roman" w:eastAsia="Times New Roman" w:hAnsi="Times New Roman" w:cs="Times New Roman"/>
+        <w:jc w:val="both"/>
+        <w:rPr>
+          <w:rFonts w:ascii="Arial" w:eastAsia="Times New Roman" w:hAnsi="Arial" w:cs="Arial"/>
+          <w:kern w:val="0"/>
+          <w:lang w:eastAsia="es-CO"/>
+          <w14:ligatures w14:val="none"/>
+        </w:rPr>
+      </w:pPr>
+      <w:r>
+        <w:rPr>
+          <w:rFonts w:ascii="Arial" w:eastAsia="Times New Roman" w:hAnsi="Arial" w:cs="Arial"/>
           <w:b/>
           <w:bCs/>
+          <w:color w:val="153D63" w:themeColor="text2" w:themeTint="E6"/>
           <w:kern w:val="0"/>
           <w:lang w:eastAsia="es-CO"/>
           <w14:ligatures w14:val="none"/>
@@ -1650,17 +1782,27 @@
       </w:r>
       <w:r>
         <w:rPr>
-          <w:rFonts w:ascii="Times New Roman" w:eastAsia="Times New Roman" w:hAnsi="Times New Roman" w:cs="Times New Roman"/>
-          <w:kern w:val="0"/>
-          <w:lang w:eastAsia="es-CO"/>
-          <w14:ligatures w14:val="none"/>
-        </w:rPr>
-        <w:t xml:space="preserve"> el </w:t>
+          <w:rFonts w:ascii="Arial" w:eastAsia="Times New Roman" w:hAnsi="Arial" w:cs="Arial"/>
+          <w:color w:val="153D63" w:themeColor="text2" w:themeTint="E6"/>
+          <w:kern w:val="0"/>
+          <w:lang w:eastAsia="es-CO"/>
+          <w14:ligatures w14:val="none"/>
+        </w:rPr>
+        <w:t xml:space="preserve"> </w:t>
+      </w:r>
+      <w:r>
+        <w:rPr>
+          <w:rFonts w:ascii="Arial" w:eastAsia="Times New Roman" w:hAnsi="Arial" w:cs="Arial"/>
+          <w:kern w:val="0"/>
+          <w:lang w:eastAsia="es-CO"/>
+          <w14:ligatures w14:val="none"/>
+        </w:rPr>
+        <w:t xml:space="preserve">el </w:t>
       </w:r>
       <w:proofErr w:type="spellStart"/>
       <w:r>
         <w:rPr>
-          <w:rFonts w:ascii="Times New Roman" w:eastAsia="Times New Roman" w:hAnsi="Times New Roman" w:cs="Times New Roman"/>
+          <w:rFonts w:ascii="Arial" w:eastAsia="Times New Roman" w:hAnsi="Arial" w:cs="Arial"/>
           <w:kern w:val="0"/>
           <w:lang w:eastAsia="es-CO"/>
           <w14:ligatures w14:val="none"/>
@@ -1670,7 +1812,7 @@
       <w:proofErr w:type="spellEnd"/>
       <w:r>
         <w:rPr>
-          <w:rFonts w:ascii="Times New Roman" w:eastAsia="Times New Roman" w:hAnsi="Times New Roman" w:cs="Times New Roman"/>
+          <w:rFonts w:ascii="Arial" w:eastAsia="Times New Roman" w:hAnsi="Arial" w:cs="Arial"/>
           <w:kern w:val="0"/>
           <w:lang w:eastAsia="es-CO"/>
           <w14:ligatures w14:val="none"/>
@@ -1680,7 +1822,7 @@
       <w:proofErr w:type="spellStart"/>
       <w:r>
         <w:rPr>
-          <w:rFonts w:ascii="Times New Roman" w:eastAsia="Times New Roman" w:hAnsi="Times New Roman" w:cs="Times New Roman"/>
+          <w:rFonts w:ascii="Arial" w:eastAsia="Times New Roman" w:hAnsi="Arial" w:cs="Arial"/>
           <w:kern w:val="0"/>
           <w:lang w:eastAsia="es-CO"/>
           <w14:ligatures w14:val="none"/>
@@ -1690,7 +1832,7 @@
       <w:proofErr w:type="spellEnd"/>
       <w:r>
         <w:rPr>
-          <w:rFonts w:ascii="Times New Roman" w:eastAsia="Times New Roman" w:hAnsi="Times New Roman" w:cs="Times New Roman"/>
+          <w:rFonts w:ascii="Arial" w:eastAsia="Times New Roman" w:hAnsi="Arial" w:cs="Arial"/>
           <w:kern w:val="0"/>
           <w:lang w:eastAsia="es-CO"/>
           <w14:ligatures w14:val="none"/>
@@ -1705,18 +1847,21 @@
           <w:numId w:val="13"/>
         </w:numPr>
         <w:spacing w:before="100" w:beforeAutospacing="1" w:after="100" w:afterAutospacing="1" w:line="240" w:lineRule="auto"/>
-        <w:rPr>
-          <w:rFonts w:ascii="Times New Roman" w:eastAsia="Times New Roman" w:hAnsi="Times New Roman" w:cs="Times New Roman"/>
-          <w:kern w:val="0"/>
-          <w:lang w:eastAsia="es-CO"/>
-          <w14:ligatures w14:val="none"/>
-        </w:rPr>
-      </w:pPr>
-      <w:r>
-        <w:rPr>
-          <w:rFonts w:ascii="Times New Roman" w:eastAsia="Times New Roman" w:hAnsi="Times New Roman" w:cs="Times New Roman"/>
+        <w:jc w:val="both"/>
+        <w:rPr>
+          <w:rFonts w:ascii="Arial" w:eastAsia="Times New Roman" w:hAnsi="Arial" w:cs="Arial"/>
+          <w:color w:val="153D63" w:themeColor="text2" w:themeTint="E6"/>
+          <w:kern w:val="0"/>
+          <w:lang w:eastAsia="es-CO"/>
+          <w14:ligatures w14:val="none"/>
+        </w:rPr>
+      </w:pPr>
+      <w:r>
+        <w:rPr>
+          <w:rFonts w:ascii="Arial" w:eastAsia="Times New Roman" w:hAnsi="Arial" w:cs="Arial"/>
           <w:b/>
           <w:bCs/>
+          <w:color w:val="153D63" w:themeColor="text2" w:themeTint="E6"/>
           <w:kern w:val="0"/>
           <w:lang w:eastAsia="es-CO"/>
           <w14:ligatures w14:val="none"/>
@@ -1731,16 +1876,17 @@
           <w:numId w:val="13"/>
         </w:numPr>
         <w:spacing w:before="100" w:beforeAutospacing="1" w:after="100" w:afterAutospacing="1" w:line="240" w:lineRule="auto"/>
-        <w:rPr>
-          <w:rFonts w:ascii="Times New Roman" w:eastAsia="Times New Roman" w:hAnsi="Times New Roman" w:cs="Times New Roman"/>
-          <w:kern w:val="0"/>
-          <w:lang w:eastAsia="es-CO"/>
-          <w14:ligatures w14:val="none"/>
-        </w:rPr>
-      </w:pPr>
-      <w:r>
-        <w:rPr>
-          <w:rFonts w:ascii="Times New Roman" w:eastAsia="Times New Roman" w:hAnsi="Times New Roman" w:cs="Times New Roman"/>
+        <w:jc w:val="both"/>
+        <w:rPr>
+          <w:rFonts w:ascii="Arial" w:eastAsia="Times New Roman" w:hAnsi="Arial" w:cs="Arial"/>
+          <w:kern w:val="0"/>
+          <w:lang w:eastAsia="es-CO"/>
+          <w14:ligatures w14:val="none"/>
+        </w:rPr>
+      </w:pPr>
+      <w:r>
+        <w:rPr>
+          <w:rFonts w:ascii="Arial" w:eastAsia="Times New Roman" w:hAnsi="Arial" w:cs="Arial"/>
           <w:kern w:val="0"/>
           <w:lang w:eastAsia="es-CO"/>
           <w14:ligatures w14:val="none"/>
@@ -1755,16 +1901,17 @@
           <w:numId w:val="13"/>
         </w:numPr>
         <w:spacing w:before="100" w:beforeAutospacing="1" w:after="100" w:afterAutospacing="1" w:line="240" w:lineRule="auto"/>
-        <w:rPr>
-          <w:rFonts w:ascii="Times New Roman" w:eastAsia="Times New Roman" w:hAnsi="Times New Roman" w:cs="Times New Roman"/>
-          <w:kern w:val="0"/>
-          <w:lang w:eastAsia="es-CO"/>
-          <w14:ligatures w14:val="none"/>
-        </w:rPr>
-      </w:pPr>
-      <w:r>
-        <w:rPr>
-          <w:rFonts w:ascii="Times New Roman" w:eastAsia="Times New Roman" w:hAnsi="Times New Roman" w:cs="Times New Roman"/>
+        <w:jc w:val="both"/>
+        <w:rPr>
+          <w:rFonts w:ascii="Arial" w:eastAsia="Times New Roman" w:hAnsi="Arial" w:cs="Arial"/>
+          <w:kern w:val="0"/>
+          <w:lang w:eastAsia="es-CO"/>
+          <w14:ligatures w14:val="none"/>
+        </w:rPr>
+      </w:pPr>
+      <w:r>
+        <w:rPr>
+          <w:rFonts w:ascii="Arial" w:eastAsia="Times New Roman" w:hAnsi="Arial" w:cs="Arial"/>
           <w:kern w:val="0"/>
           <w:lang w:eastAsia="es-CO"/>
           <w14:ligatures w14:val="none"/>
@@ -1779,16 +1926,17 @@
           <w:numId w:val="13"/>
         </w:numPr>
         <w:spacing w:before="100" w:beforeAutospacing="1" w:after="100" w:afterAutospacing="1" w:line="240" w:lineRule="auto"/>
-        <w:rPr>
-          <w:rFonts w:ascii="Times New Roman" w:eastAsia="Times New Roman" w:hAnsi="Times New Roman" w:cs="Times New Roman"/>
-          <w:kern w:val="0"/>
-          <w:lang w:eastAsia="es-CO"/>
-          <w14:ligatures w14:val="none"/>
-        </w:rPr>
-      </w:pPr>
-      <w:r>
-        <w:rPr>
-          <w:rFonts w:ascii="Times New Roman" w:eastAsia="Times New Roman" w:hAnsi="Times New Roman" w:cs="Times New Roman"/>
+        <w:jc w:val="both"/>
+        <w:rPr>
+          <w:rFonts w:ascii="Arial" w:eastAsia="Times New Roman" w:hAnsi="Arial" w:cs="Arial"/>
+          <w:kern w:val="0"/>
+          <w:lang w:eastAsia="es-CO"/>
+          <w14:ligatures w14:val="none"/>
+        </w:rPr>
+      </w:pPr>
+      <w:r>
+        <w:rPr>
+          <w:rFonts w:ascii="Arial" w:eastAsia="Times New Roman" w:hAnsi="Arial" w:cs="Arial"/>
           <w:kern w:val="0"/>
           <w:lang w:eastAsia="es-CO"/>
           <w14:ligatures w14:val="none"/>
@@ -1804,18 +1952,21 @@
           <w:numId w:val="13"/>
         </w:numPr>
         <w:spacing w:before="100" w:beforeAutospacing="1" w:after="100" w:afterAutospacing="1" w:line="240" w:lineRule="auto"/>
-        <w:rPr>
-          <w:rFonts w:ascii="Times New Roman" w:eastAsia="Times New Roman" w:hAnsi="Times New Roman" w:cs="Times New Roman"/>
-          <w:kern w:val="0"/>
-          <w:lang w:eastAsia="es-CO"/>
-          <w14:ligatures w14:val="none"/>
-        </w:rPr>
-      </w:pPr>
-      <w:r>
-        <w:rPr>
-          <w:rFonts w:ascii="Times New Roman" w:eastAsia="Times New Roman" w:hAnsi="Times New Roman" w:cs="Times New Roman"/>
+        <w:jc w:val="both"/>
+        <w:rPr>
+          <w:rFonts w:ascii="Arial" w:eastAsia="Times New Roman" w:hAnsi="Arial" w:cs="Arial"/>
+          <w:color w:val="153D63" w:themeColor="text2" w:themeTint="E6"/>
+          <w:kern w:val="0"/>
+          <w:lang w:eastAsia="es-CO"/>
+          <w14:ligatures w14:val="none"/>
+        </w:rPr>
+      </w:pPr>
+      <w:r>
+        <w:rPr>
+          <w:rFonts w:ascii="Arial" w:eastAsia="Times New Roman" w:hAnsi="Arial" w:cs="Arial"/>
           <w:b/>
           <w:bCs/>
+          <w:color w:val="153D63" w:themeColor="text2" w:themeTint="E6"/>
           <w:kern w:val="0"/>
           <w:lang w:eastAsia="es-CO"/>
           <w14:ligatures w14:val="none"/>
@@ -1824,54 +1975,60 @@
       </w:r>
       <w:r>
         <w:rPr>
-          <w:rFonts w:ascii="Times New Roman" w:eastAsia="Times New Roman" w:hAnsi="Times New Roman" w:cs="Times New Roman"/>
-          <w:kern w:val="0"/>
-          <w:lang w:eastAsia="es-CO"/>
-          <w14:ligatures w14:val="none"/>
-        </w:rPr>
-        <w:t xml:space="preserve"> plano de tierra continuo, condensadores de desacoplo cerca de VCC, pistas cortas para RF.</w:t>
+          <w:rFonts w:ascii="Arial" w:eastAsia="Times New Roman" w:hAnsi="Arial" w:cs="Arial"/>
+          <w:color w:val="153D63" w:themeColor="text2" w:themeTint="E6"/>
+          <w:kern w:val="0"/>
+          <w:lang w:eastAsia="es-CO"/>
+          <w14:ligatures w14:val="none"/>
+        </w:rPr>
+        <w:t xml:space="preserve"> </w:t>
+      </w:r>
+      <w:r>
+        <w:rPr>
+          <w:rFonts w:ascii="Arial" w:eastAsia="Times New Roman" w:hAnsi="Arial" w:cs="Arial"/>
+          <w:kern w:val="0"/>
+          <w:lang w:eastAsia="es-CO"/>
+          <w14:ligatures w14:val="none"/>
+        </w:rPr>
+        <w:t>plano de tierra continuo, condensadores de desacoplo cerca de VCC, pistas cortas para RF</w:t>
+      </w:r>
+      <w:r>
+        <w:rPr>
+          <w:rFonts w:ascii="Arial" w:eastAsia="Times New Roman" w:hAnsi="Arial" w:cs="Arial"/>
+          <w:color w:val="153D63" w:themeColor="text2" w:themeTint="E6"/>
+          <w:kern w:val="0"/>
+          <w:lang w:eastAsia="es-CO"/>
+          <w14:ligatures w14:val="none"/>
+        </w:rPr>
+        <w:t>.</w:t>
       </w:r>
     </w:p>
     <w:p>
       <w:pPr>
         <w:spacing w:before="100" w:beforeAutospacing="1" w:after="100" w:afterAutospacing="1" w:line="240" w:lineRule="auto"/>
+        <w:jc w:val="both"/>
         <w:outlineLvl w:val="1"/>
         <w:rPr>
-          <w:rFonts w:ascii="Times New Roman" w:eastAsia="Times New Roman" w:hAnsi="Times New Roman" w:cs="Times New Roman"/>
+          <w:rFonts w:ascii="Arial" w:eastAsia="Times New Roman" w:hAnsi="Arial" w:cs="Arial"/>
           <w:b/>
           <w:bCs/>
-          <w:kern w:val="0"/>
-          <w:sz w:val="36"/>
-          <w:szCs w:val="36"/>
-          <w:lang w:eastAsia="es-CO"/>
-          <w14:ligatures w14:val="none"/>
-        </w:rPr>
-      </w:pPr>
-      <w:r>
-        <w:rPr>
-          <w:rFonts w:ascii="Segoe UI Emoji" w:eastAsia="Times New Roman" w:hAnsi="Segoe UI Emoji" w:cs="Segoe UI Emoji"/>
+          <w:color w:val="153D63" w:themeColor="text2" w:themeTint="E6"/>
+          <w:kern w:val="0"/>
+          <w:lang w:eastAsia="es-CO"/>
+          <w14:ligatures w14:val="none"/>
+        </w:rPr>
+      </w:pPr>
+      <w:r>
+        <w:rPr>
+          <w:rFonts w:ascii="Arial" w:eastAsia="Times New Roman" w:hAnsi="Arial" w:cs="Arial"/>
           <w:b/>
           <w:bCs/>
-          <w:kern w:val="0"/>
-          <w:sz w:val="36"/>
-          <w:szCs w:val="36"/>
-          <w:lang w:eastAsia="es-CO"/>
-          <w14:ligatures w14:val="none"/>
-        </w:rPr>
-        <w:t>📡</w:t>
-      </w:r>
-      <w:r>
-        <w:rPr>
-          <w:rFonts w:ascii="Times New Roman" w:eastAsia="Times New Roman" w:hAnsi="Times New Roman" w:cs="Times New Roman"/>
-          <w:b/>
-          <w:bCs/>
-          <w:kern w:val="0"/>
-          <w:sz w:val="36"/>
-          <w:szCs w:val="36"/>
-          <w:lang w:eastAsia="es-CO"/>
-          <w14:ligatures w14:val="none"/>
-        </w:rPr>
-        <w:t xml:space="preserve"> Ingeniería RF (Radiofrecuencia)</w:t>
+          <w:color w:val="153D63" w:themeColor="text2" w:themeTint="E6"/>
+          <w:kern w:val="0"/>
+          <w:lang w:eastAsia="es-CO"/>
+          <w14:ligatures w14:val="none"/>
+        </w:rPr>
+        <w:t>Ingeniería RF (Radiofrecuencia)</w:t>
       </w:r>
     </w:p>
     <w:p>
@@ -1881,18 +2038,20 @@
           <w:numId w:val="14"/>
         </w:numPr>
         <w:spacing w:before="100" w:beforeAutospacing="1" w:after="100" w:afterAutospacing="1" w:line="240" w:lineRule="auto"/>
-        <w:rPr>
-          <w:rFonts w:ascii="Times New Roman" w:eastAsia="Times New Roman" w:hAnsi="Times New Roman" w:cs="Times New Roman"/>
-          <w:kern w:val="0"/>
-          <w:lang w:eastAsia="es-CO"/>
-          <w14:ligatures w14:val="none"/>
-        </w:rPr>
-      </w:pPr>
-      <w:r>
-        <w:rPr>
-          <w:rFonts w:ascii="Times New Roman" w:eastAsia="Times New Roman" w:hAnsi="Times New Roman" w:cs="Times New Roman"/>
+        <w:jc w:val="both"/>
+        <w:rPr>
+          <w:rFonts w:ascii="Arial" w:eastAsia="Times New Roman" w:hAnsi="Arial" w:cs="Arial"/>
+          <w:kern w:val="0"/>
+          <w:lang w:eastAsia="es-CO"/>
+          <w14:ligatures w14:val="none"/>
+        </w:rPr>
+      </w:pPr>
+      <w:r>
+        <w:rPr>
+          <w:rFonts w:ascii="Arial" w:eastAsia="Times New Roman" w:hAnsi="Arial" w:cs="Arial"/>
           <w:b/>
           <w:bCs/>
+          <w:color w:val="153D63" w:themeColor="text2" w:themeTint="E6"/>
           <w:kern w:val="0"/>
           <w:lang w:eastAsia="es-CO"/>
           <w14:ligatures w14:val="none"/>
@@ -1901,12 +2060,22 @@
       </w:r>
       <w:r>
         <w:rPr>
-          <w:rFonts w:ascii="Times New Roman" w:eastAsia="Times New Roman" w:hAnsi="Times New Roman" w:cs="Times New Roman"/>
-          <w:kern w:val="0"/>
-          <w:lang w:eastAsia="es-CO"/>
-          <w14:ligatures w14:val="none"/>
-        </w:rPr>
-        <w:t xml:space="preserve"> FPC o PCB, conectada al conector IPX “ANT GPRS”.</w:t>
+          <w:rFonts w:ascii="Arial" w:eastAsia="Times New Roman" w:hAnsi="Arial" w:cs="Arial"/>
+          <w:color w:val="153D63" w:themeColor="text2" w:themeTint="E6"/>
+          <w:kern w:val="0"/>
+          <w:lang w:eastAsia="es-CO"/>
+          <w14:ligatures w14:val="none"/>
+        </w:rPr>
+        <w:t xml:space="preserve"> </w:t>
+      </w:r>
+      <w:r>
+        <w:rPr>
+          <w:rFonts w:ascii="Arial" w:eastAsia="Times New Roman" w:hAnsi="Arial" w:cs="Arial"/>
+          <w:kern w:val="0"/>
+          <w:lang w:eastAsia="es-CO"/>
+          <w14:ligatures w14:val="none"/>
+        </w:rPr>
+        <w:t>FPC o PCB, conectada al conector IPX “ANT GPRS”.</w:t>
       </w:r>
     </w:p>
     <w:p>
@@ -1916,18 +2085,20 @@
           <w:numId w:val="14"/>
         </w:numPr>
         <w:spacing w:before="100" w:beforeAutospacing="1" w:after="100" w:afterAutospacing="1" w:line="240" w:lineRule="auto"/>
-        <w:rPr>
-          <w:rFonts w:ascii="Times New Roman" w:eastAsia="Times New Roman" w:hAnsi="Times New Roman" w:cs="Times New Roman"/>
-          <w:kern w:val="0"/>
-          <w:lang w:eastAsia="es-CO"/>
-          <w14:ligatures w14:val="none"/>
-        </w:rPr>
-      </w:pPr>
-      <w:r>
-        <w:rPr>
-          <w:rFonts w:ascii="Times New Roman" w:eastAsia="Times New Roman" w:hAnsi="Times New Roman" w:cs="Times New Roman"/>
+        <w:jc w:val="both"/>
+        <w:rPr>
+          <w:rFonts w:ascii="Arial" w:eastAsia="Times New Roman" w:hAnsi="Arial" w:cs="Arial"/>
+          <w:kern w:val="0"/>
+          <w:lang w:eastAsia="es-CO"/>
+          <w14:ligatures w14:val="none"/>
+        </w:rPr>
+      </w:pPr>
+      <w:r>
+        <w:rPr>
+          <w:rFonts w:ascii="Arial" w:eastAsia="Times New Roman" w:hAnsi="Arial" w:cs="Arial"/>
           <w:b/>
           <w:bCs/>
+          <w:color w:val="153D63" w:themeColor="text2" w:themeTint="E6"/>
           <w:kern w:val="0"/>
           <w:lang w:eastAsia="es-CO"/>
           <w14:ligatures w14:val="none"/>
@@ -1936,7 +2107,8 @@
       </w:r>
       <w:r>
         <w:rPr>
-          <w:rFonts w:ascii="Times New Roman" w:eastAsia="Times New Roman" w:hAnsi="Times New Roman" w:cs="Times New Roman"/>
+          <w:rFonts w:ascii="Arial" w:eastAsia="Times New Roman" w:hAnsi="Arial" w:cs="Arial"/>
+          <w:color w:val="153D63" w:themeColor="text2" w:themeTint="E6"/>
           <w:kern w:val="0"/>
           <w:lang w:eastAsia="es-CO"/>
           <w14:ligatures w14:val="none"/>
@@ -1946,7 +2118,7 @@
       <w:proofErr w:type="spellStart"/>
       <w:r>
         <w:rPr>
-          <w:rFonts w:ascii="Times New Roman" w:eastAsia="Times New Roman" w:hAnsi="Times New Roman" w:cs="Times New Roman"/>
+          <w:rFonts w:ascii="Arial" w:eastAsia="Times New Roman" w:hAnsi="Arial" w:cs="Arial"/>
           <w:kern w:val="0"/>
           <w:lang w:eastAsia="es-CO"/>
           <w14:ligatures w14:val="none"/>
@@ -1956,7 +2128,7 @@
       <w:proofErr w:type="spellEnd"/>
       <w:r>
         <w:rPr>
-          <w:rFonts w:ascii="Times New Roman" w:eastAsia="Times New Roman" w:hAnsi="Times New Roman" w:cs="Times New Roman"/>
+          <w:rFonts w:ascii="Arial" w:eastAsia="Times New Roman" w:hAnsi="Arial" w:cs="Arial"/>
           <w:kern w:val="0"/>
           <w:lang w:eastAsia="es-CO"/>
           <w14:ligatures w14:val="none"/>
@@ -1971,18 +2143,20 @@
           <w:numId w:val="14"/>
         </w:numPr>
         <w:spacing w:before="100" w:beforeAutospacing="1" w:after="100" w:afterAutospacing="1" w:line="240" w:lineRule="auto"/>
-        <w:rPr>
-          <w:rFonts w:ascii="Times New Roman" w:eastAsia="Times New Roman" w:hAnsi="Times New Roman" w:cs="Times New Roman"/>
-          <w:kern w:val="0"/>
-          <w:lang w:eastAsia="es-CO"/>
-          <w14:ligatures w14:val="none"/>
-        </w:rPr>
-      </w:pPr>
-      <w:r>
-        <w:rPr>
-          <w:rFonts w:ascii="Times New Roman" w:eastAsia="Times New Roman" w:hAnsi="Times New Roman" w:cs="Times New Roman"/>
+        <w:jc w:val="both"/>
+        <w:rPr>
+          <w:rFonts w:ascii="Arial" w:eastAsia="Times New Roman" w:hAnsi="Arial" w:cs="Arial"/>
+          <w:kern w:val="0"/>
+          <w:lang w:eastAsia="es-CO"/>
+          <w14:ligatures w14:val="none"/>
+        </w:rPr>
+      </w:pPr>
+      <w:r>
+        <w:rPr>
+          <w:rFonts w:ascii="Arial" w:eastAsia="Times New Roman" w:hAnsi="Arial" w:cs="Arial"/>
           <w:b/>
           <w:bCs/>
+          <w:color w:val="153D63" w:themeColor="text2" w:themeTint="E6"/>
           <w:kern w:val="0"/>
           <w:lang w:eastAsia="es-CO"/>
           <w14:ligatures w14:val="none"/>
@@ -1991,12 +2165,22 @@
       </w:r>
       <w:r>
         <w:rPr>
-          <w:rFonts w:ascii="Times New Roman" w:eastAsia="Times New Roman" w:hAnsi="Times New Roman" w:cs="Times New Roman"/>
-          <w:kern w:val="0"/>
-          <w:lang w:eastAsia="es-CO"/>
-          <w14:ligatures w14:val="none"/>
-        </w:rPr>
-        <w:t xml:space="preserve"> GPS debe estar alejada de batería y líneas de alta corriente.</w:t>
+          <w:rFonts w:ascii="Arial" w:eastAsia="Times New Roman" w:hAnsi="Arial" w:cs="Arial"/>
+          <w:color w:val="153D63" w:themeColor="text2" w:themeTint="E6"/>
+          <w:kern w:val="0"/>
+          <w:lang w:eastAsia="es-CO"/>
+          <w14:ligatures w14:val="none"/>
+        </w:rPr>
+        <w:t xml:space="preserve"> </w:t>
+      </w:r>
+      <w:r>
+        <w:rPr>
+          <w:rFonts w:ascii="Arial" w:eastAsia="Times New Roman" w:hAnsi="Arial" w:cs="Arial"/>
+          <w:kern w:val="0"/>
+          <w:lang w:eastAsia="es-CO"/>
+          <w14:ligatures w14:val="none"/>
+        </w:rPr>
+        <w:t>GPS debe estar alejada de batería y líneas de alta corriente.</w:t>
       </w:r>
     </w:p>
     <w:p>
@@ -2006,18 +2190,20 @@
           <w:numId w:val="14"/>
         </w:numPr>
         <w:spacing w:before="100" w:beforeAutospacing="1" w:after="100" w:afterAutospacing="1" w:line="240" w:lineRule="auto"/>
-        <w:rPr>
-          <w:rFonts w:ascii="Times New Roman" w:eastAsia="Times New Roman" w:hAnsi="Times New Roman" w:cs="Times New Roman"/>
-          <w:kern w:val="0"/>
-          <w:lang w:eastAsia="es-CO"/>
-          <w14:ligatures w14:val="none"/>
-        </w:rPr>
-      </w:pPr>
-      <w:r>
-        <w:rPr>
-          <w:rFonts w:ascii="Times New Roman" w:eastAsia="Times New Roman" w:hAnsi="Times New Roman" w:cs="Times New Roman"/>
+        <w:jc w:val="both"/>
+        <w:rPr>
+          <w:rFonts w:ascii="Arial" w:eastAsia="Times New Roman" w:hAnsi="Arial" w:cs="Arial"/>
+          <w:kern w:val="0"/>
+          <w:lang w:eastAsia="es-CO"/>
+          <w14:ligatures w14:val="none"/>
+        </w:rPr>
+      </w:pPr>
+      <w:r>
+        <w:rPr>
+          <w:rFonts w:ascii="Arial" w:eastAsia="Times New Roman" w:hAnsi="Arial" w:cs="Arial"/>
           <w:b/>
           <w:bCs/>
+          <w:color w:val="153D63" w:themeColor="text2" w:themeTint="E6"/>
           <w:kern w:val="0"/>
           <w:lang w:eastAsia="es-CO"/>
           <w14:ligatures w14:val="none"/>
@@ -2026,12 +2212,22 @@
       </w:r>
       <w:r>
         <w:rPr>
-          <w:rFonts w:ascii="Times New Roman" w:eastAsia="Times New Roman" w:hAnsi="Times New Roman" w:cs="Times New Roman"/>
-          <w:kern w:val="0"/>
-          <w:lang w:eastAsia="es-CO"/>
-          <w14:ligatures w14:val="none"/>
-        </w:rPr>
-        <w:t xml:space="preserve"> debajo del módulo para mejorar sensibilidad.</w:t>
+          <w:rFonts w:ascii="Arial" w:eastAsia="Times New Roman" w:hAnsi="Arial" w:cs="Arial"/>
+          <w:color w:val="153D63" w:themeColor="text2" w:themeTint="E6"/>
+          <w:kern w:val="0"/>
+          <w:lang w:eastAsia="es-CO"/>
+          <w14:ligatures w14:val="none"/>
+        </w:rPr>
+        <w:t xml:space="preserve"> </w:t>
+      </w:r>
+      <w:r>
+        <w:rPr>
+          <w:rFonts w:ascii="Arial" w:eastAsia="Times New Roman" w:hAnsi="Arial" w:cs="Arial"/>
+          <w:kern w:val="0"/>
+          <w:lang w:eastAsia="es-CO"/>
+          <w14:ligatures w14:val="none"/>
+        </w:rPr>
+        <w:t>debajo del módulo para mejorar sensibilidad.</w:t>
       </w:r>
     </w:p>
     <w:p>
@@ -2041,18 +2237,20 @@
           <w:numId w:val="14"/>
         </w:numPr>
         <w:spacing w:before="100" w:beforeAutospacing="1" w:after="100" w:afterAutospacing="1" w:line="240" w:lineRule="auto"/>
-        <w:rPr>
-          <w:rFonts w:ascii="Times New Roman" w:eastAsia="Times New Roman" w:hAnsi="Times New Roman" w:cs="Times New Roman"/>
-          <w:kern w:val="0"/>
-          <w:lang w:eastAsia="es-CO"/>
-          <w14:ligatures w14:val="none"/>
-        </w:rPr>
-      </w:pPr>
-      <w:r>
-        <w:rPr>
-          <w:rFonts w:ascii="Times New Roman" w:eastAsia="Times New Roman" w:hAnsi="Times New Roman" w:cs="Times New Roman"/>
+        <w:jc w:val="both"/>
+        <w:rPr>
+          <w:rFonts w:ascii="Arial" w:eastAsia="Times New Roman" w:hAnsi="Arial" w:cs="Arial"/>
+          <w:kern w:val="0"/>
+          <w:lang w:eastAsia="es-CO"/>
+          <w14:ligatures w14:val="none"/>
+        </w:rPr>
+      </w:pPr>
+      <w:r>
+        <w:rPr>
+          <w:rFonts w:ascii="Arial" w:eastAsia="Times New Roman" w:hAnsi="Arial" w:cs="Arial"/>
           <w:b/>
           <w:bCs/>
+          <w:color w:val="153D63" w:themeColor="text2" w:themeTint="E6"/>
           <w:kern w:val="0"/>
           <w:lang w:eastAsia="es-CO"/>
           <w14:ligatures w14:val="none"/>
@@ -2061,54 +2259,50 @@
       </w:r>
       <w:r>
         <w:rPr>
-          <w:rFonts w:ascii="Times New Roman" w:eastAsia="Times New Roman" w:hAnsi="Times New Roman" w:cs="Times New Roman"/>
-          <w:kern w:val="0"/>
-          <w:lang w:eastAsia="es-CO"/>
-          <w14:ligatures w14:val="none"/>
-        </w:rPr>
-        <w:t xml:space="preserve"> coaxiales de 50 Ω para antenas.</w:t>
+          <w:rFonts w:ascii="Arial" w:eastAsia="Times New Roman" w:hAnsi="Arial" w:cs="Arial"/>
+          <w:color w:val="153D63" w:themeColor="text2" w:themeTint="E6"/>
+          <w:kern w:val="0"/>
+          <w:lang w:eastAsia="es-CO"/>
+          <w14:ligatures w14:val="none"/>
+        </w:rPr>
+        <w:t xml:space="preserve"> </w:t>
+      </w:r>
+      <w:r>
+        <w:rPr>
+          <w:rFonts w:ascii="Arial" w:eastAsia="Times New Roman" w:hAnsi="Arial" w:cs="Arial"/>
+          <w:kern w:val="0"/>
+          <w:lang w:eastAsia="es-CO"/>
+          <w14:ligatures w14:val="none"/>
+        </w:rPr>
+        <w:t>coaxiales de 50 Ω para antenas.</w:t>
       </w:r>
     </w:p>
     <w:p>
       <w:pPr>
         <w:spacing w:before="100" w:beforeAutospacing="1" w:after="100" w:afterAutospacing="1" w:line="240" w:lineRule="auto"/>
+        <w:jc w:val="both"/>
         <w:outlineLvl w:val="1"/>
         <w:rPr>
-          <w:rFonts w:ascii="Times New Roman" w:eastAsia="Times New Roman" w:hAnsi="Times New Roman" w:cs="Times New Roman"/>
+          <w:rFonts w:ascii="Arial" w:eastAsia="Times New Roman" w:hAnsi="Arial" w:cs="Arial"/>
           <w:b/>
           <w:bCs/>
-          <w:kern w:val="0"/>
-          <w:sz w:val="36"/>
-          <w:szCs w:val="36"/>
-          <w:lang w:eastAsia="es-CO"/>
-          <w14:ligatures w14:val="none"/>
-        </w:rPr>
-      </w:pPr>
-      <w:r>
-        <w:rPr>
-          <w:rFonts w:ascii="Segoe UI Emoji" w:eastAsia="Times New Roman" w:hAnsi="Segoe UI Emoji" w:cs="Segoe UI Emoji"/>
+          <w:color w:val="153D63" w:themeColor="text2" w:themeTint="E6"/>
+          <w:kern w:val="0"/>
+          <w:lang w:eastAsia="es-CO"/>
+          <w14:ligatures w14:val="none"/>
+        </w:rPr>
+      </w:pPr>
+      <w:r>
+        <w:rPr>
+          <w:rFonts w:ascii="Arial" w:eastAsia="Times New Roman" w:hAnsi="Arial" w:cs="Arial"/>
           <w:b/>
           <w:bCs/>
-          <w:kern w:val="0"/>
-          <w:sz w:val="36"/>
-          <w:szCs w:val="36"/>
-          <w:lang w:eastAsia="es-CO"/>
-          <w14:ligatures w14:val="none"/>
-        </w:rPr>
-        <w:t>🧠</w:t>
-      </w:r>
-      <w:r>
-        <w:rPr>
-          <w:rFonts w:ascii="Times New Roman" w:eastAsia="Times New Roman" w:hAnsi="Times New Roman" w:cs="Times New Roman"/>
-          <w:b/>
-          <w:bCs/>
-          <w:kern w:val="0"/>
-          <w:sz w:val="36"/>
-          <w:szCs w:val="36"/>
-          <w:lang w:eastAsia="es-CO"/>
-          <w14:ligatures w14:val="none"/>
-        </w:rPr>
-        <w:t xml:space="preserve"> Flujo de datos</w:t>
+          <w:color w:val="153D63" w:themeColor="text2" w:themeTint="E6"/>
+          <w:kern w:val="0"/>
+          <w:lang w:eastAsia="es-CO"/>
+          <w14:ligatures w14:val="none"/>
+        </w:rPr>
+        <w:t>Flujo de datos</w:t>
       </w:r>
     </w:p>
     <w:p>
@@ -2118,18 +2312,20 @@
           <w:numId w:val="15"/>
         </w:numPr>
         <w:spacing w:before="100" w:beforeAutospacing="1" w:after="100" w:afterAutospacing="1" w:line="240" w:lineRule="auto"/>
-        <w:rPr>
-          <w:rFonts w:ascii="Times New Roman" w:eastAsia="Times New Roman" w:hAnsi="Times New Roman" w:cs="Times New Roman"/>
-          <w:kern w:val="0"/>
-          <w:lang w:eastAsia="es-CO"/>
-          <w14:ligatures w14:val="none"/>
-        </w:rPr>
-      </w:pPr>
-      <w:r>
-        <w:rPr>
-          <w:rFonts w:ascii="Times New Roman" w:eastAsia="Times New Roman" w:hAnsi="Times New Roman" w:cs="Times New Roman"/>
+        <w:jc w:val="both"/>
+        <w:rPr>
+          <w:rFonts w:ascii="Arial" w:eastAsia="Times New Roman" w:hAnsi="Arial" w:cs="Arial"/>
+          <w:kern w:val="0"/>
+          <w:lang w:eastAsia="es-CO"/>
+          <w14:ligatures w14:val="none"/>
+        </w:rPr>
+      </w:pPr>
+      <w:r>
+        <w:rPr>
+          <w:rFonts w:ascii="Arial" w:eastAsia="Times New Roman" w:hAnsi="Arial" w:cs="Arial"/>
           <w:b/>
           <w:bCs/>
+          <w:color w:val="153D63" w:themeColor="text2" w:themeTint="E6"/>
           <w:kern w:val="0"/>
           <w:lang w:eastAsia="es-CO"/>
           <w14:ligatures w14:val="none"/>
@@ -2138,7 +2334,7 @@
       </w:r>
       <w:r>
         <w:rPr>
-          <w:rFonts w:ascii="Times New Roman" w:eastAsia="Times New Roman" w:hAnsi="Times New Roman" w:cs="Times New Roman"/>
+          <w:rFonts w:ascii="Arial" w:eastAsia="Times New Roman" w:hAnsi="Arial" w:cs="Arial"/>
           <w:kern w:val="0"/>
           <w:lang w:eastAsia="es-CO"/>
           <w14:ligatures w14:val="none"/>
@@ -2153,18 +2349,20 @@
           <w:numId w:val="15"/>
         </w:numPr>
         <w:spacing w:before="100" w:beforeAutospacing="1" w:after="100" w:afterAutospacing="1" w:line="240" w:lineRule="auto"/>
-        <w:rPr>
-          <w:rFonts w:ascii="Times New Roman" w:eastAsia="Times New Roman" w:hAnsi="Times New Roman" w:cs="Times New Roman"/>
-          <w:kern w:val="0"/>
-          <w:lang w:eastAsia="es-CO"/>
-          <w14:ligatures w14:val="none"/>
-        </w:rPr>
-      </w:pPr>
-      <w:r>
-        <w:rPr>
-          <w:rFonts w:ascii="Times New Roman" w:eastAsia="Times New Roman" w:hAnsi="Times New Roman" w:cs="Times New Roman"/>
+        <w:jc w:val="both"/>
+        <w:rPr>
+          <w:rFonts w:ascii="Arial" w:eastAsia="Times New Roman" w:hAnsi="Arial" w:cs="Arial"/>
+          <w:kern w:val="0"/>
+          <w:lang w:eastAsia="es-CO"/>
+          <w14:ligatures w14:val="none"/>
+        </w:rPr>
+      </w:pPr>
+      <w:r>
+        <w:rPr>
+          <w:rFonts w:ascii="Arial" w:eastAsia="Times New Roman" w:hAnsi="Arial" w:cs="Arial"/>
           <w:b/>
           <w:bCs/>
+          <w:color w:val="153D63" w:themeColor="text2" w:themeTint="E6"/>
           <w:kern w:val="0"/>
           <w:lang w:eastAsia="es-CO"/>
           <w14:ligatures w14:val="none"/>
@@ -2173,17 +2371,27 @@
       </w:r>
       <w:r>
         <w:rPr>
-          <w:rFonts w:ascii="Times New Roman" w:eastAsia="Times New Roman" w:hAnsi="Times New Roman" w:cs="Times New Roman"/>
-          <w:kern w:val="0"/>
-          <w:lang w:eastAsia="es-CO"/>
-          <w14:ligatures w14:val="none"/>
-        </w:rPr>
-        <w:t xml:space="preserve"> procesa datos → empaqueta en JSON o </w:t>
+          <w:rFonts w:ascii="Arial" w:eastAsia="Times New Roman" w:hAnsi="Arial" w:cs="Arial"/>
+          <w:color w:val="153D63" w:themeColor="text2" w:themeTint="E6"/>
+          <w:kern w:val="0"/>
+          <w:lang w:eastAsia="es-CO"/>
+          <w14:ligatures w14:val="none"/>
+        </w:rPr>
+        <w:t xml:space="preserve"> </w:t>
+      </w:r>
+      <w:r>
+        <w:rPr>
+          <w:rFonts w:ascii="Arial" w:eastAsia="Times New Roman" w:hAnsi="Arial" w:cs="Arial"/>
+          <w:kern w:val="0"/>
+          <w:lang w:eastAsia="es-CO"/>
+          <w14:ligatures w14:val="none"/>
+        </w:rPr>
+        <w:t xml:space="preserve">procesa datos → empaqueta en JSON o </w:t>
       </w:r>
       <w:proofErr w:type="spellStart"/>
       <w:r>
         <w:rPr>
-          <w:rFonts w:ascii="Times New Roman" w:eastAsia="Times New Roman" w:hAnsi="Times New Roman" w:cs="Times New Roman"/>
+          <w:rFonts w:ascii="Arial" w:eastAsia="Times New Roman" w:hAnsi="Arial" w:cs="Arial"/>
           <w:kern w:val="0"/>
           <w:lang w:eastAsia="es-CO"/>
           <w14:ligatures w14:val="none"/>
@@ -2193,7 +2401,7 @@
       <w:proofErr w:type="spellEnd"/>
       <w:r>
         <w:rPr>
-          <w:rFonts w:ascii="Times New Roman" w:eastAsia="Times New Roman" w:hAnsi="Times New Roman" w:cs="Times New Roman"/>
+          <w:rFonts w:ascii="Arial" w:eastAsia="Times New Roman" w:hAnsi="Arial" w:cs="Arial"/>
           <w:kern w:val="0"/>
           <w:lang w:eastAsia="es-CO"/>
           <w14:ligatures w14:val="none"/>
@@ -2208,18 +2416,20 @@
           <w:numId w:val="15"/>
         </w:numPr>
         <w:spacing w:before="100" w:beforeAutospacing="1" w:after="100" w:afterAutospacing="1" w:line="240" w:lineRule="auto"/>
-        <w:rPr>
-          <w:rFonts w:ascii="Times New Roman" w:eastAsia="Times New Roman" w:hAnsi="Times New Roman" w:cs="Times New Roman"/>
-          <w:kern w:val="0"/>
-          <w:lang w:eastAsia="es-CO"/>
-          <w14:ligatures w14:val="none"/>
-        </w:rPr>
-      </w:pPr>
-      <w:r>
-        <w:rPr>
-          <w:rFonts w:ascii="Times New Roman" w:eastAsia="Times New Roman" w:hAnsi="Times New Roman" w:cs="Times New Roman"/>
+        <w:jc w:val="both"/>
+        <w:rPr>
+          <w:rFonts w:ascii="Arial" w:eastAsia="Times New Roman" w:hAnsi="Arial" w:cs="Arial"/>
+          <w:kern w:val="0"/>
+          <w:lang w:eastAsia="es-CO"/>
+          <w14:ligatures w14:val="none"/>
+        </w:rPr>
+      </w:pPr>
+      <w:r>
+        <w:rPr>
+          <w:rFonts w:ascii="Arial" w:eastAsia="Times New Roman" w:hAnsi="Arial" w:cs="Arial"/>
           <w:b/>
           <w:bCs/>
+          <w:color w:val="153D63" w:themeColor="text2" w:themeTint="E6"/>
           <w:kern w:val="0"/>
           <w:lang w:eastAsia="es-CO"/>
           <w14:ligatures w14:val="none"/>
@@ -2228,7 +2438,7 @@
       </w:r>
       <w:r>
         <w:rPr>
-          <w:rFonts w:ascii="Times New Roman" w:eastAsia="Times New Roman" w:hAnsi="Times New Roman" w:cs="Times New Roman"/>
+          <w:rFonts w:ascii="Arial" w:eastAsia="Times New Roman" w:hAnsi="Arial" w:cs="Arial"/>
           <w:kern w:val="0"/>
           <w:lang w:eastAsia="es-CO"/>
           <w14:ligatures w14:val="none"/>
@@ -2243,18 +2453,20 @@
           <w:numId w:val="15"/>
         </w:numPr>
         <w:spacing w:before="100" w:beforeAutospacing="1" w:after="100" w:afterAutospacing="1" w:line="240" w:lineRule="auto"/>
-        <w:rPr>
-          <w:rFonts w:ascii="Times New Roman" w:eastAsia="Times New Roman" w:hAnsi="Times New Roman" w:cs="Times New Roman"/>
-          <w:kern w:val="0"/>
-          <w:lang w:eastAsia="es-CO"/>
-          <w14:ligatures w14:val="none"/>
-        </w:rPr>
-      </w:pPr>
-      <w:r>
-        <w:rPr>
-          <w:rFonts w:ascii="Times New Roman" w:eastAsia="Times New Roman" w:hAnsi="Times New Roman" w:cs="Times New Roman"/>
+        <w:jc w:val="both"/>
+        <w:rPr>
+          <w:rFonts w:ascii="Arial" w:eastAsia="Times New Roman" w:hAnsi="Arial" w:cs="Arial"/>
+          <w:kern w:val="0"/>
+          <w:lang w:eastAsia="es-CO"/>
+          <w14:ligatures w14:val="none"/>
+        </w:rPr>
+      </w:pPr>
+      <w:r>
+        <w:rPr>
+          <w:rFonts w:ascii="Arial" w:eastAsia="Times New Roman" w:hAnsi="Arial" w:cs="Arial"/>
           <w:b/>
           <w:bCs/>
+          <w:color w:val="153D63" w:themeColor="text2" w:themeTint="E6"/>
           <w:kern w:val="0"/>
           <w:lang w:eastAsia="es-CO"/>
           <w14:ligatures w14:val="none"/>
@@ -2263,7 +2475,7 @@
       </w:r>
       <w:r>
         <w:rPr>
-          <w:rFonts w:ascii="Times New Roman" w:eastAsia="Times New Roman" w:hAnsi="Times New Roman" w:cs="Times New Roman"/>
+          <w:rFonts w:ascii="Arial" w:eastAsia="Times New Roman" w:hAnsi="Arial" w:cs="Arial"/>
           <w:kern w:val="0"/>
           <w:lang w:eastAsia="es-CO"/>
           <w14:ligatures w14:val="none"/>
@@ -2274,43 +2486,29 @@
     <w:p>
       <w:pPr>
         <w:spacing w:before="100" w:beforeAutospacing="1" w:after="100" w:afterAutospacing="1" w:line="240" w:lineRule="auto"/>
+        <w:jc w:val="both"/>
         <w:outlineLvl w:val="1"/>
         <w:rPr>
-          <w:rFonts w:ascii="Times New Roman" w:eastAsia="Times New Roman" w:hAnsi="Times New Roman" w:cs="Times New Roman"/>
+          <w:rFonts w:ascii="Arial" w:eastAsia="Times New Roman" w:hAnsi="Arial" w:cs="Arial"/>
           <w:b/>
           <w:bCs/>
-          <w:kern w:val="0"/>
-          <w:sz w:val="36"/>
-          <w:szCs w:val="36"/>
-          <w:lang w:eastAsia="es-CO"/>
-          <w14:ligatures w14:val="none"/>
-        </w:rPr>
-      </w:pPr>
-      <w:r>
-        <w:rPr>
-          <w:rFonts w:ascii="Segoe UI Emoji" w:eastAsia="Times New Roman" w:hAnsi="Segoe UI Emoji" w:cs="Segoe UI Emoji"/>
+          <w:color w:val="153D63" w:themeColor="text2" w:themeTint="E6"/>
+          <w:kern w:val="0"/>
+          <w:lang w:eastAsia="es-CO"/>
+          <w14:ligatures w14:val="none"/>
+        </w:rPr>
+      </w:pPr>
+      <w:r>
+        <w:rPr>
+          <w:rFonts w:ascii="Arial" w:eastAsia="Times New Roman" w:hAnsi="Arial" w:cs="Arial"/>
           <w:b/>
           <w:bCs/>
-          <w:kern w:val="0"/>
-          <w:sz w:val="36"/>
-          <w:szCs w:val="36"/>
-          <w:lang w:eastAsia="es-CO"/>
-          <w14:ligatures w14:val="none"/>
-        </w:rPr>
-        <w:t>🧱</w:t>
-      </w:r>
-      <w:r>
-        <w:rPr>
-          <w:rFonts w:ascii="Times New Roman" w:eastAsia="Times New Roman" w:hAnsi="Times New Roman" w:cs="Times New Roman"/>
-          <w:b/>
-          <w:bCs/>
-          <w:kern w:val="0"/>
-          <w:sz w:val="36"/>
-          <w:szCs w:val="36"/>
-          <w:lang w:eastAsia="es-CO"/>
-          <w14:ligatures w14:val="none"/>
-        </w:rPr>
-        <w:t xml:space="preserve"> Diseño PCB y carcasa</w:t>
+          <w:color w:val="153D63" w:themeColor="text2" w:themeTint="E6"/>
+          <w:kern w:val="0"/>
+          <w:lang w:eastAsia="es-CO"/>
+          <w14:ligatures w14:val="none"/>
+        </w:rPr>
+        <w:t>Diseño PCB y carcasa</w:t>
       </w:r>
     </w:p>
     <w:p>
@@ -2320,18 +2518,21 @@
           <w:numId w:val="16"/>
         </w:numPr>
         <w:spacing w:before="100" w:beforeAutospacing="1" w:after="100" w:afterAutospacing="1" w:line="240" w:lineRule="auto"/>
-        <w:rPr>
-          <w:rFonts w:ascii="Times New Roman" w:eastAsia="Times New Roman" w:hAnsi="Times New Roman" w:cs="Times New Roman"/>
-          <w:kern w:val="0"/>
-          <w:lang w:eastAsia="es-CO"/>
-          <w14:ligatures w14:val="none"/>
-        </w:rPr>
-      </w:pPr>
-      <w:r>
-        <w:rPr>
-          <w:rFonts w:ascii="Times New Roman" w:eastAsia="Times New Roman" w:hAnsi="Times New Roman" w:cs="Times New Roman"/>
+        <w:jc w:val="both"/>
+        <w:rPr>
+          <w:rFonts w:ascii="Arial" w:eastAsia="Times New Roman" w:hAnsi="Arial" w:cs="Arial"/>
+          <w:color w:val="153D63" w:themeColor="text2" w:themeTint="E6"/>
+          <w:kern w:val="0"/>
+          <w:lang w:eastAsia="es-CO"/>
+          <w14:ligatures w14:val="none"/>
+        </w:rPr>
+      </w:pPr>
+      <w:r>
+        <w:rPr>
+          <w:rFonts w:ascii="Arial" w:eastAsia="Times New Roman" w:hAnsi="Arial" w:cs="Arial"/>
           <w:b/>
           <w:bCs/>
+          <w:color w:val="153D63" w:themeColor="text2" w:themeTint="E6"/>
           <w:kern w:val="0"/>
           <w:lang w:eastAsia="es-CO"/>
           <w14:ligatures w14:val="none"/>
@@ -2346,16 +2547,17 @@
           <w:numId w:val="16"/>
         </w:numPr>
         <w:spacing w:before="100" w:beforeAutospacing="1" w:after="100" w:afterAutospacing="1" w:line="240" w:lineRule="auto"/>
-        <w:rPr>
-          <w:rFonts w:ascii="Times New Roman" w:eastAsia="Times New Roman" w:hAnsi="Times New Roman" w:cs="Times New Roman"/>
-          <w:kern w:val="0"/>
-          <w:lang w:eastAsia="es-CO"/>
-          <w14:ligatures w14:val="none"/>
-        </w:rPr>
-      </w:pPr>
-      <w:r>
-        <w:rPr>
-          <w:rFonts w:ascii="Times New Roman" w:eastAsia="Times New Roman" w:hAnsi="Times New Roman" w:cs="Times New Roman"/>
+        <w:jc w:val="both"/>
+        <w:rPr>
+          <w:rFonts w:ascii="Arial" w:eastAsia="Times New Roman" w:hAnsi="Arial" w:cs="Arial"/>
+          <w:kern w:val="0"/>
+          <w:lang w:eastAsia="es-CO"/>
+          <w14:ligatures w14:val="none"/>
+        </w:rPr>
+      </w:pPr>
+      <w:r>
+        <w:rPr>
+          <w:rFonts w:ascii="Arial" w:eastAsia="Times New Roman" w:hAnsi="Arial" w:cs="Arial"/>
           <w:kern w:val="0"/>
           <w:lang w:eastAsia="es-CO"/>
           <w14:ligatures w14:val="none"/>
@@ -2370,16 +2572,17 @@
           <w:numId w:val="16"/>
         </w:numPr>
         <w:spacing w:before="100" w:beforeAutospacing="1" w:after="100" w:afterAutospacing="1" w:line="240" w:lineRule="auto"/>
-        <w:rPr>
-          <w:rFonts w:ascii="Times New Roman" w:eastAsia="Times New Roman" w:hAnsi="Times New Roman" w:cs="Times New Roman"/>
-          <w:kern w:val="0"/>
-          <w:lang w:eastAsia="es-CO"/>
-          <w14:ligatures w14:val="none"/>
-        </w:rPr>
-      </w:pPr>
-      <w:r>
-        <w:rPr>
-          <w:rFonts w:ascii="Times New Roman" w:eastAsia="Times New Roman" w:hAnsi="Times New Roman" w:cs="Times New Roman"/>
+        <w:jc w:val="both"/>
+        <w:rPr>
+          <w:rFonts w:ascii="Arial" w:eastAsia="Times New Roman" w:hAnsi="Arial" w:cs="Arial"/>
+          <w:kern w:val="0"/>
+          <w:lang w:eastAsia="es-CO"/>
+          <w14:ligatures w14:val="none"/>
+        </w:rPr>
+      </w:pPr>
+      <w:r>
+        <w:rPr>
+          <w:rFonts w:ascii="Arial" w:eastAsia="Times New Roman" w:hAnsi="Arial" w:cs="Arial"/>
           <w:kern w:val="0"/>
           <w:lang w:eastAsia="es-CO"/>
           <w14:ligatures w14:val="none"/>
@@ -2394,16 +2597,17 @@
           <w:numId w:val="16"/>
         </w:numPr>
         <w:spacing w:before="100" w:beforeAutospacing="1" w:after="100" w:afterAutospacing="1" w:line="240" w:lineRule="auto"/>
-        <w:rPr>
-          <w:rFonts w:ascii="Times New Roman" w:eastAsia="Times New Roman" w:hAnsi="Times New Roman" w:cs="Times New Roman"/>
-          <w:kern w:val="0"/>
-          <w:lang w:eastAsia="es-CO"/>
-          <w14:ligatures w14:val="none"/>
-        </w:rPr>
-      </w:pPr>
-      <w:r>
-        <w:rPr>
-          <w:rFonts w:ascii="Times New Roman" w:eastAsia="Times New Roman" w:hAnsi="Times New Roman" w:cs="Times New Roman"/>
+        <w:jc w:val="both"/>
+        <w:rPr>
+          <w:rFonts w:ascii="Arial" w:eastAsia="Times New Roman" w:hAnsi="Arial" w:cs="Arial"/>
+          <w:kern w:val="0"/>
+          <w:lang w:eastAsia="es-CO"/>
+          <w14:ligatures w14:val="none"/>
+        </w:rPr>
+      </w:pPr>
+      <w:r>
+        <w:rPr>
+          <w:rFonts w:ascii="Arial" w:eastAsia="Times New Roman" w:hAnsi="Arial" w:cs="Arial"/>
           <w:kern w:val="0"/>
           <w:lang w:eastAsia="es-CO"/>
           <w14:ligatures w14:val="none"/>
@@ -2418,16 +2622,17 @@
           <w:numId w:val="16"/>
         </w:numPr>
         <w:spacing w:before="100" w:beforeAutospacing="1" w:after="100" w:afterAutospacing="1" w:line="240" w:lineRule="auto"/>
-        <w:rPr>
-          <w:rFonts w:ascii="Times New Roman" w:eastAsia="Times New Roman" w:hAnsi="Times New Roman" w:cs="Times New Roman"/>
-          <w:kern w:val="0"/>
-          <w:lang w:eastAsia="es-CO"/>
-          <w14:ligatures w14:val="none"/>
-        </w:rPr>
-      </w:pPr>
-      <w:r>
-        <w:rPr>
-          <w:rFonts w:ascii="Times New Roman" w:eastAsia="Times New Roman" w:hAnsi="Times New Roman" w:cs="Times New Roman"/>
+        <w:jc w:val="both"/>
+        <w:rPr>
+          <w:rFonts w:ascii="Arial" w:eastAsia="Times New Roman" w:hAnsi="Arial" w:cs="Arial"/>
+          <w:kern w:val="0"/>
+          <w:lang w:eastAsia="es-CO"/>
+          <w14:ligatures w14:val="none"/>
+        </w:rPr>
+      </w:pPr>
+      <w:r>
+        <w:rPr>
+          <w:rFonts w:ascii="Arial" w:eastAsia="Times New Roman" w:hAnsi="Arial" w:cs="Arial"/>
           <w:kern w:val="0"/>
           <w:lang w:eastAsia="es-CO"/>
           <w14:ligatures w14:val="none"/>
@@ -2442,18 +2647,20 @@
           <w:numId w:val="16"/>
         </w:numPr>
         <w:spacing w:before="100" w:beforeAutospacing="1" w:after="100" w:afterAutospacing="1" w:line="240" w:lineRule="auto"/>
-        <w:rPr>
-          <w:rFonts w:ascii="Times New Roman" w:eastAsia="Times New Roman" w:hAnsi="Times New Roman" w:cs="Times New Roman"/>
-          <w:kern w:val="0"/>
-          <w:lang w:eastAsia="es-CO"/>
-          <w14:ligatures w14:val="none"/>
-        </w:rPr>
-      </w:pPr>
-      <w:r>
-        <w:rPr>
-          <w:rFonts w:ascii="Times New Roman" w:eastAsia="Times New Roman" w:hAnsi="Times New Roman" w:cs="Times New Roman"/>
+        <w:jc w:val="both"/>
+        <w:rPr>
+          <w:rFonts w:ascii="Arial" w:eastAsia="Times New Roman" w:hAnsi="Arial" w:cs="Arial"/>
+          <w:kern w:val="0"/>
+          <w:lang w:eastAsia="es-CO"/>
+          <w14:ligatures w14:val="none"/>
+        </w:rPr>
+      </w:pPr>
+      <w:r>
+        <w:rPr>
+          <w:rFonts w:ascii="Arial" w:eastAsia="Times New Roman" w:hAnsi="Arial" w:cs="Arial"/>
           <w:b/>
           <w:bCs/>
+          <w:color w:val="153D63" w:themeColor="text2" w:themeTint="E6"/>
           <w:kern w:val="0"/>
           <w:lang w:eastAsia="es-CO"/>
           <w14:ligatures w14:val="none"/>
@@ -2462,7 +2669,7 @@
       </w:r>
       <w:r>
         <w:rPr>
-          <w:rFonts w:ascii="Times New Roman" w:eastAsia="Times New Roman" w:hAnsi="Times New Roman" w:cs="Times New Roman"/>
+          <w:rFonts w:ascii="Arial" w:eastAsia="Times New Roman" w:hAnsi="Arial" w:cs="Arial"/>
           <w:kern w:val="0"/>
           <w:lang w:eastAsia="es-CO"/>
           <w14:ligatures w14:val="none"/>
@@ -2477,18 +2684,20 @@
           <w:numId w:val="16"/>
         </w:numPr>
         <w:spacing w:before="100" w:beforeAutospacing="1" w:after="100" w:afterAutospacing="1" w:line="240" w:lineRule="auto"/>
-        <w:rPr>
-          <w:rFonts w:ascii="Times New Roman" w:eastAsia="Times New Roman" w:hAnsi="Times New Roman" w:cs="Times New Roman"/>
-          <w:kern w:val="0"/>
-          <w:lang w:eastAsia="es-CO"/>
-          <w14:ligatures w14:val="none"/>
-        </w:rPr>
-      </w:pPr>
-      <w:r>
-        <w:rPr>
-          <w:rFonts w:ascii="Times New Roman" w:eastAsia="Times New Roman" w:hAnsi="Times New Roman" w:cs="Times New Roman"/>
+        <w:jc w:val="both"/>
+        <w:rPr>
+          <w:rFonts w:ascii="Arial" w:eastAsia="Times New Roman" w:hAnsi="Arial" w:cs="Arial"/>
+          <w:kern w:val="0"/>
+          <w:lang w:eastAsia="es-CO"/>
+          <w14:ligatures w14:val="none"/>
+        </w:rPr>
+      </w:pPr>
+      <w:r>
+        <w:rPr>
+          <w:rFonts w:ascii="Arial" w:eastAsia="Times New Roman" w:hAnsi="Arial" w:cs="Arial"/>
           <w:b/>
           <w:bCs/>
+          <w:color w:val="153D63" w:themeColor="text2" w:themeTint="E6"/>
           <w:kern w:val="0"/>
           <w:lang w:eastAsia="es-CO"/>
           <w14:ligatures w14:val="none"/>
@@ -2497,7 +2706,7 @@
       </w:r>
       <w:r>
         <w:rPr>
-          <w:rFonts w:ascii="Times New Roman" w:eastAsia="Times New Roman" w:hAnsi="Times New Roman" w:cs="Times New Roman"/>
+          <w:rFonts w:ascii="Arial" w:eastAsia="Times New Roman" w:hAnsi="Arial" w:cs="Arial"/>
           <w:kern w:val="0"/>
           <w:lang w:eastAsia="es-CO"/>
           <w14:ligatures w14:val="none"/>
@@ -2506,7 +2715,7 @@
       </w:r>
       <w:r>
         <w:rPr>
-          <w:rFonts w:ascii="Times New Roman" w:eastAsia="Times New Roman" w:hAnsi="Times New Roman" w:cs="Times New Roman"/>
+          <w:rFonts w:ascii="Arial" w:eastAsia="Times New Roman" w:hAnsi="Arial" w:cs="Arial"/>
           <w:kern w:val="0"/>
           <w:lang w:eastAsia="es-CO"/>
           <w14:ligatures w14:val="none"/>
@@ -2522,18 +2731,20 @@
           <w:numId w:val="16"/>
         </w:numPr>
         <w:spacing w:before="100" w:beforeAutospacing="1" w:after="100" w:afterAutospacing="1" w:line="240" w:lineRule="auto"/>
-        <w:rPr>
-          <w:rFonts w:ascii="Times New Roman" w:eastAsia="Times New Roman" w:hAnsi="Times New Roman" w:cs="Times New Roman"/>
-          <w:kern w:val="0"/>
-          <w:lang w:eastAsia="es-CO"/>
-          <w14:ligatures w14:val="none"/>
-        </w:rPr>
-      </w:pPr>
-      <w:r>
-        <w:rPr>
-          <w:rFonts w:ascii="Times New Roman" w:eastAsia="Times New Roman" w:hAnsi="Times New Roman" w:cs="Times New Roman"/>
+        <w:jc w:val="both"/>
+        <w:rPr>
+          <w:rFonts w:ascii="Arial" w:eastAsia="Times New Roman" w:hAnsi="Arial" w:cs="Arial"/>
+          <w:kern w:val="0"/>
+          <w:lang w:eastAsia="es-CO"/>
+          <w14:ligatures w14:val="none"/>
+        </w:rPr>
+      </w:pPr>
+      <w:r>
+        <w:rPr>
+          <w:rFonts w:ascii="Arial" w:eastAsia="Times New Roman" w:hAnsi="Arial" w:cs="Arial"/>
           <w:b/>
           <w:bCs/>
+          <w:color w:val="153D63" w:themeColor="text2" w:themeTint="E6"/>
           <w:kern w:val="0"/>
           <w:lang w:eastAsia="es-CO"/>
           <w14:ligatures w14:val="none"/>
@@ -2542,7 +2753,7 @@
       </w:r>
       <w:r>
         <w:rPr>
-          <w:rFonts w:ascii="Times New Roman" w:eastAsia="Times New Roman" w:hAnsi="Times New Roman" w:cs="Times New Roman"/>
+          <w:rFonts w:ascii="Arial" w:eastAsia="Times New Roman" w:hAnsi="Arial" w:cs="Arial"/>
           <w:kern w:val="0"/>
           <w:lang w:eastAsia="es-CO"/>
           <w14:ligatures w14:val="none"/>
@@ -2557,18 +2768,20 @@
           <w:numId w:val="16"/>
         </w:numPr>
         <w:spacing w:before="100" w:beforeAutospacing="1" w:after="100" w:afterAutospacing="1" w:line="240" w:lineRule="auto"/>
-        <w:rPr>
-          <w:rFonts w:ascii="Times New Roman" w:eastAsia="Times New Roman" w:hAnsi="Times New Roman" w:cs="Times New Roman"/>
-          <w:kern w:val="0"/>
-          <w:lang w:eastAsia="es-CO"/>
-          <w14:ligatures w14:val="none"/>
-        </w:rPr>
-      </w:pPr>
-      <w:r>
-        <w:rPr>
-          <w:rFonts w:ascii="Times New Roman" w:eastAsia="Times New Roman" w:hAnsi="Times New Roman" w:cs="Times New Roman"/>
+        <w:jc w:val="both"/>
+        <w:rPr>
+          <w:rFonts w:ascii="Arial" w:eastAsia="Times New Roman" w:hAnsi="Arial" w:cs="Arial"/>
+          <w:kern w:val="0"/>
+          <w:lang w:eastAsia="es-CO"/>
+          <w14:ligatures w14:val="none"/>
+        </w:rPr>
+      </w:pPr>
+      <w:r>
+        <w:rPr>
+          <w:rFonts w:ascii="Arial" w:eastAsia="Times New Roman" w:hAnsi="Arial" w:cs="Arial"/>
           <w:b/>
           <w:bCs/>
+          <w:color w:val="153D63" w:themeColor="text2" w:themeTint="E6"/>
           <w:kern w:val="0"/>
           <w:lang w:eastAsia="es-CO"/>
           <w14:ligatures w14:val="none"/>
@@ -2577,7 +2790,7 @@
       </w:r>
       <w:r>
         <w:rPr>
-          <w:rFonts w:ascii="Times New Roman" w:eastAsia="Times New Roman" w:hAnsi="Times New Roman" w:cs="Times New Roman"/>
+          <w:rFonts w:ascii="Arial" w:eastAsia="Times New Roman" w:hAnsi="Arial" w:cs="Arial"/>
           <w:kern w:val="0"/>
           <w:lang w:eastAsia="es-CO"/>
           <w14:ligatures w14:val="none"/>
@@ -2588,43 +2801,29 @@
     <w:p>
       <w:pPr>
         <w:spacing w:before="100" w:beforeAutospacing="1" w:after="100" w:afterAutospacing="1" w:line="240" w:lineRule="auto"/>
+        <w:jc w:val="both"/>
         <w:outlineLvl w:val="1"/>
         <w:rPr>
-          <w:rFonts w:ascii="Times New Roman" w:eastAsia="Times New Roman" w:hAnsi="Times New Roman" w:cs="Times New Roman"/>
+          <w:rFonts w:ascii="Arial" w:eastAsia="Times New Roman" w:hAnsi="Arial" w:cs="Arial"/>
           <w:b/>
           <w:bCs/>
-          <w:kern w:val="0"/>
-          <w:sz w:val="36"/>
-          <w:szCs w:val="36"/>
-          <w:lang w:eastAsia="es-CO"/>
-          <w14:ligatures w14:val="none"/>
-        </w:rPr>
-      </w:pPr>
-      <w:r>
-        <w:rPr>
-          <w:rFonts w:ascii="Segoe UI Emoji" w:eastAsia="Times New Roman" w:hAnsi="Segoe UI Emoji" w:cs="Segoe UI Emoji"/>
+          <w:color w:val="153D63" w:themeColor="text2" w:themeTint="E6"/>
+          <w:kern w:val="0"/>
+          <w:lang w:eastAsia="es-CO"/>
+          <w14:ligatures w14:val="none"/>
+        </w:rPr>
+      </w:pPr>
+      <w:r>
+        <w:rPr>
+          <w:rFonts w:ascii="Arial" w:eastAsia="Times New Roman" w:hAnsi="Arial" w:cs="Arial"/>
           <w:b/>
           <w:bCs/>
-          <w:kern w:val="0"/>
-          <w:sz w:val="36"/>
-          <w:szCs w:val="36"/>
-          <w:lang w:eastAsia="es-CO"/>
-          <w14:ligatures w14:val="none"/>
-        </w:rPr>
-        <w:t>⚠️</w:t>
-      </w:r>
-      <w:r>
-        <w:rPr>
-          <w:rFonts w:ascii="Times New Roman" w:eastAsia="Times New Roman" w:hAnsi="Times New Roman" w:cs="Times New Roman"/>
-          <w:b/>
-          <w:bCs/>
-          <w:kern w:val="0"/>
-          <w:sz w:val="36"/>
-          <w:szCs w:val="36"/>
-          <w:lang w:eastAsia="es-CO"/>
-          <w14:ligatures w14:val="none"/>
-        </w:rPr>
-        <w:t xml:space="preserve"> Consideraciones de ingeniería</w:t>
+          <w:color w:val="153D63" w:themeColor="text2" w:themeTint="E6"/>
+          <w:kern w:val="0"/>
+          <w:lang w:eastAsia="es-CO"/>
+          <w14:ligatures w14:val="none"/>
+        </w:rPr>
+        <w:t>Consideraciones de ingeniería</w:t>
       </w:r>
     </w:p>
     <w:p>
@@ -2634,18 +2833,20 @@
           <w:numId w:val="17"/>
         </w:numPr>
         <w:spacing w:before="100" w:beforeAutospacing="1" w:after="100" w:afterAutospacing="1" w:line="240" w:lineRule="auto"/>
-        <w:rPr>
-          <w:rFonts w:ascii="Times New Roman" w:eastAsia="Times New Roman" w:hAnsi="Times New Roman" w:cs="Times New Roman"/>
-          <w:kern w:val="0"/>
-          <w:lang w:eastAsia="es-CO"/>
-          <w14:ligatures w14:val="none"/>
-        </w:rPr>
-      </w:pPr>
-      <w:r>
-        <w:rPr>
-          <w:rFonts w:ascii="Times New Roman" w:eastAsia="Times New Roman" w:hAnsi="Times New Roman" w:cs="Times New Roman"/>
+        <w:jc w:val="both"/>
+        <w:rPr>
+          <w:rFonts w:ascii="Arial" w:eastAsia="Times New Roman" w:hAnsi="Arial" w:cs="Arial"/>
+          <w:kern w:val="0"/>
+          <w:lang w:eastAsia="es-CO"/>
+          <w14:ligatures w14:val="none"/>
+        </w:rPr>
+      </w:pPr>
+      <w:r>
+        <w:rPr>
+          <w:rFonts w:ascii="Arial" w:eastAsia="Times New Roman" w:hAnsi="Arial" w:cs="Arial"/>
           <w:b/>
           <w:bCs/>
+          <w:color w:val="153D63" w:themeColor="text2" w:themeTint="E6"/>
           <w:kern w:val="0"/>
           <w:lang w:eastAsia="es-CO"/>
           <w14:ligatures w14:val="none"/>
@@ -2654,12 +2855,22 @@
       </w:r>
       <w:r>
         <w:rPr>
-          <w:rFonts w:ascii="Times New Roman" w:eastAsia="Times New Roman" w:hAnsi="Times New Roman" w:cs="Times New Roman"/>
-          <w:kern w:val="0"/>
-          <w:lang w:eastAsia="es-CO"/>
-          <w14:ligatures w14:val="none"/>
-        </w:rPr>
-        <w:t xml:space="preserve"> hasta 2A → batería debe soportar descargas rápidas.</w:t>
+          <w:rFonts w:ascii="Arial" w:eastAsia="Times New Roman" w:hAnsi="Arial" w:cs="Arial"/>
+          <w:color w:val="153D63" w:themeColor="text2" w:themeTint="E6"/>
+          <w:kern w:val="0"/>
+          <w:lang w:eastAsia="es-CO"/>
+          <w14:ligatures w14:val="none"/>
+        </w:rPr>
+        <w:t xml:space="preserve"> </w:t>
+      </w:r>
+      <w:r>
+        <w:rPr>
+          <w:rFonts w:ascii="Arial" w:eastAsia="Times New Roman" w:hAnsi="Arial" w:cs="Arial"/>
+          <w:kern w:val="0"/>
+          <w:lang w:eastAsia="es-CO"/>
+          <w14:ligatures w14:val="none"/>
+        </w:rPr>
+        <w:t>hasta 2A → batería debe soportar descargas rápidas.</w:t>
       </w:r>
     </w:p>
     <w:p>
@@ -2669,18 +2880,20 @@
           <w:numId w:val="17"/>
         </w:numPr>
         <w:spacing w:before="100" w:beforeAutospacing="1" w:after="100" w:afterAutospacing="1" w:line="240" w:lineRule="auto"/>
-        <w:rPr>
-          <w:rFonts w:ascii="Times New Roman" w:eastAsia="Times New Roman" w:hAnsi="Times New Roman" w:cs="Times New Roman"/>
-          <w:kern w:val="0"/>
-          <w:lang w:eastAsia="es-CO"/>
-          <w14:ligatures w14:val="none"/>
-        </w:rPr>
-      </w:pPr>
-      <w:r>
-        <w:rPr>
-          <w:rFonts w:ascii="Times New Roman" w:eastAsia="Times New Roman" w:hAnsi="Times New Roman" w:cs="Times New Roman"/>
+        <w:jc w:val="both"/>
+        <w:rPr>
+          <w:rFonts w:ascii="Arial" w:eastAsia="Times New Roman" w:hAnsi="Arial" w:cs="Arial"/>
+          <w:kern w:val="0"/>
+          <w:lang w:eastAsia="es-CO"/>
+          <w14:ligatures w14:val="none"/>
+        </w:rPr>
+      </w:pPr>
+      <w:r>
+        <w:rPr>
+          <w:rFonts w:ascii="Arial" w:eastAsia="Times New Roman" w:hAnsi="Arial" w:cs="Arial"/>
           <w:b/>
           <w:bCs/>
+          <w:color w:val="153D63" w:themeColor="text2" w:themeTint="E6"/>
           <w:kern w:val="0"/>
           <w:lang w:eastAsia="es-CO"/>
           <w14:ligatures w14:val="none"/>
@@ -2689,12 +2902,22 @@
       </w:r>
       <w:r>
         <w:rPr>
-          <w:rFonts w:ascii="Times New Roman" w:eastAsia="Times New Roman" w:hAnsi="Times New Roman" w:cs="Times New Roman"/>
-          <w:kern w:val="0"/>
-          <w:lang w:eastAsia="es-CO"/>
-          <w14:ligatures w14:val="none"/>
-        </w:rPr>
-        <w:t xml:space="preserve"> disipación mínima, pero evitar encierro metálico que bloquee RF.</w:t>
+          <w:rFonts w:ascii="Arial" w:eastAsia="Times New Roman" w:hAnsi="Arial" w:cs="Arial"/>
+          <w:color w:val="153D63" w:themeColor="text2" w:themeTint="E6"/>
+          <w:kern w:val="0"/>
+          <w:lang w:eastAsia="es-CO"/>
+          <w14:ligatures w14:val="none"/>
+        </w:rPr>
+        <w:t xml:space="preserve"> </w:t>
+      </w:r>
+      <w:r>
+        <w:rPr>
+          <w:rFonts w:ascii="Arial" w:eastAsia="Times New Roman" w:hAnsi="Arial" w:cs="Arial"/>
+          <w:kern w:val="0"/>
+          <w:lang w:eastAsia="es-CO"/>
+          <w14:ligatures w14:val="none"/>
+        </w:rPr>
+        <w:t>disipación mínima, pero evitar encierro metálico que bloquee RF.</w:t>
       </w:r>
     </w:p>
     <w:p>
@@ -2704,18 +2927,20 @@
           <w:numId w:val="17"/>
         </w:numPr>
         <w:spacing w:before="100" w:beforeAutospacing="1" w:after="100" w:afterAutospacing="1" w:line="240" w:lineRule="auto"/>
-        <w:rPr>
-          <w:rFonts w:ascii="Times New Roman" w:eastAsia="Times New Roman" w:hAnsi="Times New Roman" w:cs="Times New Roman"/>
-          <w:kern w:val="0"/>
-          <w:lang w:eastAsia="es-CO"/>
-          <w14:ligatures w14:val="none"/>
-        </w:rPr>
-      </w:pPr>
-      <w:r>
-        <w:rPr>
-          <w:rFonts w:ascii="Times New Roman" w:eastAsia="Times New Roman" w:hAnsi="Times New Roman" w:cs="Times New Roman"/>
+        <w:jc w:val="both"/>
+        <w:rPr>
+          <w:rFonts w:ascii="Arial" w:eastAsia="Times New Roman" w:hAnsi="Arial" w:cs="Arial"/>
+          <w:kern w:val="0"/>
+          <w:lang w:eastAsia="es-CO"/>
+          <w14:ligatures w14:val="none"/>
+        </w:rPr>
+      </w:pPr>
+      <w:r>
+        <w:rPr>
+          <w:rFonts w:ascii="Arial" w:eastAsia="Times New Roman" w:hAnsi="Arial" w:cs="Arial"/>
           <w:b/>
           <w:bCs/>
+          <w:color w:val="153D63" w:themeColor="text2" w:themeTint="E6"/>
           <w:kern w:val="0"/>
           <w:lang w:eastAsia="es-CO"/>
           <w14:ligatures w14:val="none"/>
@@ -2724,17 +2949,27 @@
       </w:r>
       <w:r>
         <w:rPr>
-          <w:rFonts w:ascii="Times New Roman" w:eastAsia="Times New Roman" w:hAnsi="Times New Roman" w:cs="Times New Roman"/>
-          <w:kern w:val="0"/>
-          <w:lang w:eastAsia="es-CO"/>
-          <w14:ligatures w14:val="none"/>
-        </w:rPr>
-        <w:t xml:space="preserve"> usar AT </w:t>
+          <w:rFonts w:ascii="Arial" w:eastAsia="Times New Roman" w:hAnsi="Arial" w:cs="Arial"/>
+          <w:color w:val="153D63" w:themeColor="text2" w:themeTint="E6"/>
+          <w:kern w:val="0"/>
+          <w:lang w:eastAsia="es-CO"/>
+          <w14:ligatures w14:val="none"/>
+        </w:rPr>
+        <w:t xml:space="preserve"> </w:t>
+      </w:r>
+      <w:r>
+        <w:rPr>
+          <w:rFonts w:ascii="Arial" w:eastAsia="Times New Roman" w:hAnsi="Arial" w:cs="Arial"/>
+          <w:kern w:val="0"/>
+          <w:lang w:eastAsia="es-CO"/>
+          <w14:ligatures w14:val="none"/>
+        </w:rPr>
+        <w:t xml:space="preserve">usar AT </w:t>
       </w:r>
       <w:proofErr w:type="spellStart"/>
       <w:r>
         <w:rPr>
-          <w:rFonts w:ascii="Times New Roman" w:eastAsia="Times New Roman" w:hAnsi="Times New Roman" w:cs="Times New Roman"/>
+          <w:rFonts w:ascii="Arial" w:eastAsia="Times New Roman" w:hAnsi="Arial" w:cs="Arial"/>
           <w:kern w:val="0"/>
           <w:lang w:eastAsia="es-CO"/>
           <w14:ligatures w14:val="none"/>
@@ -2744,7 +2979,7 @@
       <w:proofErr w:type="spellEnd"/>
       <w:r>
         <w:rPr>
-          <w:rFonts w:ascii="Times New Roman" w:eastAsia="Times New Roman" w:hAnsi="Times New Roman" w:cs="Times New Roman"/>
+          <w:rFonts w:ascii="Arial" w:eastAsia="Times New Roman" w:hAnsi="Arial" w:cs="Arial"/>
           <w:kern w:val="0"/>
           <w:lang w:eastAsia="es-CO"/>
           <w14:ligatures w14:val="none"/>
@@ -2754,7 +2989,7 @@
       <w:proofErr w:type="spellStart"/>
       <w:r>
         <w:rPr>
-          <w:rFonts w:ascii="Times New Roman" w:eastAsia="Times New Roman" w:hAnsi="Times New Roman" w:cs="Times New Roman"/>
+          <w:rFonts w:ascii="Arial" w:eastAsia="Times New Roman" w:hAnsi="Arial" w:cs="Arial"/>
           <w:kern w:val="0"/>
           <w:lang w:eastAsia="es-CO"/>
           <w14:ligatures w14:val="none"/>
@@ -2764,7 +2999,7 @@
       <w:proofErr w:type="spellEnd"/>
       <w:r>
         <w:rPr>
-          <w:rFonts w:ascii="Times New Roman" w:eastAsia="Times New Roman" w:hAnsi="Times New Roman" w:cs="Times New Roman"/>
+          <w:rFonts w:ascii="Arial" w:eastAsia="Times New Roman" w:hAnsi="Arial" w:cs="Arial"/>
           <w:kern w:val="0"/>
           <w:lang w:eastAsia="es-CO"/>
           <w14:ligatures w14:val="none"/>
@@ -2779,18 +3014,20 @@
           <w:numId w:val="17"/>
         </w:numPr>
         <w:spacing w:before="100" w:beforeAutospacing="1" w:after="100" w:afterAutospacing="1" w:line="240" w:lineRule="auto"/>
-        <w:rPr>
-          <w:rFonts w:ascii="Times New Roman" w:eastAsia="Times New Roman" w:hAnsi="Times New Roman" w:cs="Times New Roman"/>
-          <w:kern w:val="0"/>
-          <w:lang w:eastAsia="es-CO"/>
-          <w14:ligatures w14:val="none"/>
-        </w:rPr>
-      </w:pPr>
-      <w:r>
-        <w:rPr>
-          <w:rFonts w:ascii="Times New Roman" w:eastAsia="Times New Roman" w:hAnsi="Times New Roman" w:cs="Times New Roman"/>
+        <w:jc w:val="both"/>
+        <w:rPr>
+          <w:rFonts w:ascii="Arial" w:eastAsia="Times New Roman" w:hAnsi="Arial" w:cs="Arial"/>
+          <w:kern w:val="0"/>
+          <w:lang w:eastAsia="es-CO"/>
+          <w14:ligatures w14:val="none"/>
+        </w:rPr>
+      </w:pPr>
+      <w:r>
+        <w:rPr>
+          <w:rFonts w:ascii="Arial" w:eastAsia="Times New Roman" w:hAnsi="Arial" w:cs="Arial"/>
           <w:b/>
           <w:bCs/>
+          <w:color w:val="153D63" w:themeColor="text2" w:themeTint="E6"/>
           <w:kern w:val="0"/>
           <w:lang w:eastAsia="es-CO"/>
           <w14:ligatures w14:val="none"/>
@@ -2799,91 +3036,115 @@
       </w:r>
       <w:r>
         <w:rPr>
-          <w:rFonts w:ascii="Times New Roman" w:eastAsia="Times New Roman" w:hAnsi="Times New Roman" w:cs="Times New Roman"/>
-          <w:kern w:val="0"/>
-          <w:lang w:eastAsia="es-CO"/>
-          <w14:ligatures w14:val="none"/>
-        </w:rPr>
-        <w:t xml:space="preserve"> en Colombia, dispositivos GSM deben cumplir normas de la CRC (Comisión de Regulación de Comunicaciones).</w:t>
+          <w:rFonts w:ascii="Arial" w:eastAsia="Times New Roman" w:hAnsi="Arial" w:cs="Arial"/>
+          <w:color w:val="153D63" w:themeColor="text2" w:themeTint="E6"/>
+          <w:kern w:val="0"/>
+          <w:lang w:eastAsia="es-CO"/>
+          <w14:ligatures w14:val="none"/>
+        </w:rPr>
+        <w:t xml:space="preserve"> </w:t>
+      </w:r>
+      <w:r>
+        <w:rPr>
+          <w:rFonts w:ascii="Arial" w:eastAsia="Times New Roman" w:hAnsi="Arial" w:cs="Arial"/>
+          <w:kern w:val="0"/>
+          <w:lang w:eastAsia="es-CO"/>
+          <w14:ligatures w14:val="none"/>
+        </w:rPr>
+        <w:t>en Colombia, dispositivos GSM deben cumplir normas de la CRC (Comisión de Regulación de Comunicaciones).</w:t>
       </w:r>
     </w:p>
     <w:p>
       <w:pPr>
         <w:spacing w:before="100" w:beforeAutospacing="1" w:after="100" w:afterAutospacing="1" w:line="240" w:lineRule="auto"/>
-        <w:rPr>
-          <w:rFonts w:ascii="Times New Roman" w:eastAsia="Times New Roman" w:hAnsi="Times New Roman" w:cs="Times New Roman"/>
-          <w:kern w:val="0"/>
-          <w:lang w:eastAsia="es-CO"/>
-          <w14:ligatures w14:val="none"/>
-        </w:rPr>
-      </w:pPr>
-      <w:proofErr w:type="gramStart"/>
-      <w:r>
-        <w:rPr>
-          <w:rFonts w:ascii="Segoe UI Emoji" w:eastAsia="Times New Roman" w:hAnsi="Segoe UI Emoji" w:cs="Segoe UI Emoji"/>
-          <w:kern w:val="0"/>
-          <w:lang w:eastAsia="es-CO"/>
-          <w14:ligatures w14:val="none"/>
-        </w:rPr>
-        <w:lastRenderedPageBreak/>
-        <w:t>👉</w:t>
-      </w:r>
-      <w:proofErr w:type="gramEnd"/>
-      <w:r>
-        <w:rPr>
-          <w:rFonts w:ascii="Times New Roman" w:eastAsia="Times New Roman" w:hAnsi="Times New Roman" w:cs="Times New Roman"/>
-          <w:kern w:val="0"/>
-          <w:lang w:eastAsia="es-CO"/>
-          <w14:ligatures w14:val="none"/>
-        </w:rPr>
-        <w:t xml:space="preserve"> En resumen: El </w:t>
-      </w:r>
-      <w:r>
-        <w:rPr>
-          <w:rFonts w:ascii="Times New Roman" w:eastAsia="Times New Roman" w:hAnsi="Times New Roman" w:cs="Times New Roman"/>
+        <w:jc w:val="both"/>
+        <w:rPr>
+          <w:rFonts w:ascii="Arial" w:eastAsia="Times New Roman" w:hAnsi="Arial" w:cs="Arial"/>
+          <w:kern w:val="0"/>
+          <w:lang w:eastAsia="es-CO"/>
+          <w14:ligatures w14:val="none"/>
+        </w:rPr>
+      </w:pPr>
+    </w:p>
+    <w:p>
+      <w:pPr>
+        <w:spacing w:before="100" w:beforeAutospacing="1" w:after="100" w:afterAutospacing="1" w:line="240" w:lineRule="auto"/>
+        <w:jc w:val="both"/>
+        <w:rPr>
+          <w:rFonts w:ascii="Arial" w:eastAsia="Times New Roman" w:hAnsi="Arial" w:cs="Arial"/>
+          <w:kern w:val="0"/>
+          <w:lang w:eastAsia="es-CO"/>
+          <w14:ligatures w14:val="none"/>
+        </w:rPr>
+      </w:pPr>
+    </w:p>
+    <w:p>
+      <w:pPr>
+        <w:spacing w:before="100" w:beforeAutospacing="1" w:after="100" w:afterAutospacing="1" w:line="240" w:lineRule="auto"/>
+        <w:jc w:val="both"/>
+        <w:rPr>
+          <w:rFonts w:ascii="Arial" w:eastAsia="Times New Roman" w:hAnsi="Arial" w:cs="Arial"/>
           <w:b/>
           <w:bCs/>
-          <w:kern w:val="0"/>
-          <w:lang w:eastAsia="es-CO"/>
-          <w14:ligatures w14:val="none"/>
-        </w:rPr>
-        <w:t>A9G es un sistema completo de comunicación y posicionamiento</w:t>
-      </w:r>
-      <w:r>
-        <w:rPr>
-          <w:rFonts w:ascii="Times New Roman" w:eastAsia="Times New Roman" w:hAnsi="Times New Roman" w:cs="Times New Roman"/>
-          <w:kern w:val="0"/>
-          <w:lang w:eastAsia="es-CO"/>
-          <w14:ligatures w14:val="none"/>
-        </w:rPr>
-        <w:t xml:space="preserve">, pero requiere </w:t>
-      </w:r>
-      <w:r>
-        <w:rPr>
-          <w:rFonts w:ascii="Times New Roman" w:eastAsia="Times New Roman" w:hAnsi="Times New Roman" w:cs="Times New Roman"/>
+          <w:color w:val="153D63" w:themeColor="text2" w:themeTint="E6"/>
+          <w:kern w:val="0"/>
+          <w:lang w:eastAsia="es-CO"/>
+          <w14:ligatures w14:val="none"/>
+        </w:rPr>
+      </w:pPr>
+      <w:r>
+        <w:rPr>
+          <w:rFonts w:ascii="Arial" w:eastAsia="Times New Roman" w:hAnsi="Arial" w:cs="Arial"/>
           <w:b/>
           <w:bCs/>
-          <w:kern w:val="0"/>
-          <w:lang w:eastAsia="es-CO"/>
-          <w14:ligatures w14:val="none"/>
-        </w:rPr>
-        <w:t>ingeniería de energía (batería), RF (antenas), y PCB (planos de tierra, conectores)</w:t>
-      </w:r>
-      <w:r>
-        <w:rPr>
-          <w:rFonts w:ascii="Times New Roman" w:eastAsia="Times New Roman" w:hAnsi="Times New Roman" w:cs="Times New Roman"/>
-          <w:kern w:val="0"/>
-          <w:lang w:eastAsia="es-CO"/>
-          <w14:ligatures w14:val="none"/>
-        </w:rPr>
-        <w:t xml:space="preserve"> para funcionar de forma confiable en un collar compacto.</w:t>
+          <w:color w:val="153D63" w:themeColor="text2" w:themeTint="E6"/>
+          <w:kern w:val="0"/>
+          <w:lang w:eastAsia="es-CO"/>
+          <w14:ligatures w14:val="none"/>
+        </w:rPr>
+        <w:lastRenderedPageBreak/>
+        <w:t xml:space="preserve">En resumen: </w:t>
       </w:r>
     </w:p>
     <w:p>
       <w:pPr>
+        <w:spacing w:before="100" w:beforeAutospacing="1" w:after="100" w:afterAutospacing="1" w:line="240" w:lineRule="auto"/>
+        <w:jc w:val="both"/>
+        <w:rPr>
+          <w:rFonts w:ascii="Arial" w:eastAsia="Times New Roman" w:hAnsi="Arial" w:cs="Arial"/>
+          <w:kern w:val="0"/>
+          <w:lang w:eastAsia="es-CO"/>
+          <w14:ligatures w14:val="none"/>
+        </w:rPr>
+      </w:pPr>
+      <w:r>
+        <w:rPr>
+          <w:rFonts w:ascii="Arial" w:eastAsia="Times New Roman" w:hAnsi="Arial" w:cs="Arial"/>
+          <w:kern w:val="0"/>
+          <w:lang w:eastAsia="es-CO"/>
+          <w14:ligatures w14:val="none"/>
+        </w:rPr>
+        <w:t>El A9G es un sistema completo de comunicación y posicionamiento, pero requiere ingeniería de energía (batería), RF (antenas), y PCB (planos de tierra, conectores) para funcionar de forma confiable en un collar compacto.</w:t>
+      </w:r>
+    </w:p>
+    <w:p>
+      <w:pPr>
         <w:pStyle w:val="Ttulo2"/>
-      </w:pPr>
-      <w:r>
+        <w:jc w:val="both"/>
+        <w:rPr>
+          <w:rFonts w:ascii="Arial" w:hAnsi="Arial" w:cs="Arial"/>
+          <w:color w:val="153D63" w:themeColor="text2" w:themeTint="E6"/>
+          <w:sz w:val="24"/>
+          <w:szCs w:val="24"/>
+        </w:rPr>
+      </w:pPr>
+      <w:r>
+        <w:rPr>
+          <w:rFonts w:ascii="Arial" w:hAnsi="Arial" w:cs="Arial"/>
+          <w:color w:val="153D63" w:themeColor="text2" w:themeTint="E6"/>
+          <w:sz w:val="24"/>
+          <w:szCs w:val="24"/>
+        </w:rPr>
         <w:t>Glosario de términos del A9G</w:t>
       </w:r>
     </w:p>
@@ -2894,26 +3155,51 @@
           <w:ilvl w:val="0"/>
           <w:numId w:val="18"/>
         </w:numPr>
+        <w:jc w:val="both"/>
+        <w:rPr>
+          <w:rFonts w:ascii="Arial" w:hAnsi="Arial" w:cs="Arial"/>
+        </w:rPr>
       </w:pPr>
       <w:r>
         <w:rPr>
           <w:rStyle w:val="Textoennegrita"/>
+          <w:rFonts w:ascii="Arial" w:hAnsi="Arial" w:cs="Arial"/>
+          <w:color w:val="153D63" w:themeColor="text2" w:themeTint="E6"/>
         </w:rPr>
         <w:t>A9G</w:t>
       </w:r>
       <w:r>
-        <w:t xml:space="preserve">: Módulo de </w:t>
+        <w:rPr>
+          <w:rFonts w:ascii="Arial" w:hAnsi="Arial" w:cs="Arial"/>
+          <w:color w:val="153D63" w:themeColor="text2" w:themeTint="E6"/>
+        </w:rPr>
+        <w:t>:</w:t>
+      </w:r>
+      <w:r>
+        <w:rPr>
+          <w:rFonts w:ascii="Arial" w:hAnsi="Arial" w:cs="Arial"/>
+        </w:rPr>
+        <w:t xml:space="preserve"> Módulo de </w:t>
       </w:r>
       <w:proofErr w:type="spellStart"/>
       <w:r>
+        <w:rPr>
+          <w:rFonts w:ascii="Arial" w:hAnsi="Arial" w:cs="Arial"/>
+        </w:rPr>
         <w:t>Ai</w:t>
       </w:r>
       <w:r>
+        <w:rPr>
+          <w:rFonts w:ascii="Arial" w:hAnsi="Arial" w:cs="Arial"/>
+        </w:rPr>
         <w:noBreakHyphen/>
         <w:t>Thinker</w:t>
       </w:r>
       <w:proofErr w:type="spellEnd"/>
       <w:r>
+        <w:rPr>
+          <w:rFonts w:ascii="Arial" w:hAnsi="Arial" w:cs="Arial"/>
+        </w:rPr>
         <w:t xml:space="preserve"> que integra GSM/GPRS (2G) y GPS/BDS en un solo chip, usado para rastreo y comunicación IoT.</w:t>
       </w:r>
     </w:p>
@@ -2924,11 +3210,17 @@
           <w:ilvl w:val="0"/>
           <w:numId w:val="18"/>
         </w:numPr>
+        <w:jc w:val="both"/>
+        <w:rPr>
+          <w:rFonts w:ascii="Arial" w:hAnsi="Arial" w:cs="Arial"/>
+        </w:rPr>
       </w:pPr>
       <w:proofErr w:type="spellStart"/>
       <w:r>
         <w:rPr>
           <w:rStyle w:val="Textoennegrita"/>
+          <w:rFonts w:ascii="Arial" w:hAnsi="Arial" w:cs="Arial"/>
+          <w:color w:val="153D63" w:themeColor="text2" w:themeTint="E6"/>
         </w:rPr>
         <w:t>SoC</w:t>
       </w:r>
@@ -2936,6 +3228,8 @@
       <w:r>
         <w:rPr>
           <w:rStyle w:val="Textoennegrita"/>
+          <w:rFonts w:ascii="Arial" w:hAnsi="Arial" w:cs="Arial"/>
+          <w:color w:val="153D63" w:themeColor="text2" w:themeTint="E6"/>
         </w:rPr>
         <w:t xml:space="preserve"> (System </w:t>
       </w:r>
@@ -2943,6 +3237,8 @@
       <w:r>
         <w:rPr>
           <w:rStyle w:val="Textoennegrita"/>
+          <w:rFonts w:ascii="Arial" w:hAnsi="Arial" w:cs="Arial"/>
+          <w:color w:val="153D63" w:themeColor="text2" w:themeTint="E6"/>
         </w:rPr>
         <w:t>on</w:t>
       </w:r>
@@ -2950,11 +3246,23 @@
       <w:r>
         <w:rPr>
           <w:rStyle w:val="Textoennegrita"/>
+          <w:rFonts w:ascii="Arial" w:hAnsi="Arial" w:cs="Arial"/>
+          <w:color w:val="153D63" w:themeColor="text2" w:themeTint="E6"/>
         </w:rPr>
         <w:t xml:space="preserve"> Chip)</w:t>
       </w:r>
       <w:r>
-        <w:t>: Circuito integrado que combina CPU, memoria, periféricos y radios en un solo encapsulado.</w:t>
+        <w:rPr>
+          <w:rFonts w:ascii="Arial" w:hAnsi="Arial" w:cs="Arial"/>
+          <w:color w:val="153D63" w:themeColor="text2" w:themeTint="E6"/>
+        </w:rPr>
+        <w:t xml:space="preserve">: </w:t>
+      </w:r>
+      <w:r>
+        <w:rPr>
+          <w:rFonts w:ascii="Arial" w:hAnsi="Arial" w:cs="Arial"/>
+        </w:rPr>
+        <w:t>Circuito integrado que combina CPU, memoria, periféricos y radios en un solo encapsulado.</w:t>
       </w:r>
     </w:p>
     <w:p>
@@ -2964,22 +3272,44 @@
           <w:ilvl w:val="0"/>
           <w:numId w:val="18"/>
         </w:numPr>
+        <w:jc w:val="both"/>
+        <w:rPr>
+          <w:rFonts w:ascii="Arial" w:hAnsi="Arial" w:cs="Arial"/>
+        </w:rPr>
       </w:pPr>
       <w:r>
         <w:rPr>
           <w:rStyle w:val="Textoennegrita"/>
+          <w:rFonts w:ascii="Arial" w:hAnsi="Arial" w:cs="Arial"/>
+          <w:color w:val="153D63" w:themeColor="text2" w:themeTint="E6"/>
         </w:rPr>
         <w:t>CPU RDA8955</w:t>
       </w:r>
       <w:r>
-        <w:t xml:space="preserve">: Procesador ARM9 dentro del A9G, encargado de ejecutar firmware, AT </w:t>
+        <w:rPr>
+          <w:rFonts w:ascii="Arial" w:hAnsi="Arial" w:cs="Arial"/>
+          <w:color w:val="153D63" w:themeColor="text2" w:themeTint="E6"/>
+        </w:rPr>
+        <w:t xml:space="preserve">: </w:t>
+      </w:r>
+      <w:r>
+        <w:rPr>
+          <w:rFonts w:ascii="Arial" w:hAnsi="Arial" w:cs="Arial"/>
+        </w:rPr>
+        <w:t xml:space="preserve">Procesador ARM9 dentro del A9G, encargado de ejecutar firmware, AT </w:t>
       </w:r>
       <w:proofErr w:type="spellStart"/>
       <w:r>
+        <w:rPr>
+          <w:rFonts w:ascii="Arial" w:hAnsi="Arial" w:cs="Arial"/>
+        </w:rPr>
         <w:t>commands</w:t>
       </w:r>
       <w:proofErr w:type="spellEnd"/>
       <w:r>
+        <w:rPr>
+          <w:rFonts w:ascii="Arial" w:hAnsi="Arial" w:cs="Arial"/>
+        </w:rPr>
         <w:t xml:space="preserve"> y scripts.</w:t>
       </w:r>
     </w:p>
@@ -2990,15 +3320,31 @@
           <w:ilvl w:val="0"/>
           <w:numId w:val="18"/>
         </w:numPr>
+        <w:jc w:val="both"/>
+        <w:rPr>
+          <w:rFonts w:ascii="Arial" w:hAnsi="Arial" w:cs="Arial"/>
+        </w:rPr>
       </w:pPr>
       <w:r>
         <w:rPr>
           <w:rStyle w:val="Textoennegrita"/>
+          <w:rFonts w:ascii="Arial" w:hAnsi="Arial" w:cs="Arial"/>
+          <w:color w:val="153D63" w:themeColor="text2" w:themeTint="E6"/>
         </w:rPr>
         <w:t>GSM/GPRS (2G)</w:t>
       </w:r>
       <w:r>
-        <w:t>: Tecnología celular de segunda generación. GSM maneja voz y SMS; GPRS permite transmisión de datos (TCP/UDP/HTTP/MQTT).</w:t>
+        <w:rPr>
+          <w:rFonts w:ascii="Arial" w:hAnsi="Arial" w:cs="Arial"/>
+          <w:color w:val="153D63" w:themeColor="text2" w:themeTint="E6"/>
+        </w:rPr>
+        <w:t xml:space="preserve">: </w:t>
+      </w:r>
+      <w:r>
+        <w:rPr>
+          <w:rFonts w:ascii="Arial" w:hAnsi="Arial" w:cs="Arial"/>
+        </w:rPr>
+        <w:t>Tecnología celular de segunda generación. GSM maneja voz y SMS; GPRS permite transmisión de datos (TCP/UDP/HTTP/MQTT).</w:t>
       </w:r>
     </w:p>
     <w:p>
@@ -3008,14 +3354,23 @@
           <w:ilvl w:val="0"/>
           <w:numId w:val="18"/>
         </w:numPr>
+        <w:jc w:val="both"/>
+        <w:rPr>
+          <w:rFonts w:ascii="Arial" w:hAnsi="Arial" w:cs="Arial"/>
+        </w:rPr>
       </w:pPr>
       <w:r>
         <w:rPr>
           <w:rStyle w:val="Textoennegrita"/>
+          <w:rFonts w:ascii="Arial" w:hAnsi="Arial" w:cs="Arial"/>
+          <w:color w:val="153D63" w:themeColor="text2" w:themeTint="E6"/>
         </w:rPr>
         <w:t>GPS/BDS</w:t>
       </w:r>
       <w:r>
+        <w:rPr>
+          <w:rFonts w:ascii="Arial" w:hAnsi="Arial" w:cs="Arial"/>
+        </w:rPr>
         <w:t>: Sistemas de posicionamiento satelital. GPS (americano) y BDS (chino) entregan coordenadas de ubicación.</w:t>
       </w:r>
     </w:p>
@@ -3026,15 +3381,31 @@
           <w:ilvl w:val="0"/>
           <w:numId w:val="18"/>
         </w:numPr>
+        <w:jc w:val="both"/>
+        <w:rPr>
+          <w:rFonts w:ascii="Arial" w:hAnsi="Arial" w:cs="Arial"/>
+        </w:rPr>
       </w:pPr>
       <w:r>
         <w:rPr>
           <w:rStyle w:val="Textoennegrita"/>
+          <w:rFonts w:ascii="Arial" w:hAnsi="Arial" w:cs="Arial"/>
+          <w:color w:val="153D63" w:themeColor="text2" w:themeTint="E6"/>
         </w:rPr>
         <w:t>NMEA</w:t>
       </w:r>
       <w:r>
-        <w:t>: Formato estándar de salida de datos GPS (ejemplo: latitud, longitud, velocidad).</w:t>
+        <w:rPr>
+          <w:rFonts w:ascii="Arial" w:hAnsi="Arial" w:cs="Arial"/>
+          <w:color w:val="153D63" w:themeColor="text2" w:themeTint="E6"/>
+        </w:rPr>
+        <w:t xml:space="preserve">: </w:t>
+      </w:r>
+      <w:r>
+        <w:rPr>
+          <w:rFonts w:ascii="Arial" w:hAnsi="Arial" w:cs="Arial"/>
+        </w:rPr>
+        <w:t>Formato estándar de salida de datos GPS (ejemplo: latitud, longitud, velocidad).</w:t>
       </w:r>
     </w:p>
     <w:p>
@@ -3044,10 +3415,16 @@
           <w:ilvl w:val="0"/>
           <w:numId w:val="18"/>
         </w:numPr>
+        <w:jc w:val="both"/>
+        <w:rPr>
+          <w:rFonts w:ascii="Arial" w:hAnsi="Arial" w:cs="Arial"/>
+        </w:rPr>
       </w:pPr>
       <w:r>
         <w:rPr>
           <w:rStyle w:val="Textoennegrita"/>
+          <w:rFonts w:ascii="Arial" w:hAnsi="Arial" w:cs="Arial"/>
+          <w:color w:val="153D63" w:themeColor="text2" w:themeTint="E6"/>
         </w:rPr>
         <w:t xml:space="preserve">AT </w:t>
       </w:r>
@@ -3055,20 +3432,38 @@
       <w:r>
         <w:rPr>
           <w:rStyle w:val="Textoennegrita"/>
+          <w:rFonts w:ascii="Arial" w:hAnsi="Arial" w:cs="Arial"/>
+          <w:color w:val="153D63" w:themeColor="text2" w:themeTint="E6"/>
         </w:rPr>
         <w:t>commands</w:t>
       </w:r>
       <w:proofErr w:type="spellEnd"/>
       <w:r>
-        <w:t xml:space="preserve">: Conjunto de comandos de texto para controlar el módem GSM/GPRS y el GPS (ejemplo: </w:t>
+        <w:rPr>
+          <w:rFonts w:ascii="Arial" w:hAnsi="Arial" w:cs="Arial"/>
+          <w:color w:val="153D63" w:themeColor="text2" w:themeTint="E6"/>
+        </w:rPr>
+        <w:t xml:space="preserve">: </w:t>
+      </w:r>
+      <w:r>
+        <w:rPr>
+          <w:rFonts w:ascii="Arial" w:hAnsi="Arial" w:cs="Arial"/>
+        </w:rPr>
+        <w:t xml:space="preserve">Conjunto de comandos de texto para controlar el módem GSM/GPRS y el GPS (ejemplo: </w:t>
       </w:r>
       <w:r>
         <w:rPr>
           <w:rStyle w:val="CdigoHTML"/>
+          <w:rFonts w:ascii="Arial" w:hAnsi="Arial" w:cs="Arial"/>
+          <w:sz w:val="24"/>
+          <w:szCs w:val="24"/>
         </w:rPr>
         <w:t>AT+CGATT</w:t>
       </w:r>
       <w:r>
+        <w:rPr>
+          <w:rFonts w:ascii="Arial" w:hAnsi="Arial" w:cs="Arial"/>
+        </w:rPr>
         <w:t xml:space="preserve"> para adjuntar a red).</w:t>
       </w:r>
     </w:p>
@@ -3079,15 +3474,31 @@
           <w:ilvl w:val="0"/>
           <w:numId w:val="18"/>
         </w:numPr>
+        <w:jc w:val="both"/>
+        <w:rPr>
+          <w:rFonts w:ascii="Arial" w:hAnsi="Arial" w:cs="Arial"/>
+        </w:rPr>
       </w:pPr>
       <w:r>
         <w:rPr>
           <w:rStyle w:val="Textoennegrita"/>
+          <w:rFonts w:ascii="Arial" w:hAnsi="Arial" w:cs="Arial"/>
+          <w:color w:val="153D63" w:themeColor="text2" w:themeTint="E6"/>
         </w:rPr>
         <w:t>UART (TX/RX)</w:t>
       </w:r>
       <w:r>
-        <w:t>: Interfaz serial asíncrona usada para comunicación entre el A9G y un microcontrolador o PC.</w:t>
+        <w:rPr>
+          <w:rFonts w:ascii="Arial" w:hAnsi="Arial" w:cs="Arial"/>
+          <w:color w:val="153D63" w:themeColor="text2" w:themeTint="E6"/>
+        </w:rPr>
+        <w:t xml:space="preserve">: </w:t>
+      </w:r>
+      <w:r>
+        <w:rPr>
+          <w:rFonts w:ascii="Arial" w:hAnsi="Arial" w:cs="Arial"/>
+        </w:rPr>
+        <w:t>Interfaz serial asíncrona usada para comunicación entre el A9G y un microcontrolador o PC.</w:t>
       </w:r>
     </w:p>
     <w:p>
@@ -3097,15 +3508,31 @@
           <w:ilvl w:val="0"/>
           <w:numId w:val="18"/>
         </w:numPr>
+        <w:jc w:val="both"/>
+        <w:rPr>
+          <w:rFonts w:ascii="Arial" w:hAnsi="Arial" w:cs="Arial"/>
+        </w:rPr>
       </w:pPr>
       <w:r>
         <w:rPr>
           <w:rStyle w:val="Textoennegrita"/>
+          <w:rFonts w:ascii="Arial" w:hAnsi="Arial" w:cs="Arial"/>
+          <w:color w:val="153D63" w:themeColor="text2" w:themeTint="E6"/>
         </w:rPr>
         <w:t>USB D+/D-</w:t>
       </w:r>
       <w:r>
-        <w:t>: Líneas de datos del puerto USB, usadas para programación y carga.</w:t>
+        <w:rPr>
+          <w:rFonts w:ascii="Arial" w:hAnsi="Arial" w:cs="Arial"/>
+          <w:color w:val="153D63" w:themeColor="text2" w:themeTint="E6"/>
+        </w:rPr>
+        <w:t xml:space="preserve">: </w:t>
+      </w:r>
+      <w:r>
+        <w:rPr>
+          <w:rFonts w:ascii="Arial" w:hAnsi="Arial" w:cs="Arial"/>
+        </w:rPr>
+        <w:t>Líneas de datos del puerto USB, usadas para programación y carga.</w:t>
       </w:r>
     </w:p>
     <w:p>
@@ -3115,10 +3542,16 @@
           <w:ilvl w:val="0"/>
           <w:numId w:val="18"/>
         </w:numPr>
+        <w:jc w:val="both"/>
+        <w:rPr>
+          <w:rFonts w:ascii="Arial" w:hAnsi="Arial" w:cs="Arial"/>
+        </w:rPr>
       </w:pPr>
       <w:r>
         <w:rPr>
           <w:rStyle w:val="Textoennegrita"/>
+          <w:rFonts w:ascii="Arial" w:hAnsi="Arial" w:cs="Arial"/>
+          <w:color w:val="153D63" w:themeColor="text2" w:themeTint="E6"/>
         </w:rPr>
         <w:t xml:space="preserve">GPIO (General </w:t>
       </w:r>
@@ -3126,6 +3559,8 @@
       <w:r>
         <w:rPr>
           <w:rStyle w:val="Textoennegrita"/>
+          <w:rFonts w:ascii="Arial" w:hAnsi="Arial" w:cs="Arial"/>
+          <w:color w:val="153D63" w:themeColor="text2" w:themeTint="E6"/>
         </w:rPr>
         <w:t>Purpose</w:t>
       </w:r>
@@ -3133,18 +3568,36 @@
       <w:r>
         <w:rPr>
           <w:rStyle w:val="Textoennegrita"/>
+          <w:rFonts w:ascii="Arial" w:hAnsi="Arial" w:cs="Arial"/>
+          <w:color w:val="153D63" w:themeColor="text2" w:themeTint="E6"/>
         </w:rPr>
         <w:t xml:space="preserve"> Input/Output)</w:t>
       </w:r>
       <w:r>
-        <w:t xml:space="preserve">: Pines configurables como entradas o salidas digitales para sensores, </w:t>
+        <w:rPr>
+          <w:rFonts w:ascii="Arial" w:hAnsi="Arial" w:cs="Arial"/>
+          <w:color w:val="153D63" w:themeColor="text2" w:themeTint="E6"/>
+        </w:rPr>
+        <w:t xml:space="preserve">: </w:t>
+      </w:r>
+      <w:r>
+        <w:rPr>
+          <w:rFonts w:ascii="Arial" w:hAnsi="Arial" w:cs="Arial"/>
+        </w:rPr>
+        <w:t xml:space="preserve">Pines configurables como entradas o salidas digitales para sensores, </w:t>
       </w:r>
       <w:proofErr w:type="spellStart"/>
       <w:r>
+        <w:rPr>
+          <w:rFonts w:ascii="Arial" w:hAnsi="Arial" w:cs="Arial"/>
+        </w:rPr>
         <w:t>LEDs</w:t>
       </w:r>
       <w:proofErr w:type="spellEnd"/>
       <w:r>
+        <w:rPr>
+          <w:rFonts w:ascii="Arial" w:hAnsi="Arial" w:cs="Arial"/>
+        </w:rPr>
         <w:t xml:space="preserve"> o botones.</w:t>
       </w:r>
     </w:p>
@@ -3155,16 +3608,24 @@
           <w:ilvl w:val="0"/>
           <w:numId w:val="18"/>
         </w:numPr>
+        <w:jc w:val="both"/>
+        <w:rPr>
+          <w:rFonts w:ascii="Arial" w:hAnsi="Arial" w:cs="Arial"/>
+        </w:rPr>
       </w:pPr>
       <w:r>
         <w:rPr>
           <w:rStyle w:val="Textoennegrita"/>
+          <w:rFonts w:ascii="Arial" w:hAnsi="Arial" w:cs="Arial"/>
+          <w:color w:val="153D63" w:themeColor="text2" w:themeTint="E6"/>
         </w:rPr>
         <w:t>I²C (Inter</w:t>
       </w:r>
       <w:r>
         <w:rPr>
           <w:rStyle w:val="Textoennegrita"/>
+          <w:rFonts w:ascii="Arial" w:hAnsi="Arial" w:cs="Arial"/>
+          <w:color w:val="153D63" w:themeColor="text2" w:themeTint="E6"/>
         </w:rPr>
         <w:noBreakHyphen/>
       </w:r>
@@ -3172,6 +3633,8 @@
       <w:r>
         <w:rPr>
           <w:rStyle w:val="Textoennegrita"/>
+          <w:rFonts w:ascii="Arial" w:hAnsi="Arial" w:cs="Arial"/>
+          <w:color w:val="153D63" w:themeColor="text2" w:themeTint="E6"/>
         </w:rPr>
         <w:t>Integrated</w:t>
       </w:r>
@@ -3179,6 +3642,8 @@
       <w:r>
         <w:rPr>
           <w:rStyle w:val="Textoennegrita"/>
+          <w:rFonts w:ascii="Arial" w:hAnsi="Arial" w:cs="Arial"/>
+          <w:color w:val="153D63" w:themeColor="text2" w:themeTint="E6"/>
         </w:rPr>
         <w:t xml:space="preserve"> </w:t>
       </w:r>
@@ -3186,6 +3651,8 @@
       <w:r>
         <w:rPr>
           <w:rStyle w:val="Textoennegrita"/>
+          <w:rFonts w:ascii="Arial" w:hAnsi="Arial" w:cs="Arial"/>
+          <w:color w:val="153D63" w:themeColor="text2" w:themeTint="E6"/>
         </w:rPr>
         <w:t>Circuit</w:t>
       </w:r>
@@ -3193,11 +3660,23 @@
       <w:r>
         <w:rPr>
           <w:rStyle w:val="Textoennegrita"/>
+          <w:rFonts w:ascii="Arial" w:hAnsi="Arial" w:cs="Arial"/>
+          <w:color w:val="153D63" w:themeColor="text2" w:themeTint="E6"/>
         </w:rPr>
         <w:t>)</w:t>
       </w:r>
       <w:r>
-        <w:t>: Bus de comunicación serial de dos hilos (SDA, SCL) para conectar sensores externos.</w:t>
+        <w:rPr>
+          <w:rFonts w:ascii="Arial" w:hAnsi="Arial" w:cs="Arial"/>
+          <w:color w:val="153D63" w:themeColor="text2" w:themeTint="E6"/>
+        </w:rPr>
+        <w:t xml:space="preserve">: </w:t>
+      </w:r>
+      <w:r>
+        <w:rPr>
+          <w:rFonts w:ascii="Arial" w:hAnsi="Arial" w:cs="Arial"/>
+        </w:rPr>
+        <w:t>Bus de comunicación serial de dos hilos (SDA, SCL) para conectar sensores externos.</w:t>
       </w:r>
     </w:p>
     <w:p>
@@ -3207,10 +3686,16 @@
           <w:ilvl w:val="0"/>
           <w:numId w:val="18"/>
         </w:numPr>
+        <w:jc w:val="both"/>
+        <w:rPr>
+          <w:rFonts w:ascii="Arial" w:hAnsi="Arial" w:cs="Arial"/>
+        </w:rPr>
       </w:pPr>
       <w:r>
         <w:rPr>
           <w:rStyle w:val="Textoennegrita"/>
+          <w:rFonts w:ascii="Arial" w:hAnsi="Arial" w:cs="Arial"/>
+          <w:color w:val="153D63" w:themeColor="text2" w:themeTint="E6"/>
         </w:rPr>
         <w:t xml:space="preserve">SPI (Serial </w:t>
       </w:r>
@@ -3218,6 +3703,8 @@
       <w:r>
         <w:rPr>
           <w:rStyle w:val="Textoennegrita"/>
+          <w:rFonts w:ascii="Arial" w:hAnsi="Arial" w:cs="Arial"/>
+          <w:color w:val="153D63" w:themeColor="text2" w:themeTint="E6"/>
         </w:rPr>
         <w:t>Peripheral</w:t>
       </w:r>
@@ -3225,11 +3712,23 @@
       <w:r>
         <w:rPr>
           <w:rStyle w:val="Textoennegrita"/>
+          <w:rFonts w:ascii="Arial" w:hAnsi="Arial" w:cs="Arial"/>
+          <w:color w:val="153D63" w:themeColor="text2" w:themeTint="E6"/>
         </w:rPr>
         <w:t xml:space="preserve"> Interface)</w:t>
       </w:r>
       <w:r>
-        <w:t>: Bus de comunicación rápido (MISO, MOSI, SCK, CS) para periféricos como memorias o pantallas.</w:t>
+        <w:rPr>
+          <w:rFonts w:ascii="Arial" w:hAnsi="Arial" w:cs="Arial"/>
+          <w:color w:val="153D63" w:themeColor="text2" w:themeTint="E6"/>
+        </w:rPr>
+        <w:t xml:space="preserve">: </w:t>
+      </w:r>
+      <w:r>
+        <w:rPr>
+          <w:rFonts w:ascii="Arial" w:hAnsi="Arial" w:cs="Arial"/>
+        </w:rPr>
+        <w:t>Bus de comunicación rápido (MISO, MOSI, SCK, CS) para periféricos como memorias o pantallas.</w:t>
       </w:r>
     </w:p>
     <w:p>
@@ -3239,10 +3738,16 @@
           <w:ilvl w:val="0"/>
           <w:numId w:val="18"/>
         </w:numPr>
+        <w:jc w:val="both"/>
+        <w:rPr>
+          <w:rFonts w:ascii="Arial" w:hAnsi="Arial" w:cs="Arial"/>
+        </w:rPr>
       </w:pPr>
       <w:r>
         <w:rPr>
           <w:rStyle w:val="Textoennegrita"/>
+          <w:rFonts w:ascii="Arial" w:hAnsi="Arial" w:cs="Arial"/>
+          <w:color w:val="153D63" w:themeColor="text2" w:themeTint="E6"/>
         </w:rPr>
         <w:t>ADC (</w:t>
       </w:r>
@@ -3250,6 +3755,8 @@
       <w:r>
         <w:rPr>
           <w:rStyle w:val="Textoennegrita"/>
+          <w:rFonts w:ascii="Arial" w:hAnsi="Arial" w:cs="Arial"/>
+          <w:color w:val="153D63" w:themeColor="text2" w:themeTint="E6"/>
         </w:rPr>
         <w:t>Analog</w:t>
       </w:r>
@@ -3257,6 +3764,8 @@
       <w:r>
         <w:rPr>
           <w:rStyle w:val="Textoennegrita"/>
+          <w:rFonts w:ascii="Arial" w:hAnsi="Arial" w:cs="Arial"/>
+          <w:color w:val="153D63" w:themeColor="text2" w:themeTint="E6"/>
         </w:rPr>
         <w:t xml:space="preserve"> </w:t>
       </w:r>
@@ -3264,6 +3773,8 @@
       <w:r>
         <w:rPr>
           <w:rStyle w:val="Textoennegrita"/>
+          <w:rFonts w:ascii="Arial" w:hAnsi="Arial" w:cs="Arial"/>
+          <w:color w:val="153D63" w:themeColor="text2" w:themeTint="E6"/>
         </w:rPr>
         <w:t>to</w:t>
       </w:r>
@@ -3271,6 +3782,8 @@
       <w:r>
         <w:rPr>
           <w:rStyle w:val="Textoennegrita"/>
+          <w:rFonts w:ascii="Arial" w:hAnsi="Arial" w:cs="Arial"/>
+          <w:color w:val="153D63" w:themeColor="text2" w:themeTint="E6"/>
         </w:rPr>
         <w:t xml:space="preserve"> Digital </w:t>
       </w:r>
@@ -3278,6 +3791,8 @@
       <w:r>
         <w:rPr>
           <w:rStyle w:val="Textoennegrita"/>
+          <w:rFonts w:ascii="Arial" w:hAnsi="Arial" w:cs="Arial"/>
+          <w:color w:val="153D63" w:themeColor="text2" w:themeTint="E6"/>
         </w:rPr>
         <w:t>Converter</w:t>
       </w:r>
@@ -3285,11 +3800,23 @@
       <w:r>
         <w:rPr>
           <w:rStyle w:val="Textoennegrita"/>
+          <w:rFonts w:ascii="Arial" w:hAnsi="Arial" w:cs="Arial"/>
+          <w:color w:val="153D63" w:themeColor="text2" w:themeTint="E6"/>
         </w:rPr>
         <w:t>)</w:t>
       </w:r>
       <w:r>
-        <w:t>: Conversores que permiten leer señales analógicas (ejemplo: voltaje de batería).</w:t>
+        <w:rPr>
+          <w:rFonts w:ascii="Arial" w:hAnsi="Arial" w:cs="Arial"/>
+          <w:color w:val="153D63" w:themeColor="text2" w:themeTint="E6"/>
+        </w:rPr>
+        <w:t xml:space="preserve">: </w:t>
+      </w:r>
+      <w:r>
+        <w:rPr>
+          <w:rFonts w:ascii="Arial" w:hAnsi="Arial" w:cs="Arial"/>
+        </w:rPr>
+        <w:t>Conversores que permiten leer señales analógicas (ejemplo: voltaje de batería).</w:t>
       </w:r>
     </w:p>
     <w:p>
@@ -3299,10 +3826,16 @@
           <w:ilvl w:val="0"/>
           <w:numId w:val="18"/>
         </w:numPr>
+        <w:jc w:val="both"/>
+        <w:rPr>
+          <w:rFonts w:ascii="Arial" w:hAnsi="Arial" w:cs="Arial"/>
+        </w:rPr>
       </w:pPr>
       <w:r>
         <w:rPr>
           <w:rStyle w:val="Textoennegrita"/>
+          <w:rFonts w:ascii="Arial" w:hAnsi="Arial" w:cs="Arial"/>
+          <w:color w:val="153D63" w:themeColor="text2" w:themeTint="E6"/>
         </w:rPr>
         <w:t xml:space="preserve">PWM (Pulse </w:t>
       </w:r>
@@ -3310,6 +3843,8 @@
       <w:r>
         <w:rPr>
           <w:rStyle w:val="Textoennegrita"/>
+          <w:rFonts w:ascii="Arial" w:hAnsi="Arial" w:cs="Arial"/>
+          <w:color w:val="153D63" w:themeColor="text2" w:themeTint="E6"/>
         </w:rPr>
         <w:t>Width</w:t>
       </w:r>
@@ -3317,6 +3852,8 @@
       <w:r>
         <w:rPr>
           <w:rStyle w:val="Textoennegrita"/>
+          <w:rFonts w:ascii="Arial" w:hAnsi="Arial" w:cs="Arial"/>
+          <w:color w:val="153D63" w:themeColor="text2" w:themeTint="E6"/>
         </w:rPr>
         <w:t xml:space="preserve"> </w:t>
       </w:r>
@@ -3324,6 +3861,8 @@
       <w:r>
         <w:rPr>
           <w:rStyle w:val="Textoennegrita"/>
+          <w:rFonts w:ascii="Arial" w:hAnsi="Arial" w:cs="Arial"/>
+          <w:color w:val="153D63" w:themeColor="text2" w:themeTint="E6"/>
         </w:rPr>
         <w:t>Modulation</w:t>
       </w:r>
@@ -3331,11 +3870,23 @@
       <w:r>
         <w:rPr>
           <w:rStyle w:val="Textoennegrita"/>
+          <w:rFonts w:ascii="Arial" w:hAnsi="Arial" w:cs="Arial"/>
+          <w:color w:val="153D63" w:themeColor="text2" w:themeTint="E6"/>
         </w:rPr>
         <w:t>)</w:t>
       </w:r>
       <w:r>
-        <w:t>: Señal modulada en ancho de pulso, usada para controlar motores o generar tonos.</w:t>
+        <w:rPr>
+          <w:rFonts w:ascii="Arial" w:hAnsi="Arial" w:cs="Arial"/>
+          <w:color w:val="153D63" w:themeColor="text2" w:themeTint="E6"/>
+        </w:rPr>
+        <w:t xml:space="preserve">: </w:t>
+      </w:r>
+      <w:r>
+        <w:rPr>
+          <w:rFonts w:ascii="Arial" w:hAnsi="Arial" w:cs="Arial"/>
+        </w:rPr>
+        <w:t>Señal modulada en ancho de pulso, usada para controlar motores o generar tonos.</w:t>
       </w:r>
     </w:p>
     <w:p>
@@ -3345,15 +3896,31 @@
           <w:ilvl w:val="0"/>
           <w:numId w:val="18"/>
         </w:numPr>
+        <w:jc w:val="both"/>
+        <w:rPr>
+          <w:rFonts w:ascii="Arial" w:hAnsi="Arial" w:cs="Arial"/>
+        </w:rPr>
       </w:pPr>
       <w:r>
         <w:rPr>
           <w:rStyle w:val="Textoennegrita"/>
+          <w:rFonts w:ascii="Arial" w:hAnsi="Arial" w:cs="Arial"/>
+          <w:color w:val="153D63" w:themeColor="text2" w:themeTint="E6"/>
         </w:rPr>
         <w:t>MIC+/MIC-</w:t>
       </w:r>
       <w:r>
-        <w:t>: Entradas para micrófono, permiten llamadas de voz.</w:t>
+        <w:rPr>
+          <w:rFonts w:ascii="Arial" w:hAnsi="Arial" w:cs="Arial"/>
+          <w:color w:val="153D63" w:themeColor="text2" w:themeTint="E6"/>
+        </w:rPr>
+        <w:t xml:space="preserve">: </w:t>
+      </w:r>
+      <w:r>
+        <w:rPr>
+          <w:rFonts w:ascii="Arial" w:hAnsi="Arial" w:cs="Arial"/>
+        </w:rPr>
+        <w:t>Entradas para micrófono, permiten llamadas de voz.</w:t>
       </w:r>
     </w:p>
     <w:p>
@@ -3363,15 +3930,31 @@
           <w:ilvl w:val="0"/>
           <w:numId w:val="18"/>
         </w:numPr>
+        <w:jc w:val="both"/>
+        <w:rPr>
+          <w:rFonts w:ascii="Arial" w:hAnsi="Arial" w:cs="Arial"/>
+        </w:rPr>
       </w:pPr>
       <w:r>
         <w:rPr>
           <w:rStyle w:val="Textoennegrita"/>
+          <w:rFonts w:ascii="Arial" w:hAnsi="Arial" w:cs="Arial"/>
+          <w:color w:val="153D63" w:themeColor="text2" w:themeTint="E6"/>
         </w:rPr>
         <w:t>SPK+/SPK-</w:t>
       </w:r>
       <w:r>
-        <w:t>: Salidas para altavoz, permiten reproducir audio.</w:t>
+        <w:rPr>
+          <w:rFonts w:ascii="Arial" w:hAnsi="Arial" w:cs="Arial"/>
+          <w:color w:val="153D63" w:themeColor="text2" w:themeTint="E6"/>
+        </w:rPr>
+        <w:t xml:space="preserve">: </w:t>
+      </w:r>
+      <w:r>
+        <w:rPr>
+          <w:rFonts w:ascii="Arial" w:hAnsi="Arial" w:cs="Arial"/>
+        </w:rPr>
+        <w:t>Salidas para altavoz, permiten reproducir audio.</w:t>
       </w:r>
     </w:p>
     <w:p>
@@ -3381,15 +3964,31 @@
           <w:ilvl w:val="0"/>
           <w:numId w:val="18"/>
         </w:numPr>
+        <w:jc w:val="both"/>
+        <w:rPr>
+          <w:rFonts w:ascii="Arial" w:hAnsi="Arial" w:cs="Arial"/>
+        </w:rPr>
       </w:pPr>
       <w:r>
         <w:rPr>
           <w:rStyle w:val="Textoennegrita"/>
+          <w:rFonts w:ascii="Arial" w:hAnsi="Arial" w:cs="Arial"/>
+          <w:color w:val="153D63" w:themeColor="text2" w:themeTint="E6"/>
         </w:rPr>
         <w:t>RESET</w:t>
       </w:r>
       <w:r>
-        <w:t>: Pin para reiniciar el módulo.</w:t>
+        <w:rPr>
+          <w:rFonts w:ascii="Arial" w:hAnsi="Arial" w:cs="Arial"/>
+          <w:color w:val="153D63" w:themeColor="text2" w:themeTint="E6"/>
+        </w:rPr>
+        <w:t>:</w:t>
+      </w:r>
+      <w:r>
+        <w:rPr>
+          <w:rFonts w:ascii="Arial" w:hAnsi="Arial" w:cs="Arial"/>
+        </w:rPr>
+        <w:t xml:space="preserve"> Pin para reiniciar el módulo.</w:t>
       </w:r>
     </w:p>
     <w:p>
@@ -3399,15 +3998,31 @@
           <w:ilvl w:val="0"/>
           <w:numId w:val="18"/>
         </w:numPr>
+        <w:jc w:val="both"/>
+        <w:rPr>
+          <w:rFonts w:ascii="Arial" w:hAnsi="Arial" w:cs="Arial"/>
+        </w:rPr>
       </w:pPr>
       <w:r>
         <w:rPr>
           <w:rStyle w:val="Textoennegrita"/>
+          <w:rFonts w:ascii="Arial" w:hAnsi="Arial" w:cs="Arial"/>
+          <w:color w:val="153D63" w:themeColor="text2" w:themeTint="E6"/>
         </w:rPr>
         <w:t>PWRKEY</w:t>
       </w:r>
       <w:r>
-        <w:t>: Pin para encender/apagar el módulo mediante señal externa o botón.</w:t>
+        <w:rPr>
+          <w:rFonts w:ascii="Arial" w:hAnsi="Arial" w:cs="Arial"/>
+          <w:color w:val="153D63" w:themeColor="text2" w:themeTint="E6"/>
+        </w:rPr>
+        <w:t xml:space="preserve">: </w:t>
+      </w:r>
+      <w:r>
+        <w:rPr>
+          <w:rFonts w:ascii="Arial" w:hAnsi="Arial" w:cs="Arial"/>
+        </w:rPr>
+        <w:t>Pin para encender/apagar el módulo mediante señal externa o botón.</w:t>
       </w:r>
     </w:p>
     <w:p>
@@ -3417,15 +4032,31 @@
           <w:ilvl w:val="0"/>
           <w:numId w:val="18"/>
         </w:numPr>
+        <w:jc w:val="both"/>
+        <w:rPr>
+          <w:rFonts w:ascii="Arial" w:hAnsi="Arial" w:cs="Arial"/>
+        </w:rPr>
       </w:pPr>
       <w:r>
         <w:rPr>
           <w:rStyle w:val="Textoennegrita"/>
+          <w:rFonts w:ascii="Arial" w:hAnsi="Arial" w:cs="Arial"/>
+          <w:color w:val="153D63" w:themeColor="text2" w:themeTint="E6"/>
         </w:rPr>
         <w:t>SIM interface (SIM_VCC, SIM_RST, SIM_CLK, SIM_DATA)</w:t>
       </w:r>
       <w:r>
-        <w:t>: Conjunto de pines que gestionan la comunicación con la tarjeta SIM.</w:t>
+        <w:rPr>
+          <w:rFonts w:ascii="Arial" w:hAnsi="Arial" w:cs="Arial"/>
+          <w:color w:val="153D63" w:themeColor="text2" w:themeTint="E6"/>
+        </w:rPr>
+        <w:t xml:space="preserve">: </w:t>
+      </w:r>
+      <w:r>
+        <w:rPr>
+          <w:rFonts w:ascii="Arial" w:hAnsi="Arial" w:cs="Arial"/>
+        </w:rPr>
+        <w:t>Conjunto de pines que gestionan la comunicación con la tarjeta SIM.</w:t>
       </w:r>
     </w:p>
     <w:p>
@@ -3435,15 +4066,31 @@
           <w:ilvl w:val="0"/>
           <w:numId w:val="18"/>
         </w:numPr>
+        <w:jc w:val="both"/>
+        <w:rPr>
+          <w:rFonts w:ascii="Arial" w:hAnsi="Arial" w:cs="Arial"/>
+        </w:rPr>
       </w:pPr>
       <w:r>
         <w:rPr>
           <w:rStyle w:val="Textoennegrita"/>
+          <w:rFonts w:ascii="Arial" w:hAnsi="Arial" w:cs="Arial"/>
+          <w:color w:val="153D63" w:themeColor="text2" w:themeTint="E6"/>
         </w:rPr>
         <w:t>IPX/U.FL</w:t>
       </w:r>
       <w:r>
-        <w:t>: Conectores coaxiales miniatura usados para conectar antenas externas (GPS y GSM).</w:t>
+        <w:rPr>
+          <w:rFonts w:ascii="Arial" w:hAnsi="Arial" w:cs="Arial"/>
+          <w:color w:val="153D63" w:themeColor="text2" w:themeTint="E6"/>
+        </w:rPr>
+        <w:t xml:space="preserve">: </w:t>
+      </w:r>
+      <w:r>
+        <w:rPr>
+          <w:rFonts w:ascii="Arial" w:hAnsi="Arial" w:cs="Arial"/>
+        </w:rPr>
+        <w:t>Conectores coaxiales miniatura usados para conectar antenas externas (GPS y GSM).</w:t>
       </w:r>
     </w:p>
     <w:p>
@@ -3453,16 +4100,24 @@
           <w:ilvl w:val="0"/>
           <w:numId w:val="18"/>
         </w:numPr>
+        <w:jc w:val="both"/>
+        <w:rPr>
+          <w:rFonts w:ascii="Arial" w:hAnsi="Arial" w:cs="Arial"/>
+        </w:rPr>
       </w:pPr>
       <w:r>
         <w:rPr>
           <w:rStyle w:val="Textoennegrita"/>
+          <w:rFonts w:ascii="Arial" w:hAnsi="Arial" w:cs="Arial"/>
+          <w:color w:val="153D63" w:themeColor="text2" w:themeTint="E6"/>
         </w:rPr>
         <w:t>Li</w:t>
       </w:r>
       <w:r>
         <w:rPr>
           <w:rStyle w:val="Textoennegrita"/>
+          <w:rFonts w:ascii="Arial" w:hAnsi="Arial" w:cs="Arial"/>
+          <w:color w:val="153D63" w:themeColor="text2" w:themeTint="E6"/>
         </w:rPr>
         <w:noBreakHyphen/>
         <w:t>Po (</w:t>
@@ -3471,6 +4126,8 @@
       <w:r>
         <w:rPr>
           <w:rStyle w:val="Textoennegrita"/>
+          <w:rFonts w:ascii="Arial" w:hAnsi="Arial" w:cs="Arial"/>
+          <w:color w:val="153D63" w:themeColor="text2" w:themeTint="E6"/>
         </w:rPr>
         <w:t>Lithium</w:t>
       </w:r>
@@ -3478,6 +4135,8 @@
       <w:r>
         <w:rPr>
           <w:rStyle w:val="Textoennegrita"/>
+          <w:rFonts w:ascii="Arial" w:hAnsi="Arial" w:cs="Arial"/>
+          <w:color w:val="153D63" w:themeColor="text2" w:themeTint="E6"/>
         </w:rPr>
         <w:t xml:space="preserve"> </w:t>
       </w:r>
@@ -3485,6 +4144,8 @@
       <w:r>
         <w:rPr>
           <w:rStyle w:val="Textoennegrita"/>
+          <w:rFonts w:ascii="Arial" w:hAnsi="Arial" w:cs="Arial"/>
+          <w:color w:val="153D63" w:themeColor="text2" w:themeTint="E6"/>
         </w:rPr>
         <w:t>Polymer</w:t>
       </w:r>
@@ -3492,11 +4153,23 @@
       <w:r>
         <w:rPr>
           <w:rStyle w:val="Textoennegrita"/>
+          <w:rFonts w:ascii="Arial" w:hAnsi="Arial" w:cs="Arial"/>
+          <w:color w:val="153D63" w:themeColor="text2" w:themeTint="E6"/>
         </w:rPr>
         <w:t>)</w:t>
       </w:r>
       <w:r>
-        <w:t>: Tipo de batería recargable ligera y plana, ideal para dispositivos portátiles.</w:t>
+        <w:rPr>
+          <w:rFonts w:ascii="Arial" w:hAnsi="Arial" w:cs="Arial"/>
+          <w:color w:val="153D63" w:themeColor="text2" w:themeTint="E6"/>
+        </w:rPr>
+        <w:t xml:space="preserve">: </w:t>
+      </w:r>
+      <w:r>
+        <w:rPr>
+          <w:rFonts w:ascii="Arial" w:hAnsi="Arial" w:cs="Arial"/>
+        </w:rPr>
+        <w:t>Tipo de batería recargable ligera y plana, ideal para dispositivos portátiles.</w:t>
       </w:r>
     </w:p>
     <w:p>
@@ -3506,17 +4179,26 @@
           <w:ilvl w:val="0"/>
           <w:numId w:val="18"/>
         </w:numPr>
+        <w:jc w:val="both"/>
+        <w:rPr>
+          <w:rFonts w:ascii="Arial" w:hAnsi="Arial" w:cs="Arial"/>
+        </w:rPr>
       </w:pPr>
       <w:r>
         <w:rPr>
           <w:rStyle w:val="Textoennegrita"/>
-        </w:rPr>
+          <w:rFonts w:ascii="Arial" w:hAnsi="Arial" w:cs="Arial"/>
+          <w:color w:val="153D63" w:themeColor="text2" w:themeTint="E6"/>
+        </w:rPr>
+        <w:lastRenderedPageBreak/>
         <w:t>Plano de tierra (</w:t>
       </w:r>
       <w:proofErr w:type="spellStart"/>
       <w:r>
         <w:rPr>
           <w:rStyle w:val="Textoennegrita"/>
+          <w:rFonts w:ascii="Arial" w:hAnsi="Arial" w:cs="Arial"/>
+          <w:color w:val="153D63" w:themeColor="text2" w:themeTint="E6"/>
         </w:rPr>
         <w:t>Ground</w:t>
       </w:r>
@@ -3524,11 +4206,23 @@
       <w:r>
         <w:rPr>
           <w:rStyle w:val="Textoennegrita"/>
+          <w:rFonts w:ascii="Arial" w:hAnsi="Arial" w:cs="Arial"/>
+          <w:color w:val="153D63" w:themeColor="text2" w:themeTint="E6"/>
         </w:rPr>
         <w:t xml:space="preserve"> Plane)</w:t>
       </w:r>
       <w:r>
-        <w:t>: Área metálica en la PCB que sirve como referencia eléctrica y mejora la recepción RF.</w:t>
+        <w:rPr>
+          <w:rFonts w:ascii="Arial" w:hAnsi="Arial" w:cs="Arial"/>
+          <w:color w:val="153D63" w:themeColor="text2" w:themeTint="E6"/>
+        </w:rPr>
+        <w:t xml:space="preserve">: </w:t>
+      </w:r>
+      <w:r>
+        <w:rPr>
+          <w:rFonts w:ascii="Arial" w:hAnsi="Arial" w:cs="Arial"/>
+        </w:rPr>
+        <w:t>Área metálica en la PCB que sirve como referencia eléctrica y mejora la recepción RF.</w:t>
       </w:r>
     </w:p>
     <w:p>
@@ -3538,15 +4232,30 @@
           <w:ilvl w:val="0"/>
           <w:numId w:val="18"/>
         </w:numPr>
+        <w:jc w:val="both"/>
+        <w:rPr>
+          <w:rFonts w:ascii="Arial" w:hAnsi="Arial" w:cs="Arial"/>
+        </w:rPr>
       </w:pPr>
       <w:r>
         <w:rPr>
           <w:rStyle w:val="Textoennegrita"/>
-        </w:rPr>
-        <w:lastRenderedPageBreak/>
-        <w:t>RF (Radiofrecuencia)</w:t>
-      </w:r>
-      <w:r>
+          <w:rFonts w:ascii="Arial" w:hAnsi="Arial" w:cs="Arial"/>
+          <w:color w:val="153D63" w:themeColor="text2" w:themeTint="E6"/>
+        </w:rPr>
+        <w:t>RF (Radiofrecuencia</w:t>
+      </w:r>
+      <w:r>
+        <w:rPr>
+          <w:rStyle w:val="Textoennegrita"/>
+          <w:rFonts w:ascii="Arial" w:hAnsi="Arial" w:cs="Arial"/>
+        </w:rPr>
+        <w:t>)</w:t>
+      </w:r>
+      <w:r>
+        <w:rPr>
+          <w:rFonts w:ascii="Arial" w:hAnsi="Arial" w:cs="Arial"/>
+        </w:rPr>
         <w:t>: Señales electromagnéticas usadas para comunicación inalámbrica (GSM y GPS).</w:t>
       </w:r>
     </w:p>
@@ -3557,10 +4266,16 @@
           <w:ilvl w:val="0"/>
           <w:numId w:val="18"/>
         </w:numPr>
+        <w:jc w:val="both"/>
+        <w:rPr>
+          <w:rFonts w:ascii="Arial" w:hAnsi="Arial" w:cs="Arial"/>
+        </w:rPr>
       </w:pPr>
       <w:r>
         <w:rPr>
           <w:rStyle w:val="Textoennegrita"/>
+          <w:rFonts w:ascii="Arial" w:hAnsi="Arial" w:cs="Arial"/>
+          <w:color w:val="153D63" w:themeColor="text2" w:themeTint="E6"/>
         </w:rPr>
         <w:t xml:space="preserve">APN (Access Point </w:t>
       </w:r>
@@ -3568,6 +4283,8 @@
       <w:r>
         <w:rPr>
           <w:rStyle w:val="Textoennegrita"/>
+          <w:rFonts w:ascii="Arial" w:hAnsi="Arial" w:cs="Arial"/>
+          <w:color w:val="153D63" w:themeColor="text2" w:themeTint="E6"/>
         </w:rPr>
         <w:t>Name</w:t>
       </w:r>
@@ -3575,14 +4292,33 @@
       <w:r>
         <w:rPr>
           <w:rStyle w:val="Textoennegrita"/>
+          <w:rFonts w:ascii="Arial" w:hAnsi="Arial" w:cs="Arial"/>
+          <w:color w:val="153D63" w:themeColor="text2" w:themeTint="E6"/>
         </w:rPr>
         <w:t>)</w:t>
       </w:r>
       <w:r>
-        <w:t>: Configuración de red celular que permite al dispositivo conectarse a internet vía GPRS.</w:t>
+        <w:rPr>
+          <w:rFonts w:ascii="Arial" w:hAnsi="Arial" w:cs="Arial"/>
+          <w:color w:val="153D63" w:themeColor="text2" w:themeTint="E6"/>
+        </w:rPr>
+        <w:t xml:space="preserve">: </w:t>
+      </w:r>
+      <w:r>
+        <w:rPr>
+          <w:rFonts w:ascii="Arial" w:hAnsi="Arial" w:cs="Arial"/>
+        </w:rPr>
+        <w:t>Configuración de red celular que permite al dispositivo conectarse a internet vía GPRS.</w:t>
       </w:r>
     </w:p>
-    <w:p/>
+    <w:p>
+      <w:pPr>
+        <w:jc w:val="both"/>
+        <w:rPr>
+          <w:rFonts w:ascii="Arial" w:hAnsi="Arial" w:cs="Arial"/>
+        </w:rPr>
+      </w:pPr>
+    </w:p>
     <w:sectPr>
       <w:pgSz w:w="12240" w:h="15840"/>
       <w:pgMar w:top="1417" w:right="1701" w:bottom="1417" w:left="1701" w:header="708" w:footer="708" w:gutter="0"/>

</xml_diff>